<commit_message>
Update leetcode questions and resume.
</commit_message>
<xml_diff>
--- a/Resume/241102-SWE-Link-Resume-Jonas Li.docx
+++ b/Resume/241102-SWE-Link-Resume-Jonas Li.docx
@@ -340,6 +340,7 @@
               <w:pageBreakBefore w:val="0"/>
               <w:widowControl w:val="0"/>
               <w:numPr>
+                <w:ilvl w:val="0"/>
                 <w:numId w:val="0"/>
               </w:numPr>
               <w:kinsoku/>
@@ -1702,103 +1703,15 @@
             </w:pPr>
             <w:r>
               <w:rPr>
-                <w:rFonts w:hint="eastAsia" w:ascii="Cambria" w:hAnsi="Cambria" w:eastAsia="黑体" w:cs="Cambria"/>
+                <w:rFonts w:hint="default" w:ascii="Cambria" w:hAnsi="Cambria" w:eastAsia="黑体" w:cs="Cambria"/>
                 <w:i/>
                 <w:iCs/>
                 <w:color w:val="auto"/>
                 <w:sz w:val="20"/>
                 <w:szCs w:val="20"/>
-              </w:rPr>
-              <w:t xml:space="preserve">Developed a </w:t>
-            </w:r>
-            <w:r>
-              <w:rPr>
-                <w:rFonts w:hint="eastAsia" w:ascii="Cambria" w:hAnsi="Cambria" w:eastAsia="黑体" w:cs="Cambria"/>
-                <w:b/>
-                <w:bCs/>
-                <w:i/>
-                <w:iCs/>
-                <w:color w:val="auto"/>
-                <w:sz w:val="20"/>
-                <w:szCs w:val="20"/>
-              </w:rPr>
-              <w:fldChar w:fldCharType="begin"/>
-            </w:r>
-            <w:r>
-              <w:rPr>
-                <w:rFonts w:hint="eastAsia" w:ascii="Cambria" w:hAnsi="Cambria" w:eastAsia="黑体" w:cs="Cambria"/>
-                <w:b/>
-                <w:bCs/>
-                <w:i/>
-                <w:iCs/>
-                <w:color w:val="auto"/>
-                <w:sz w:val="20"/>
-                <w:szCs w:val="20"/>
-              </w:rPr>
-              <w:instrText xml:space="preserve"> HYPERLINK "https://youtu.be/HcAEPgrM9zM?si=So6fE4QUxAaH5xpb" </w:instrText>
-            </w:r>
-            <w:r>
-              <w:rPr>
-                <w:rFonts w:hint="eastAsia" w:ascii="Cambria" w:hAnsi="Cambria" w:eastAsia="黑体" w:cs="Cambria"/>
-                <w:b/>
-                <w:bCs/>
-                <w:i/>
-                <w:iCs/>
-                <w:color w:val="auto"/>
-                <w:sz w:val="20"/>
-                <w:szCs w:val="20"/>
-              </w:rPr>
-              <w:fldChar w:fldCharType="separate"/>
-            </w:r>
-            <w:r>
-              <w:rPr>
-                <w:rStyle w:val="12"/>
-                <w:rFonts w:hint="eastAsia" w:ascii="Cambria" w:hAnsi="Cambria" w:eastAsia="黑体" w:cs="Cambria"/>
-                <w:b/>
-                <w:bCs/>
-                <w:i/>
-                <w:iCs/>
-                <w:color w:val="auto"/>
-                <w:sz w:val="20"/>
-                <w:szCs w:val="20"/>
-              </w:rPr>
-              <w:t>web application</w:t>
-            </w:r>
-            <w:r>
-              <w:rPr>
-                <w:rFonts w:hint="eastAsia" w:ascii="Cambria" w:hAnsi="Cambria" w:eastAsia="黑体" w:cs="Cambria"/>
-                <w:b/>
-                <w:bCs/>
-                <w:i/>
-                <w:iCs/>
-                <w:color w:val="auto"/>
-                <w:sz w:val="20"/>
-                <w:szCs w:val="20"/>
-              </w:rPr>
-              <w:fldChar w:fldCharType="end"/>
-            </w:r>
-            <w:r>
-              <w:rPr>
-                <w:rFonts w:hint="eastAsia" w:ascii="Cambria" w:hAnsi="Cambria" w:eastAsia="黑体" w:cs="Cambria"/>
-                <w:i/>
-                <w:iCs/>
-                <w:color w:val="auto"/>
-                <w:sz w:val="20"/>
-                <w:szCs w:val="20"/>
-              </w:rPr>
-              <w:t xml:space="preserve"> </w:t>
-            </w:r>
-            <w:r>
-              <w:rPr>
-                <w:rFonts w:hint="eastAsia" w:ascii="Cambria" w:hAnsi="Cambria" w:eastAsia="黑体" w:cs="Cambria"/>
-                <w:i/>
-                <w:iCs/>
-                <w:color w:val="auto"/>
-                <w:sz w:val="20"/>
-                <w:szCs w:val="20"/>
-                <w:lang w:val="en-US" w:eastAsia="zh-CN"/>
-              </w:rPr>
-              <w:t>for explaining DNN image classification decisions</w:t>
+                <w:lang w:val="en-US"/>
+              </w:rPr>
+              <w:t>Python/PyTorch/AutoEncoder/Semantic Segmentation/Django/Vue.js</w:t>
             </w:r>
           </w:p>
           <w:p>
@@ -1837,70 +1750,193 @@
                 <w:sz w:val="20"/>
                 <w:szCs w:val="20"/>
               </w:rPr>
-              <w:t xml:space="preserve">Utilized </w:t>
-            </w:r>
-            <w:r>
-              <w:rPr>
-                <w:rFonts w:hint="eastAsia" w:ascii="Cambria" w:hAnsi="Cambria" w:eastAsia="黑体" w:cs="Cambria"/>
-                <w:color w:val="auto"/>
-                <w:sz w:val="20"/>
-                <w:szCs w:val="20"/>
-                <w:lang w:val="en-US" w:eastAsia="zh-CN"/>
-              </w:rPr>
-              <w:t xml:space="preserve">2-stage </w:t>
-            </w:r>
-            <w:r>
-              <w:rPr>
-                <w:rFonts w:hint="eastAsia" w:ascii="Cambria" w:hAnsi="Cambria" w:eastAsia="黑体" w:cs="Cambria"/>
-                <w:b/>
-                <w:bCs/>
-                <w:color w:val="auto"/>
-                <w:sz w:val="20"/>
-                <w:szCs w:val="20"/>
-              </w:rPr>
-              <w:t>semantic</w:t>
-            </w:r>
-            <w:r>
-              <w:rPr>
-                <w:rFonts w:hint="eastAsia" w:ascii="Cambria" w:hAnsi="Cambria" w:eastAsia="黑体" w:cs="Cambria"/>
-                <w:b/>
-                <w:bCs/>
-                <w:color w:val="auto"/>
-                <w:sz w:val="20"/>
-                <w:szCs w:val="20"/>
-                <w:lang w:val="en-US" w:eastAsia="zh-CN"/>
+              <w:t xml:space="preserve">Designed a 2-stage </w:t>
+            </w:r>
+            <w:r>
+              <w:rPr>
+                <w:rFonts w:hint="default" w:ascii="Cambria" w:hAnsi="Cambria" w:eastAsia="黑体" w:cs="Cambria"/>
+                <w:b/>
+                <w:bCs/>
+                <w:color w:val="auto"/>
+                <w:sz w:val="20"/>
+                <w:szCs w:val="20"/>
+                <w:lang w:val="en-US"/>
+              </w:rPr>
+              <w:t xml:space="preserve">semantic </w:t>
+            </w:r>
+            <w:r>
+              <w:rPr>
+                <w:rFonts w:hint="eastAsia" w:ascii="Cambria" w:hAnsi="Cambria" w:eastAsia="黑体" w:cs="Cambria"/>
+                <w:b/>
+                <w:bCs/>
+                <w:color w:val="auto"/>
+                <w:sz w:val="20"/>
+                <w:szCs w:val="20"/>
+              </w:rPr>
+              <w:t>segmentation</w:t>
+            </w:r>
+            <w:r>
+              <w:rPr>
+                <w:rFonts w:hint="eastAsia" w:ascii="Cambria" w:hAnsi="Cambria" w:eastAsia="黑体" w:cs="Cambria"/>
+                <w:color w:val="auto"/>
+                <w:sz w:val="20"/>
+                <w:szCs w:val="20"/>
               </w:rPr>
               <w:t xml:space="preserve"> </w:t>
             </w:r>
             <w:r>
               <w:rPr>
-                <w:rFonts w:hint="eastAsia" w:ascii="Cambria" w:hAnsi="Cambria" w:eastAsia="黑体" w:cs="Cambria"/>
-                <w:b/>
-                <w:bCs/>
-                <w:color w:val="auto"/>
-                <w:sz w:val="20"/>
-                <w:szCs w:val="20"/>
-              </w:rPr>
-              <w:t xml:space="preserve">segmentation </w:t>
-            </w:r>
-            <w:r>
-              <w:rPr>
-                <w:rFonts w:hint="eastAsia" w:ascii="Cambria" w:hAnsi="Cambria" w:eastAsia="黑体" w:cs="Cambria"/>
-                <w:color w:val="auto"/>
-                <w:sz w:val="20"/>
-                <w:szCs w:val="20"/>
-              </w:rPr>
-              <w:t xml:space="preserve">to </w:t>
-            </w:r>
-            <w:r>
-              <w:rPr>
-                <w:rFonts w:hint="eastAsia" w:ascii="Cambria" w:hAnsi="Cambria" w:eastAsia="黑体" w:cs="Cambria"/>
-                <w:color w:val="auto"/>
-                <w:sz w:val="20"/>
-                <w:szCs w:val="20"/>
-                <w:lang w:val="en-US" w:eastAsia="zh-CN"/>
-              </w:rPr>
-              <w:t>process 1000+ images from 20 classes in IMAGENET</w:t>
+                <w:rFonts w:hint="default" w:ascii="Cambria" w:hAnsi="Cambria" w:eastAsia="黑体" w:cs="Cambria"/>
+                <w:color w:val="auto"/>
+                <w:sz w:val="20"/>
+                <w:szCs w:val="20"/>
+                <w:lang w:val="en-US"/>
+              </w:rPr>
+              <w:t xml:space="preserve">and </w:t>
+            </w:r>
+            <w:r>
+              <w:rPr>
+                <w:rFonts w:hint="eastAsia" w:ascii="Cambria" w:hAnsi="Cambria" w:eastAsia="黑体" w:cs="Cambria"/>
+                <w:color w:val="auto"/>
+                <w:sz w:val="20"/>
+                <w:szCs w:val="20"/>
+              </w:rPr>
+              <w:t xml:space="preserve">an </w:t>
+            </w:r>
+            <w:r>
+              <w:rPr>
+                <w:rFonts w:hint="eastAsia" w:ascii="Cambria" w:hAnsi="Cambria" w:eastAsia="黑体" w:cs="Cambria"/>
+                <w:b/>
+                <w:bCs/>
+                <w:color w:val="auto"/>
+                <w:sz w:val="20"/>
+                <w:szCs w:val="20"/>
+              </w:rPr>
+              <w:t>AutoEncoder</w:t>
+            </w:r>
+            <w:r>
+              <w:rPr>
+                <w:rFonts w:hint="default" w:ascii="Cambria" w:hAnsi="Cambria" w:eastAsia="黑体" w:cs="Cambria"/>
+                <w:b/>
+                <w:bCs/>
+                <w:color w:val="auto"/>
+                <w:sz w:val="20"/>
+                <w:szCs w:val="20"/>
+                <w:lang w:val="en-US"/>
+              </w:rPr>
+              <w:t xml:space="preserve"> </w:t>
+            </w:r>
+            <w:r>
+              <w:rPr>
+                <w:rFonts w:hint="default" w:ascii="Cambria" w:hAnsi="Cambria" w:eastAsia="黑体" w:cs="Cambria"/>
+                <w:color w:val="auto"/>
+                <w:sz w:val="20"/>
+                <w:szCs w:val="20"/>
+                <w:lang w:val="en-US"/>
+              </w:rPr>
+              <w:t>with tree constraints</w:t>
+            </w:r>
+            <w:r>
+              <w:rPr>
+                <w:rFonts w:hint="eastAsia" w:ascii="Cambria" w:hAnsi="Cambria" w:eastAsia="黑体" w:cs="Cambria"/>
+                <w:color w:val="auto"/>
+                <w:sz w:val="20"/>
+                <w:szCs w:val="20"/>
+              </w:rPr>
+              <w:t xml:space="preserve"> to extract and rank concepts by importance using Shapley Value, boosting </w:t>
+            </w:r>
+            <w:r>
+              <w:rPr>
+                <w:rFonts w:hint="eastAsia" w:ascii="Cambria" w:hAnsi="Cambria" w:eastAsia="黑体" w:cs="Cambria"/>
+                <w:b w:val="0"/>
+                <w:bCs w:val="0"/>
+                <w:color w:val="auto"/>
+                <w:sz w:val="20"/>
+                <w:szCs w:val="20"/>
+              </w:rPr>
+              <w:t xml:space="preserve">consistency </w:t>
+            </w:r>
+            <w:r>
+              <w:rPr>
+                <w:rFonts w:hint="default" w:ascii="Cambria" w:hAnsi="Cambria" w:eastAsia="黑体" w:cs="Cambria"/>
+                <w:b w:val="0"/>
+                <w:bCs w:val="0"/>
+                <w:color w:val="auto"/>
+                <w:sz w:val="20"/>
+                <w:szCs w:val="20"/>
+                <w:lang w:val="en-US"/>
+              </w:rPr>
+              <w:t>score</w:t>
+            </w:r>
+            <w:r>
+              <w:rPr>
+                <w:rFonts w:hint="default" w:ascii="Cambria" w:hAnsi="Cambria" w:eastAsia="黑体" w:cs="Cambria"/>
+                <w:color w:val="auto"/>
+                <w:sz w:val="20"/>
+                <w:szCs w:val="20"/>
+                <w:lang w:val="en-US"/>
+              </w:rPr>
+              <w:t xml:space="preserve"> </w:t>
+            </w:r>
+            <w:r>
+              <w:rPr>
+                <w:rFonts w:hint="eastAsia" w:ascii="Cambria" w:hAnsi="Cambria" w:eastAsia="黑体" w:cs="Cambria"/>
+                <w:color w:val="auto"/>
+                <w:sz w:val="20"/>
+                <w:szCs w:val="20"/>
+              </w:rPr>
+              <w:t xml:space="preserve">by </w:t>
+            </w:r>
+            <w:r>
+              <w:rPr>
+                <w:rFonts w:hint="eastAsia" w:ascii="Cambria" w:hAnsi="Cambria" w:eastAsia="黑体" w:cs="Cambria"/>
+                <w:b/>
+                <w:bCs/>
+                <w:color w:val="auto"/>
+                <w:sz w:val="20"/>
+                <w:szCs w:val="20"/>
+              </w:rPr>
+              <w:t>35%</w:t>
+            </w:r>
+            <w:r>
+              <w:rPr>
+                <w:rFonts w:hint="eastAsia" w:ascii="Cambria" w:hAnsi="Cambria" w:eastAsia="黑体" w:cs="Cambria"/>
+                <w:color w:val="auto"/>
+                <w:sz w:val="20"/>
+                <w:szCs w:val="20"/>
+              </w:rPr>
+              <w:t xml:space="preserve"> on </w:t>
+            </w:r>
+            <w:r>
+              <w:rPr>
+                <w:rFonts w:hint="eastAsia" w:ascii="Cambria" w:hAnsi="Cambria" w:eastAsia="黑体" w:cs="Cambria"/>
+                <w:b/>
+                <w:bCs/>
+                <w:color w:val="auto"/>
+                <w:sz w:val="20"/>
+                <w:szCs w:val="20"/>
+              </w:rPr>
+              <w:t>1000+</w:t>
+            </w:r>
+            <w:r>
+              <w:rPr>
+                <w:rFonts w:hint="eastAsia" w:ascii="Cambria" w:hAnsi="Cambria" w:eastAsia="黑体" w:cs="Cambria"/>
+                <w:color w:val="auto"/>
+                <w:sz w:val="20"/>
+                <w:szCs w:val="20"/>
+              </w:rPr>
+              <w:t xml:space="preserve"> images from </w:t>
+            </w:r>
+            <w:r>
+              <w:rPr>
+                <w:rFonts w:hint="eastAsia" w:ascii="Cambria" w:hAnsi="Cambria" w:eastAsia="黑体" w:cs="Cambria"/>
+                <w:b/>
+                <w:bCs/>
+                <w:color w:val="auto"/>
+                <w:sz w:val="20"/>
+                <w:szCs w:val="20"/>
+              </w:rPr>
+              <w:t>20 ImageNet classes</w:t>
             </w:r>
           </w:p>
           <w:p>
@@ -1926,7 +1962,7 @@
               <w:ind w:left="283" w:hanging="283"/>
               <w:textAlignment w:val="auto"/>
               <w:rPr>
-                <w:rFonts w:ascii="Cambria" w:hAnsi="Cambria" w:eastAsia="黑体" w:cs="Cambria"/>
+                <w:rFonts w:hint="eastAsia" w:ascii="Cambria" w:hAnsi="Cambria" w:eastAsia="黑体" w:cs="Cambria"/>
                 <w:color w:val="auto"/>
                 <w:sz w:val="20"/>
                 <w:szCs w:val="20"/>
@@ -1939,101 +1975,67 @@
                 <w:sz w:val="20"/>
                 <w:szCs w:val="20"/>
               </w:rPr>
-              <w:t xml:space="preserve">Trained an </w:t>
-            </w:r>
-            <w:r>
-              <w:rPr>
-                <w:rFonts w:hint="eastAsia" w:ascii="Cambria" w:hAnsi="Cambria" w:eastAsia="黑体" w:cs="Cambria"/>
-                <w:b/>
-                <w:bCs/>
-                <w:color w:val="auto"/>
-                <w:sz w:val="20"/>
-                <w:szCs w:val="20"/>
-              </w:rPr>
-              <w:t>AutoEncoder</w:t>
-            </w:r>
-            <w:r>
-              <w:rPr>
-                <w:rFonts w:hint="eastAsia" w:ascii="Cambria" w:hAnsi="Cambria" w:eastAsia="黑体" w:cs="Cambria"/>
-                <w:color w:val="auto"/>
-                <w:sz w:val="20"/>
-                <w:szCs w:val="20"/>
-              </w:rPr>
-              <w:t xml:space="preserve"> using </w:t>
-            </w:r>
-            <w:r>
-              <w:rPr>
-                <w:rFonts w:hint="eastAsia" w:ascii="Cambria" w:hAnsi="Cambria" w:eastAsia="黑体" w:cs="Cambria"/>
-                <w:b/>
-                <w:bCs/>
-                <w:color w:val="auto"/>
-                <w:sz w:val="20"/>
-                <w:szCs w:val="20"/>
-              </w:rPr>
-              <w:t>PyTorch</w:t>
-            </w:r>
-            <w:r>
-              <w:rPr>
-                <w:rFonts w:hint="eastAsia" w:ascii="Cambria" w:hAnsi="Cambria" w:eastAsia="黑体" w:cs="Cambria"/>
-                <w:color w:val="auto"/>
-                <w:sz w:val="20"/>
-                <w:szCs w:val="20"/>
-              </w:rPr>
-              <w:t xml:space="preserve"> to c</w:t>
-            </w:r>
-            <w:r>
-              <w:rPr>
-                <w:rFonts w:ascii="Cambria" w:hAnsi="Cambria" w:eastAsia="黑体" w:cs="Cambria"/>
-                <w:color w:val="auto"/>
-                <w:sz w:val="20"/>
-                <w:szCs w:val="20"/>
-              </w:rPr>
-              <w:t>onstruct a</w:t>
-            </w:r>
-            <w:r>
-              <w:rPr>
-                <w:rFonts w:hint="eastAsia" w:ascii="Cambria" w:hAnsi="Cambria" w:eastAsia="黑体" w:cs="Cambria"/>
-                <w:color w:val="auto"/>
-                <w:sz w:val="20"/>
-                <w:szCs w:val="20"/>
-              </w:rPr>
-              <w:t>n</w:t>
-            </w:r>
-            <w:r>
-              <w:rPr>
-                <w:rFonts w:ascii="Cambria" w:hAnsi="Cambria" w:eastAsia="黑体" w:cs="Cambria"/>
-                <w:color w:val="auto"/>
-                <w:sz w:val="20"/>
-                <w:szCs w:val="20"/>
-              </w:rPr>
-              <w:t xml:space="preserve"> </w:t>
-            </w:r>
-            <w:r>
-              <w:rPr>
-                <w:rFonts w:hint="eastAsia" w:ascii="Cambria" w:hAnsi="Cambria" w:eastAsia="黑体" w:cs="Cambria"/>
-                <w:color w:val="auto"/>
-                <w:sz w:val="20"/>
-                <w:szCs w:val="20"/>
-              </w:rPr>
-              <w:t>image</w:t>
-            </w:r>
-            <w:r>
-              <w:rPr>
-                <w:rFonts w:ascii="Cambria" w:hAnsi="Cambria" w:eastAsia="黑体" w:cs="Cambria"/>
-                <w:color w:val="auto"/>
-                <w:sz w:val="20"/>
-                <w:szCs w:val="20"/>
-              </w:rPr>
-              <w:t xml:space="preserve"> tree </w:t>
-            </w:r>
-            <w:r>
-              <w:rPr>
-                <w:rFonts w:hint="eastAsia" w:ascii="Cambria" w:hAnsi="Cambria" w:eastAsia="黑体" w:cs="Cambria"/>
-                <w:color w:val="auto"/>
-                <w:sz w:val="20"/>
-                <w:szCs w:val="20"/>
-              </w:rPr>
-              <w:t>with outputs of DNN feature extractor</w:t>
+              <w:t xml:space="preserve">Developed a </w:t>
+            </w:r>
+            <w:r>
+              <w:rPr>
+                <w:rFonts w:hint="eastAsia" w:ascii="Cambria" w:hAnsi="Cambria" w:eastAsia="黑体" w:cs="Cambria"/>
+                <w:b/>
+                <w:bCs/>
+                <w:color w:val="auto"/>
+                <w:sz w:val="20"/>
+                <w:szCs w:val="20"/>
+              </w:rPr>
+              <w:t>Django backend APIs</w:t>
+            </w:r>
+            <w:r>
+              <w:rPr>
+                <w:rFonts w:hint="eastAsia" w:ascii="Cambria" w:hAnsi="Cambria" w:eastAsia="黑体" w:cs="Cambria"/>
+                <w:color w:val="auto"/>
+                <w:sz w:val="20"/>
+                <w:szCs w:val="20"/>
+              </w:rPr>
+              <w:t xml:space="preserve"> for page navigation, handling </w:t>
+            </w:r>
+            <w:r>
+              <w:rPr>
+                <w:rFonts w:hint="eastAsia" w:ascii="Cambria" w:hAnsi="Cambria" w:eastAsia="黑体" w:cs="Cambria"/>
+                <w:b/>
+                <w:bCs/>
+                <w:color w:val="auto"/>
+                <w:sz w:val="20"/>
+                <w:szCs w:val="20"/>
+              </w:rPr>
+              <w:t>GET</w:t>
+            </w:r>
+            <w:r>
+              <w:rPr>
+                <w:rFonts w:hint="eastAsia" w:ascii="Cambria" w:hAnsi="Cambria" w:eastAsia="黑体" w:cs="Cambria"/>
+                <w:color w:val="auto"/>
+                <w:sz w:val="20"/>
+                <w:szCs w:val="20"/>
+              </w:rPr>
+              <w:t xml:space="preserve"> and </w:t>
+            </w:r>
+            <w:r>
+              <w:rPr>
+                <w:rFonts w:hint="eastAsia" w:ascii="Cambria" w:hAnsi="Cambria" w:eastAsia="黑体" w:cs="Cambria"/>
+                <w:b/>
+                <w:bCs/>
+                <w:color w:val="auto"/>
+                <w:sz w:val="20"/>
+                <w:szCs w:val="20"/>
+              </w:rPr>
+              <w:t>POST</w:t>
+            </w:r>
+            <w:r>
+              <w:rPr>
+                <w:rFonts w:hint="eastAsia" w:ascii="Cambria" w:hAnsi="Cambria" w:eastAsia="黑体" w:cs="Cambria"/>
+                <w:color w:val="auto"/>
+                <w:sz w:val="20"/>
+                <w:szCs w:val="20"/>
+              </w:rPr>
+              <w:t xml:space="preserve"> requests, and efficient data retrieval</w:t>
             </w:r>
           </w:p>
           <w:p>
@@ -2070,105 +2072,26 @@
             <w:r>
               <w:rPr>
                 <w:rFonts w:hint="eastAsia" w:ascii="Cambria" w:hAnsi="Cambria" w:eastAsia="黑体" w:cs="Cambria"/>
-                <w:b/>
-                <w:bCs/>
-                <w:color w:val="auto"/>
-                <w:sz w:val="20"/>
-                <w:szCs w:val="20"/>
-              </w:rPr>
-              <w:t>Clustered</w:t>
-            </w:r>
-            <w:r>
-              <w:rPr>
-                <w:rFonts w:hint="eastAsia" w:ascii="Cambria" w:hAnsi="Cambria" w:eastAsia="黑体" w:cs="Cambria"/>
-                <w:color w:val="auto"/>
-                <w:sz w:val="20"/>
-                <w:szCs w:val="20"/>
-              </w:rPr>
-              <w:t xml:space="preserve"> two-level image features respectively to identify human cognition-aligned concept for explanation</w:t>
-            </w:r>
-          </w:p>
-          <w:p>
-            <w:pPr>
-              <w:keepNext w:val="0"/>
-              <w:keepLines w:val="0"/>
-              <w:pageBreakBefore w:val="0"/>
-              <w:widowControl w:val="0"/>
-              <w:numPr>
-                <w:ilvl w:val="0"/>
-                <w:numId w:val="2"/>
-              </w:numPr>
-              <w:kinsoku/>
-              <w:wordWrap/>
-              <w:overflowPunct/>
-              <w:topLinePunct w:val="0"/>
-              <w:autoSpaceDE/>
-              <w:autoSpaceDN/>
-              <w:bidi w:val="0"/>
-              <w:adjustRightInd/>
-              <w:snapToGrid/>
-              <w:spacing w:line="280" w:lineRule="exact"/>
-              <w:ind w:left="283" w:hanging="283"/>
-              <w:textAlignment w:val="auto"/>
-              <w:rPr>
-                <w:rFonts w:ascii="Cambria" w:hAnsi="Cambria" w:eastAsia="黑体" w:cs="Cambria"/>
-                <w:i/>
-                <w:iCs/>
-                <w:color w:val="auto"/>
-                <w:sz w:val="20"/>
-                <w:szCs w:val="20"/>
-              </w:rPr>
-            </w:pPr>
-            <w:r>
-              <w:rPr>
-                <w:rFonts w:hint="eastAsia" w:ascii="Cambria" w:hAnsi="Cambria" w:eastAsia="黑体" w:cs="Cambria"/>
-                <w:color w:val="auto"/>
-                <w:sz w:val="20"/>
-                <w:szCs w:val="20"/>
-              </w:rPr>
-              <w:t>Showcased the explanation result through heatmaps by d</w:t>
-            </w:r>
-            <w:r>
-              <w:rPr>
-                <w:rFonts w:ascii="Cambria" w:hAnsi="Cambria" w:eastAsia="黑体" w:cs="Cambria"/>
-                <w:color w:val="auto"/>
-                <w:sz w:val="20"/>
-                <w:szCs w:val="20"/>
-              </w:rPr>
-              <w:t>evelop</w:t>
-            </w:r>
-            <w:r>
-              <w:rPr>
-                <w:rFonts w:hint="eastAsia" w:ascii="Cambria" w:hAnsi="Cambria" w:eastAsia="黑体" w:cs="Cambria"/>
-                <w:color w:val="auto"/>
-                <w:sz w:val="20"/>
-                <w:szCs w:val="20"/>
-              </w:rPr>
-              <w:t>ing</w:t>
-            </w:r>
-            <w:r>
-              <w:rPr>
-                <w:rFonts w:ascii="Cambria" w:hAnsi="Cambria" w:eastAsia="黑体" w:cs="Cambria"/>
-                <w:color w:val="auto"/>
-                <w:sz w:val="20"/>
-                <w:szCs w:val="20"/>
-              </w:rPr>
-              <w:t xml:space="preserve"> a </w:t>
-            </w:r>
-            <w:r>
-              <w:rPr>
-                <w:rFonts w:hint="eastAsia" w:ascii="Cambria" w:hAnsi="Cambria" w:eastAsia="黑体" w:cs="Cambria"/>
-                <w:b/>
-                <w:bCs/>
-                <w:color w:val="auto"/>
-                <w:sz w:val="20"/>
-                <w:szCs w:val="20"/>
-              </w:rPr>
-              <w:t>Vue+Django+MySQL</w:t>
-            </w:r>
-            <w:r>
-              <w:rPr>
-                <w:rFonts w:ascii="Cambria" w:hAnsi="Cambria" w:eastAsia="黑体" w:cs="Cambria"/>
+                <w:color w:val="auto"/>
+                <w:sz w:val="20"/>
+                <w:szCs w:val="20"/>
+              </w:rPr>
+              <w:t xml:space="preserve">Built a </w:t>
+            </w:r>
+            <w:r>
+              <w:rPr>
+                <w:rFonts w:hint="eastAsia" w:ascii="Cambria" w:hAnsi="Cambria" w:eastAsia="黑体" w:cs="Cambria"/>
+                <w:b/>
+                <w:bCs/>
+                <w:color w:val="auto"/>
+                <w:sz w:val="20"/>
+                <w:szCs w:val="20"/>
+              </w:rPr>
+              <w:t>Vue.js</w:t>
+            </w:r>
+            <w:r>
+              <w:rPr>
+                <w:rFonts w:hint="eastAsia" w:ascii="Cambria" w:hAnsi="Cambria" w:eastAsia="黑体" w:cs="Cambria"/>
                 <w:color w:val="auto"/>
                 <w:sz w:val="20"/>
                 <w:szCs w:val="20"/>
@@ -2178,20 +2101,41 @@
             <w:r>
               <w:rPr>
                 <w:rFonts w:hint="eastAsia" w:ascii="Cambria" w:hAnsi="Cambria" w:eastAsia="黑体" w:cs="Cambria"/>
-                <w:color w:val="auto"/>
-                <w:sz w:val="20"/>
-                <w:szCs w:val="20"/>
-              </w:rPr>
-              <w:t xml:space="preserve">based </w:t>
-            </w:r>
-            <w:r>
-              <w:rPr>
-                <w:rFonts w:ascii="Cambria" w:hAnsi="Cambria" w:eastAsia="黑体" w:cs="Cambria"/>
-                <w:color w:val="auto"/>
-                <w:sz w:val="20"/>
-                <w:szCs w:val="20"/>
-              </w:rPr>
-              <w:t>web application</w:t>
+                <w:b/>
+                <w:bCs/>
+                <w:color w:val="auto"/>
+                <w:sz w:val="20"/>
+                <w:szCs w:val="20"/>
+              </w:rPr>
+              <w:t>frontend</w:t>
+            </w:r>
+            <w:r>
+              <w:rPr>
+                <w:rFonts w:hint="eastAsia" w:ascii="Cambria" w:hAnsi="Cambria" w:eastAsia="黑体" w:cs="Cambria"/>
+                <w:color w:val="auto"/>
+                <w:sz w:val="20"/>
+                <w:szCs w:val="20"/>
+              </w:rPr>
+              <w:t xml:space="preserve"> </w:t>
+            </w:r>
+            <w:r>
+              <w:rPr>
+                <w:rFonts w:hint="default" w:ascii="Cambria" w:hAnsi="Cambria" w:eastAsia="黑体" w:cs="Cambria"/>
+                <w:color w:val="auto"/>
+                <w:sz w:val="20"/>
+                <w:szCs w:val="20"/>
+                <w:lang w:val="en-US"/>
+              </w:rPr>
+              <w:t>showing</w:t>
+            </w:r>
+            <w:r>
+              <w:rPr>
+                <w:rFonts w:hint="eastAsia" w:ascii="Cambria" w:hAnsi="Cambria" w:eastAsia="黑体" w:cs="Cambria"/>
+                <w:color w:val="auto"/>
+                <w:sz w:val="20"/>
+                <w:szCs w:val="20"/>
+              </w:rPr>
+              <w:t xml:space="preserve"> features such as user login, image segmentation, and contribution heatmap visualization</w:t>
             </w:r>
           </w:p>
         </w:tc>
@@ -2481,108 +2425,72 @@
           </w:tcPr>
           <w:p>
             <w:pPr>
+              <w:keepNext w:val="0"/>
+              <w:keepLines w:val="0"/>
+              <w:pageBreakBefore w:val="0"/>
+              <w:widowControl w:val="0"/>
+              <w:numPr>
+                <w:ilvl w:val="0"/>
+                <w:numId w:val="0"/>
+              </w:numPr>
+              <w:kinsoku/>
+              <w:wordWrap/>
+              <w:overflowPunct/>
+              <w:topLinePunct w:val="0"/>
+              <w:autoSpaceDE/>
+              <w:autoSpaceDN/>
+              <w:bidi w:val="0"/>
+              <w:adjustRightInd/>
+              <w:snapToGrid/>
               <w:spacing w:line="280" w:lineRule="exact"/>
+              <w:ind w:leftChars="0"/>
+              <w:textAlignment w:val="auto"/>
               <w:rPr>
                 <w:rFonts w:ascii="Cambria" w:hAnsi="Cambria" w:eastAsia="黑体" w:cs="Cambria"/>
+                <w:color w:val="auto"/>
+                <w:sz w:val="20"/>
+                <w:szCs w:val="20"/>
+              </w:rPr>
+            </w:pPr>
+            <w:r>
+              <w:rPr>
+                <w:rFonts w:hint="eastAsia" w:ascii="Cambria" w:hAnsi="Cambria" w:eastAsia="黑体" w:cs="Cambria"/>
                 <w:i/>
                 <w:iCs/>
                 <w:color w:val="auto"/>
                 <w:sz w:val="20"/>
                 <w:szCs w:val="20"/>
-              </w:rPr>
-            </w:pPr>
-            <w:r>
-              <w:rPr>
-                <w:rFonts w:hint="eastAsia" w:ascii="Cambria" w:hAnsi="Cambria" w:eastAsia="黑体" w:cs="Cambria"/>
-                <w:i/>
-                <w:iCs/>
-                <w:color w:val="auto"/>
-                <w:sz w:val="20"/>
-                <w:szCs w:val="20"/>
-              </w:rPr>
-              <w:t xml:space="preserve">Developed a </w:t>
-            </w:r>
-            <w:r>
-              <w:rPr>
-                <w:rFonts w:hint="eastAsia" w:ascii="Cambria" w:hAnsi="Cambria" w:eastAsia="黑体" w:cs="Cambria"/>
-                <w:b/>
-                <w:bCs/>
-                <w:i/>
-                <w:iCs/>
-                <w:color w:val="auto"/>
-                <w:sz w:val="20"/>
-                <w:szCs w:val="20"/>
-              </w:rPr>
-              <w:t>web application</w:t>
-            </w:r>
-            <w:r>
-              <w:rPr>
-                <w:rFonts w:hint="eastAsia" w:ascii="Cambria" w:hAnsi="Cambria" w:eastAsia="黑体" w:cs="Cambria"/>
-                <w:i/>
-                <w:iCs/>
-                <w:color w:val="auto"/>
-                <w:sz w:val="20"/>
-                <w:szCs w:val="20"/>
-              </w:rPr>
-              <w:t xml:space="preserve"> </w:t>
-            </w:r>
-            <w:r>
-              <w:rPr>
-                <w:rFonts w:hint="eastAsia" w:ascii="Cambria" w:hAnsi="Cambria" w:eastAsia="黑体" w:cs="Cambria"/>
-                <w:i/>
-                <w:iCs/>
-                <w:color w:val="auto"/>
-                <w:sz w:val="20"/>
-                <w:szCs w:val="20"/>
-                <w:lang w:val="en-US" w:eastAsia="zh-CN"/>
-              </w:rPr>
-              <w:t>for</w:t>
-            </w:r>
-            <w:r>
-              <w:rPr>
-                <w:rFonts w:hint="eastAsia" w:ascii="Cambria" w:hAnsi="Cambria" w:eastAsia="黑体" w:cs="Cambria"/>
-                <w:i/>
-                <w:iCs/>
-                <w:color w:val="auto"/>
-                <w:sz w:val="20"/>
-                <w:szCs w:val="20"/>
-              </w:rPr>
-              <w:t xml:space="preserve"> investigat</w:t>
-            </w:r>
-            <w:r>
-              <w:rPr>
-                <w:rFonts w:hint="eastAsia" w:ascii="Cambria" w:hAnsi="Cambria" w:eastAsia="黑体" w:cs="Cambria"/>
-                <w:i/>
-                <w:iCs/>
-                <w:color w:val="auto"/>
-                <w:sz w:val="20"/>
-                <w:szCs w:val="20"/>
-                <w:lang w:val="en-US" w:eastAsia="zh-CN"/>
-              </w:rPr>
-              <w:t>ing</w:t>
-            </w:r>
-            <w:r>
-              <w:rPr>
-                <w:rFonts w:hint="eastAsia" w:ascii="Cambria" w:hAnsi="Cambria" w:eastAsia="黑体" w:cs="Cambria"/>
-                <w:i/>
-                <w:iCs/>
-                <w:color w:val="auto"/>
-                <w:sz w:val="20"/>
-                <w:szCs w:val="20"/>
-              </w:rPr>
-              <w:t xml:space="preserve"> relations between material properties</w:t>
+                <w:lang w:val="en-US" w:eastAsia="zh-CN"/>
+              </w:rPr>
+              <w:t>Python/Java/Vue.js/SpringBoot/Py2Neo/Neo4j/BERT</w:t>
             </w:r>
           </w:p>
           <w:p>
             <w:pPr>
+              <w:keepNext w:val="0"/>
+              <w:keepLines w:val="0"/>
+              <w:pageBreakBefore w:val="0"/>
+              <w:widowControl w:val="0"/>
               <w:numPr>
                 <w:ilvl w:val="0"/>
                 <w:numId w:val="2"/>
               </w:numPr>
+              <w:kinsoku/>
+              <w:wordWrap/>
+              <w:overflowPunct/>
+              <w:topLinePunct w:val="0"/>
+              <w:autoSpaceDE/>
+              <w:autoSpaceDN/>
+              <w:bidi w:val="0"/>
+              <w:adjustRightInd/>
+              <w:snapToGrid/>
               <w:spacing w:line="280" w:lineRule="exact"/>
-              <w:ind w:left="840"/>
+              <w:ind w:left="283" w:hanging="283"/>
+              <w:textAlignment w:val="auto"/>
               <w:rPr>
                 <w:rFonts w:ascii="Cambria" w:hAnsi="Cambria" w:eastAsia="黑体" w:cs="Cambria"/>
+                <w:i/>
+                <w:iCs/>
                 <w:color w:val="auto"/>
                 <w:sz w:val="20"/>
                 <w:szCs w:val="20"/>
@@ -2591,197 +2499,65 @@
             <w:r>
               <w:rPr>
                 <w:rFonts w:hint="eastAsia" w:ascii="Cambria" w:hAnsi="Cambria" w:eastAsia="黑体" w:cs="Cambria"/>
-                <w:color w:val="auto"/>
-                <w:sz w:val="20"/>
-                <w:szCs w:val="20"/>
-              </w:rPr>
-              <w:t>Formalized a data pipeline for NASICON-related texts, integrating</w:t>
-            </w:r>
-            <w:r>
-              <w:rPr>
-                <w:rFonts w:ascii="Cambria" w:hAnsi="Cambria" w:eastAsia="黑体" w:cs="Cambria"/>
-                <w:color w:val="auto"/>
-                <w:sz w:val="20"/>
-                <w:szCs w:val="20"/>
-              </w:rPr>
-              <w:t xml:space="preserve"> </w:t>
-            </w:r>
-            <w:r>
-              <w:rPr>
-                <w:rFonts w:hint="eastAsia" w:ascii="Cambria" w:hAnsi="Cambria" w:eastAsia="黑体" w:cs="Cambria"/>
-                <w:color w:val="auto"/>
-                <w:sz w:val="20"/>
-                <w:szCs w:val="20"/>
-              </w:rPr>
-              <w:t xml:space="preserve">pre-processing, </w:t>
-            </w:r>
-            <w:r>
-              <w:rPr>
-                <w:rFonts w:hint="eastAsia" w:ascii="Cambria" w:hAnsi="Cambria" w:eastAsia="黑体" w:cs="Cambria"/>
-                <w:b/>
-                <w:bCs/>
-                <w:color w:val="auto"/>
-                <w:sz w:val="20"/>
-                <w:szCs w:val="20"/>
-                <w:lang w:val="en-US" w:eastAsia="zh-CN"/>
-              </w:rPr>
-              <w:t>BERT-based NLP models</w:t>
-            </w:r>
-            <w:r>
-              <w:rPr>
-                <w:rFonts w:hint="eastAsia" w:ascii="Cambria" w:hAnsi="Cambria" w:eastAsia="黑体" w:cs="Cambria"/>
-                <w:color w:val="auto"/>
-                <w:sz w:val="20"/>
-                <w:szCs w:val="20"/>
-                <w:lang w:val="en-US" w:eastAsia="zh-CN"/>
-              </w:rPr>
-              <w:t xml:space="preserve"> for </w:t>
-            </w:r>
-            <w:r>
-              <w:rPr>
-                <w:rFonts w:hint="eastAsia" w:ascii="Cambria" w:hAnsi="Cambria" w:eastAsia="黑体" w:cs="Cambria"/>
-                <w:color w:val="auto"/>
-                <w:sz w:val="20"/>
-                <w:szCs w:val="20"/>
-              </w:rPr>
-              <w:t>N</w:t>
-            </w:r>
-            <w:r>
-              <w:rPr>
-                <w:rFonts w:ascii="Cambria" w:hAnsi="Cambria" w:eastAsia="黑体" w:cs="Cambria"/>
-                <w:color w:val="auto"/>
-                <w:sz w:val="20"/>
-                <w:szCs w:val="20"/>
-              </w:rPr>
-              <w:t xml:space="preserve">amed </w:t>
-            </w:r>
-            <w:r>
-              <w:rPr>
-                <w:rFonts w:hint="eastAsia" w:ascii="Cambria" w:hAnsi="Cambria" w:eastAsia="黑体" w:cs="Cambria"/>
-                <w:color w:val="auto"/>
-                <w:sz w:val="20"/>
-                <w:szCs w:val="20"/>
-              </w:rPr>
-              <w:t>E</w:t>
-            </w:r>
-            <w:r>
-              <w:rPr>
-                <w:rFonts w:ascii="Cambria" w:hAnsi="Cambria" w:eastAsia="黑体" w:cs="Cambria"/>
-                <w:color w:val="auto"/>
-                <w:sz w:val="20"/>
-                <w:szCs w:val="20"/>
-              </w:rPr>
-              <w:t>ntity Recogniti</w:t>
-            </w:r>
-            <w:r>
-              <w:rPr>
-                <w:rFonts w:hint="default" w:ascii="Cambria" w:hAnsi="Cambria" w:eastAsia="黑体" w:cs="Cambria"/>
-                <w:color w:val="auto"/>
-                <w:sz w:val="20"/>
-                <w:szCs w:val="20"/>
-                <w:lang w:val="en-US"/>
-              </w:rPr>
-              <w:t>on</w:t>
-            </w:r>
-            <w:r>
-              <w:rPr>
-                <w:rFonts w:ascii="Cambria" w:hAnsi="Cambria" w:eastAsia="黑体" w:cs="Cambria"/>
-                <w:color w:val="auto"/>
-                <w:sz w:val="20"/>
-                <w:szCs w:val="20"/>
-              </w:rPr>
-              <w:t xml:space="preserve"> (</w:t>
-            </w:r>
-            <w:r>
-              <w:rPr>
-                <w:rFonts w:hint="eastAsia" w:ascii="Cambria" w:hAnsi="Cambria" w:eastAsia="黑体" w:cs="Cambria"/>
-                <w:b/>
-                <w:bCs/>
-                <w:color w:val="auto"/>
-                <w:sz w:val="20"/>
-                <w:szCs w:val="20"/>
-              </w:rPr>
-              <w:t>NER</w:t>
-            </w:r>
-            <w:r>
-              <w:rPr>
-                <w:rFonts w:hint="eastAsia" w:ascii="Cambria" w:hAnsi="Cambria" w:eastAsia="黑体" w:cs="Cambria"/>
-                <w:color w:val="auto"/>
-                <w:sz w:val="20"/>
-                <w:szCs w:val="20"/>
-              </w:rPr>
-              <w:t>)</w:t>
-            </w:r>
-            <w:r>
-              <w:rPr>
-                <w:rFonts w:ascii="Cambria" w:hAnsi="Cambria" w:eastAsia="黑体" w:cs="Cambria"/>
-                <w:color w:val="auto"/>
-                <w:sz w:val="20"/>
-                <w:szCs w:val="20"/>
-              </w:rPr>
-              <w:t xml:space="preserve"> and </w:t>
-            </w:r>
-            <w:r>
-              <w:rPr>
-                <w:rFonts w:hint="eastAsia" w:ascii="Cambria" w:hAnsi="Cambria" w:eastAsia="黑体" w:cs="Cambria"/>
-                <w:color w:val="auto"/>
-                <w:sz w:val="20"/>
-                <w:szCs w:val="20"/>
-              </w:rPr>
-              <w:t>R</w:t>
-            </w:r>
-            <w:r>
-              <w:rPr>
-                <w:rFonts w:ascii="Cambria" w:hAnsi="Cambria" w:eastAsia="黑体" w:cs="Cambria"/>
-                <w:color w:val="auto"/>
-                <w:sz w:val="20"/>
-                <w:szCs w:val="20"/>
-              </w:rPr>
-              <w:t>elational Extraction (</w:t>
-            </w:r>
-            <w:r>
-              <w:rPr>
-                <w:rFonts w:hint="eastAsia" w:ascii="Cambria" w:hAnsi="Cambria" w:eastAsia="黑体" w:cs="Cambria"/>
-                <w:b/>
-                <w:bCs/>
-                <w:color w:val="auto"/>
-                <w:sz w:val="20"/>
-                <w:szCs w:val="20"/>
-              </w:rPr>
-              <w:t>RE</w:t>
-            </w:r>
-            <w:r>
-              <w:rPr>
-                <w:rFonts w:hint="eastAsia" w:ascii="Cambria" w:hAnsi="Cambria" w:eastAsia="黑体" w:cs="Cambria"/>
-                <w:b w:val="0"/>
-                <w:bCs w:val="0"/>
-                <w:color w:val="auto"/>
-                <w:sz w:val="20"/>
-                <w:szCs w:val="20"/>
-                <w:lang w:val="en-US" w:eastAsia="zh-CN"/>
-              </w:rPr>
-              <w:t>)</w:t>
-            </w:r>
-            <w:r>
-              <w:rPr>
-                <w:rFonts w:hint="eastAsia" w:ascii="Cambria" w:hAnsi="Cambria" w:eastAsia="黑体" w:cs="Cambria"/>
-                <w:color w:val="auto"/>
-                <w:sz w:val="20"/>
-                <w:szCs w:val="20"/>
-              </w:rPr>
-              <w:t>, and visualization</w:t>
+                <w:i w:val="0"/>
+                <w:iCs w:val="0"/>
+                <w:color w:val="auto"/>
+                <w:sz w:val="20"/>
+                <w:szCs w:val="20"/>
+                <w:lang w:val="en-US" w:eastAsia="zh-CN"/>
+              </w:rPr>
+              <w:t>Labeled</w:t>
+            </w:r>
+            <w:r>
+              <w:rPr>
+                <w:rFonts w:hint="eastAsia" w:ascii="Cambria" w:hAnsi="Cambria" w:eastAsia="黑体" w:cs="Cambria"/>
+                <w:i w:val="0"/>
+                <w:iCs w:val="0"/>
+                <w:color w:val="auto"/>
+                <w:sz w:val="20"/>
+                <w:szCs w:val="20"/>
+              </w:rPr>
+              <w:t xml:space="preserve"> 7,000+ high-quality NASICON literature sentences, improving Named Entity Recognition (NER) model performance</w:t>
+            </w:r>
+            <w:r>
+              <w:rPr>
+                <w:rFonts w:hint="eastAsia" w:ascii="Cambria" w:hAnsi="Cambria" w:eastAsia="黑体" w:cs="Cambria"/>
+                <w:i w:val="0"/>
+                <w:iCs w:val="0"/>
+                <w:color w:val="auto"/>
+                <w:sz w:val="20"/>
+                <w:szCs w:val="20"/>
+                <w:lang w:val="en-US" w:eastAsia="zh-CN"/>
+              </w:rPr>
+              <w:t xml:space="preserve"> by 5% in precision, 3% in recall, and 4% in F-1 score</w:t>
             </w:r>
           </w:p>
           <w:p>
             <w:pPr>
+              <w:keepNext w:val="0"/>
+              <w:keepLines w:val="0"/>
+              <w:pageBreakBefore w:val="0"/>
+              <w:widowControl w:val="0"/>
               <w:numPr>
                 <w:ilvl w:val="0"/>
                 <w:numId w:val="2"/>
               </w:numPr>
+              <w:kinsoku/>
+              <w:wordWrap/>
+              <w:overflowPunct/>
+              <w:topLinePunct w:val="0"/>
+              <w:autoSpaceDE/>
+              <w:autoSpaceDN/>
+              <w:bidi w:val="0"/>
+              <w:adjustRightInd/>
+              <w:snapToGrid/>
               <w:spacing w:line="280" w:lineRule="exact"/>
-              <w:ind w:left="840"/>
+              <w:ind w:left="283" w:hanging="283"/>
+              <w:textAlignment w:val="auto"/>
               <w:rPr>
                 <w:rFonts w:ascii="Cambria" w:hAnsi="Cambria" w:eastAsia="黑体" w:cs="Cambria"/>
+                <w:i/>
+                <w:iCs/>
                 <w:color w:val="auto"/>
                 <w:sz w:val="20"/>
                 <w:szCs w:val="20"/>
@@ -2790,201 +2566,215 @@
             <w:r>
               <w:rPr>
                 <w:rFonts w:hint="eastAsia" w:ascii="Cambria" w:hAnsi="Cambria" w:eastAsia="黑体" w:cs="Cambria"/>
-                <w:color w:val="auto"/>
-                <w:sz w:val="20"/>
-                <w:szCs w:val="20"/>
-              </w:rPr>
-              <w:t>Pre-processed</w:t>
-            </w:r>
-            <w:r>
-              <w:rPr>
-                <w:rFonts w:ascii="Cambria" w:hAnsi="Cambria" w:eastAsia="黑体" w:cs="Cambria"/>
-                <w:color w:val="auto"/>
-                <w:sz w:val="20"/>
-                <w:szCs w:val="20"/>
+                <w:i w:val="0"/>
+                <w:iCs w:val="0"/>
+                <w:color w:val="auto"/>
+                <w:sz w:val="20"/>
+                <w:szCs w:val="20"/>
+              </w:rPr>
+              <w:t>Developed a BERT-based</w:t>
+            </w:r>
+            <w:r>
+              <w:rPr>
+                <w:rFonts w:hint="eastAsia" w:ascii="Cambria" w:hAnsi="Cambria" w:eastAsia="黑体" w:cs="Cambria"/>
+                <w:i w:val="0"/>
+                <w:iCs w:val="0"/>
+                <w:color w:val="auto"/>
+                <w:sz w:val="20"/>
+                <w:szCs w:val="20"/>
+                <w:lang w:val="en-US" w:eastAsia="zh-CN"/>
               </w:rPr>
               <w:t xml:space="preserve"> </w:t>
             </w:r>
             <w:r>
               <w:rPr>
-                <w:rFonts w:ascii="Cambria" w:hAnsi="Cambria" w:eastAsia="黑体" w:cs="Cambria"/>
-                <w:b/>
-                <w:bCs/>
-                <w:color w:val="auto"/>
-                <w:sz w:val="20"/>
-                <w:szCs w:val="20"/>
-              </w:rPr>
-              <w:t>7,000+</w:t>
-            </w:r>
-            <w:r>
-              <w:rPr>
-                <w:rFonts w:ascii="Cambria" w:hAnsi="Cambria" w:eastAsia="黑体" w:cs="Cambria"/>
-                <w:color w:val="auto"/>
-                <w:sz w:val="20"/>
-                <w:szCs w:val="20"/>
-              </w:rPr>
-              <w:t xml:space="preserve"> high-quality NASICON literature</w:t>
-            </w:r>
-            <w:r>
-              <w:rPr>
-                <w:rFonts w:hint="eastAsia" w:ascii="Cambria" w:hAnsi="Cambria" w:eastAsia="黑体" w:cs="Cambria"/>
-                <w:color w:val="auto"/>
-                <w:sz w:val="20"/>
-                <w:szCs w:val="20"/>
-              </w:rPr>
-              <w:t xml:space="preserve"> </w:t>
-            </w:r>
-            <w:r>
-              <w:rPr>
-                <w:rFonts w:hint="eastAsia" w:ascii="Cambria" w:hAnsi="Cambria" w:eastAsia="黑体" w:cs="Cambria"/>
-                <w:b/>
-                <w:bCs/>
-                <w:color w:val="auto"/>
-                <w:sz w:val="20"/>
-                <w:szCs w:val="20"/>
-              </w:rPr>
-              <w:t>sentences</w:t>
-            </w:r>
-            <w:r>
-              <w:rPr>
-                <w:rFonts w:ascii="Cambria" w:hAnsi="Cambria" w:eastAsia="黑体" w:cs="Cambria"/>
-                <w:color w:val="auto"/>
-                <w:sz w:val="20"/>
-                <w:szCs w:val="20"/>
-              </w:rPr>
-              <w:t xml:space="preserve"> </w:t>
-            </w:r>
-            <w:r>
-              <w:rPr>
-                <w:rFonts w:hint="eastAsia" w:ascii="Cambria" w:hAnsi="Cambria" w:eastAsia="黑体" w:cs="Cambria"/>
-                <w:color w:val="auto"/>
-                <w:sz w:val="20"/>
-                <w:szCs w:val="20"/>
-              </w:rPr>
-              <w:t>to enhance NER and RE model performance</w:t>
-            </w:r>
+                <w:rFonts w:hint="eastAsia" w:ascii="Cambria" w:hAnsi="Cambria" w:eastAsia="黑体" w:cs="Cambria"/>
+                <w:i w:val="0"/>
+                <w:iCs w:val="0"/>
+                <w:color w:val="auto"/>
+                <w:sz w:val="20"/>
+                <w:szCs w:val="20"/>
+              </w:rPr>
+              <w:t xml:space="preserve">data processing pipeline </w:t>
+            </w:r>
+            <w:r>
+              <w:rPr>
+                <w:rFonts w:hint="eastAsia" w:ascii="Cambria" w:hAnsi="Cambria" w:eastAsia="黑体" w:cs="Cambria"/>
+                <w:i w:val="0"/>
+                <w:iCs w:val="0"/>
+                <w:color w:val="auto"/>
+                <w:sz w:val="20"/>
+                <w:szCs w:val="20"/>
+                <w:lang w:val="en-US" w:eastAsia="zh-CN"/>
+              </w:rPr>
+              <w:t xml:space="preserve">to </w:t>
+            </w:r>
+            <w:r>
+              <w:rPr>
+                <w:rFonts w:hint="eastAsia" w:ascii="Cambria" w:hAnsi="Cambria" w:eastAsia="黑体" w:cs="Cambria"/>
+                <w:i w:val="0"/>
+                <w:iCs w:val="0"/>
+                <w:color w:val="auto"/>
+                <w:sz w:val="20"/>
+                <w:szCs w:val="20"/>
+              </w:rPr>
+              <w:t xml:space="preserve">extract </w:t>
+            </w:r>
+            <w:r>
+              <w:rPr>
+                <w:rFonts w:hint="eastAsia" w:ascii="Cambria" w:hAnsi="Cambria" w:eastAsia="黑体" w:cs="Cambria"/>
+                <w:b/>
+                <w:bCs/>
+                <w:i w:val="0"/>
+                <w:iCs w:val="0"/>
+                <w:color w:val="auto"/>
+                <w:sz w:val="20"/>
+                <w:szCs w:val="20"/>
+              </w:rPr>
+              <w:t>106,896</w:t>
+            </w:r>
+            <w:r>
+              <w:rPr>
+                <w:rFonts w:hint="eastAsia" w:ascii="Cambria" w:hAnsi="Cambria" w:eastAsia="黑体" w:cs="Cambria"/>
+                <w:i w:val="0"/>
+                <w:iCs w:val="0"/>
+                <w:color w:val="auto"/>
+                <w:sz w:val="20"/>
+                <w:szCs w:val="20"/>
+              </w:rPr>
+              <w:t xml:space="preserve"> material entities and </w:t>
+            </w:r>
+            <w:r>
+              <w:rPr>
+                <w:rFonts w:hint="eastAsia" w:ascii="Cambria" w:hAnsi="Cambria" w:eastAsia="黑体" w:cs="Cambria"/>
+                <w:b/>
+                <w:bCs/>
+                <w:i w:val="0"/>
+                <w:iCs w:val="0"/>
+                <w:color w:val="auto"/>
+                <w:sz w:val="20"/>
+                <w:szCs w:val="20"/>
+              </w:rPr>
+              <w:t>260,475</w:t>
+            </w:r>
+            <w:r>
+              <w:rPr>
+                <w:rFonts w:hint="eastAsia" w:ascii="Cambria" w:hAnsi="Cambria" w:eastAsia="黑体" w:cs="Cambria"/>
+                <w:i w:val="0"/>
+                <w:iCs w:val="0"/>
+                <w:color w:val="auto"/>
+                <w:sz w:val="20"/>
+                <w:szCs w:val="20"/>
+              </w:rPr>
+              <w:t xml:space="preserve"> entity-relation triples from </w:t>
+            </w:r>
+            <w:r>
+              <w:rPr>
+                <w:rFonts w:hint="eastAsia" w:ascii="Cambria" w:hAnsi="Cambria" w:eastAsia="黑体" w:cs="Cambria"/>
+                <w:b/>
+                <w:bCs/>
+                <w:i w:val="0"/>
+                <w:iCs w:val="0"/>
+                <w:color w:val="auto"/>
+                <w:sz w:val="20"/>
+                <w:szCs w:val="20"/>
+              </w:rPr>
+              <w:t>1,808</w:t>
+            </w:r>
+            <w:r>
+              <w:rPr>
+                <w:rFonts w:hint="eastAsia" w:ascii="Cambria" w:hAnsi="Cambria" w:eastAsia="黑体" w:cs="Cambria"/>
+                <w:i w:val="0"/>
+                <w:iCs w:val="0"/>
+                <w:color w:val="auto"/>
+                <w:sz w:val="20"/>
+                <w:szCs w:val="20"/>
+              </w:rPr>
+              <w:t xml:space="preserve"> NASICON-related literature sources</w:t>
+            </w:r>
+            <w:r>
+              <w:rPr>
+                <w:rFonts w:hint="eastAsia" w:ascii="Cambria" w:hAnsi="Cambria" w:eastAsia="黑体" w:cs="Cambria"/>
+                <w:i w:val="0"/>
+                <w:iCs w:val="0"/>
+                <w:color w:val="auto"/>
+                <w:sz w:val="20"/>
+                <w:szCs w:val="20"/>
+                <w:lang w:val="en-US" w:eastAsia="zh-CN"/>
+              </w:rPr>
+              <w:t xml:space="preserve">, with </w:t>
+            </w:r>
+            <w:r>
+              <w:rPr>
+                <w:rFonts w:hint="eastAsia" w:ascii="Cambria" w:hAnsi="Cambria" w:eastAsia="黑体" w:cs="Cambria"/>
+                <w:i w:val="0"/>
+                <w:iCs w:val="0"/>
+                <w:color w:val="auto"/>
+                <w:sz w:val="20"/>
+                <w:szCs w:val="20"/>
+              </w:rPr>
+              <w:t>efficient storage</w:t>
+            </w:r>
+            <w:r>
+              <w:rPr>
+                <w:rFonts w:hint="eastAsia" w:ascii="Cambria" w:hAnsi="Cambria" w:eastAsia="黑体" w:cs="Cambria"/>
+                <w:i w:val="0"/>
+                <w:iCs w:val="0"/>
+                <w:color w:val="auto"/>
+                <w:sz w:val="20"/>
+                <w:szCs w:val="20"/>
+                <w:lang w:val="en-US" w:eastAsia="zh-CN"/>
+              </w:rPr>
+              <w:t xml:space="preserve"> in </w:t>
+            </w:r>
+            <w:r>
+              <w:rPr>
+                <w:rFonts w:hint="eastAsia" w:ascii="Cambria" w:hAnsi="Cambria" w:eastAsia="黑体" w:cs="Cambria"/>
+                <w:i w:val="0"/>
+                <w:iCs w:val="0"/>
+                <w:color w:val="auto"/>
+                <w:sz w:val="20"/>
+                <w:szCs w:val="20"/>
+              </w:rPr>
+              <w:t>Neo4j and MySQL</w:t>
+            </w:r>
+            <w:r>
+              <w:rPr>
+                <w:rFonts w:hint="eastAsia" w:ascii="Cambria" w:hAnsi="Cambria" w:eastAsia="黑体" w:cs="Cambria"/>
+                <w:i w:val="0"/>
+                <w:iCs w:val="0"/>
+                <w:color w:val="auto"/>
+                <w:sz w:val="20"/>
+                <w:szCs w:val="20"/>
+                <w:lang w:val="en-US" w:eastAsia="zh-CN"/>
+              </w:rPr>
+              <w:t xml:space="preserve"> as backend database</w:t>
+            </w:r>
+            <w:bookmarkStart w:id="0" w:name="_GoBack"/>
+            <w:bookmarkEnd w:id="0"/>
           </w:p>
           <w:p>
             <w:pPr>
+              <w:keepNext w:val="0"/>
+              <w:keepLines w:val="0"/>
+              <w:pageBreakBefore w:val="0"/>
+              <w:widowControl w:val="0"/>
               <w:numPr>
                 <w:ilvl w:val="0"/>
                 <w:numId w:val="2"/>
               </w:numPr>
+              <w:kinsoku/>
+              <w:wordWrap/>
+              <w:overflowPunct/>
+              <w:topLinePunct w:val="0"/>
+              <w:autoSpaceDE/>
+              <w:autoSpaceDN/>
+              <w:bidi w:val="0"/>
+              <w:adjustRightInd/>
+              <w:snapToGrid/>
               <w:spacing w:line="280" w:lineRule="exact"/>
-              <w:ind w:left="840"/>
-              <w:rPr>
-                <w:rFonts w:ascii="Cambria" w:hAnsi="Cambria" w:eastAsia="黑体" w:cs="Cambria"/>
-                <w:color w:val="auto"/>
-                <w:sz w:val="20"/>
-                <w:szCs w:val="20"/>
-              </w:rPr>
-            </w:pPr>
-            <w:r>
-              <w:rPr>
-                <w:rFonts w:hint="eastAsia" w:ascii="Cambria" w:hAnsi="Cambria" w:eastAsia="黑体" w:cs="Cambria"/>
-                <w:color w:val="auto"/>
-                <w:sz w:val="20"/>
-                <w:szCs w:val="20"/>
-              </w:rPr>
-              <w:t xml:space="preserve">Visualized entity-relation triples </w:t>
-            </w:r>
-            <w:r>
-              <w:rPr>
-                <w:rFonts w:ascii="Cambria" w:hAnsi="Cambria" w:eastAsia="黑体" w:cs="Cambria"/>
-                <w:color w:val="auto"/>
-                <w:sz w:val="20"/>
-                <w:szCs w:val="20"/>
-              </w:rPr>
-              <w:t xml:space="preserve">using </w:t>
-            </w:r>
-            <w:r>
-              <w:rPr>
-                <w:rFonts w:ascii="Cambria" w:hAnsi="Cambria" w:eastAsia="黑体" w:cs="Cambria"/>
-                <w:b/>
-                <w:bCs/>
-                <w:color w:val="auto"/>
-                <w:sz w:val="20"/>
-                <w:szCs w:val="20"/>
-              </w:rPr>
-              <w:t xml:space="preserve">Neo4j </w:t>
-            </w:r>
-            <w:r>
-              <w:rPr>
-                <w:rFonts w:hint="default" w:ascii="Cambria" w:hAnsi="Cambria" w:eastAsia="黑体" w:cs="Cambria"/>
-                <w:b/>
-                <w:bCs/>
-                <w:color w:val="auto"/>
-                <w:sz w:val="20"/>
-                <w:szCs w:val="20"/>
-                <w:lang w:val="en-US"/>
-              </w:rPr>
-              <w:t xml:space="preserve">knowledge </w:t>
-            </w:r>
-            <w:r>
-              <w:rPr>
-                <w:rFonts w:hint="eastAsia" w:ascii="Cambria" w:hAnsi="Cambria" w:eastAsia="黑体" w:cs="Cambria"/>
-                <w:b/>
-                <w:bCs/>
-                <w:color w:val="auto"/>
-                <w:sz w:val="20"/>
-                <w:szCs w:val="20"/>
-              </w:rPr>
-              <w:t>graph</w:t>
-            </w:r>
-            <w:r>
-              <w:rPr>
-                <w:rFonts w:hint="eastAsia" w:ascii="Cambria" w:hAnsi="Cambria" w:eastAsia="黑体" w:cs="Cambria"/>
-                <w:color w:val="auto"/>
-                <w:sz w:val="20"/>
-                <w:szCs w:val="20"/>
-              </w:rPr>
-              <w:t xml:space="preserve"> and Py2neo </w:t>
-            </w:r>
-            <w:r>
-              <w:rPr>
-                <w:rFonts w:ascii="Cambria" w:hAnsi="Cambria" w:eastAsia="黑体" w:cs="Cambria"/>
-                <w:color w:val="auto"/>
-                <w:sz w:val="20"/>
-                <w:szCs w:val="20"/>
-              </w:rPr>
-              <w:t xml:space="preserve">for </w:t>
-            </w:r>
-            <w:r>
-              <w:rPr>
-                <w:rFonts w:hint="eastAsia" w:ascii="Cambria" w:hAnsi="Cambria" w:eastAsia="黑体" w:cs="Cambria"/>
-                <w:color w:val="auto"/>
-                <w:sz w:val="20"/>
-                <w:szCs w:val="20"/>
-              </w:rPr>
-              <w:t xml:space="preserve">user-friendly </w:t>
-            </w:r>
-            <w:r>
-              <w:rPr>
-                <w:rFonts w:ascii="Cambria" w:hAnsi="Cambria" w:eastAsia="黑体" w:cs="Cambria"/>
-                <w:color w:val="auto"/>
-                <w:sz w:val="20"/>
-                <w:szCs w:val="20"/>
-              </w:rPr>
-              <w:t>interacti</w:t>
-            </w:r>
-            <w:r>
-              <w:rPr>
-                <w:rFonts w:hint="eastAsia" w:ascii="Cambria" w:hAnsi="Cambria" w:eastAsia="黑体" w:cs="Cambria"/>
-                <w:color w:val="auto"/>
-                <w:sz w:val="20"/>
-                <w:szCs w:val="20"/>
-              </w:rPr>
-              <w:t>on</w:t>
-            </w:r>
-          </w:p>
-          <w:p>
-            <w:pPr>
-              <w:numPr>
-                <w:ilvl w:val="0"/>
-                <w:numId w:val="2"/>
-              </w:numPr>
-              <w:spacing w:line="280" w:lineRule="exact"/>
-              <w:ind w:left="840" w:leftChars="0" w:hanging="420" w:firstLineChars="0"/>
+              <w:ind w:left="283" w:hanging="283"/>
+              <w:textAlignment w:val="auto"/>
               <w:rPr>
                 <w:rFonts w:ascii="Cambria" w:hAnsi="Cambria" w:eastAsia="黑体" w:cs="Cambria"/>
                 <w:i/>
@@ -2997,104 +2787,37 @@
             <w:r>
               <w:rPr>
                 <w:rFonts w:hint="eastAsia" w:ascii="Cambria" w:hAnsi="Cambria" w:eastAsia="黑体" w:cs="Cambria"/>
-                <w:color w:val="auto"/>
-                <w:sz w:val="20"/>
-                <w:szCs w:val="20"/>
-              </w:rPr>
-              <w:t>Implemented the processing pipeline</w:t>
-            </w:r>
-            <w:r>
-              <w:rPr>
-                <w:rFonts w:ascii="Cambria" w:hAnsi="Cambria" w:eastAsia="黑体" w:cs="Cambria"/>
-                <w:color w:val="auto"/>
-                <w:sz w:val="20"/>
-                <w:szCs w:val="20"/>
-              </w:rPr>
-              <w:t xml:space="preserve"> </w:t>
-            </w:r>
-            <w:r>
-              <w:rPr>
-                <w:rFonts w:hint="eastAsia" w:ascii="Cambria" w:hAnsi="Cambria" w:eastAsia="黑体" w:cs="Cambria"/>
-                <w:color w:val="auto"/>
-                <w:sz w:val="20"/>
-                <w:szCs w:val="20"/>
-              </w:rPr>
-              <w:t>utilizing</w:t>
-            </w:r>
-            <w:r>
-              <w:rPr>
-                <w:rFonts w:ascii="Cambria" w:hAnsi="Cambria" w:eastAsia="黑体" w:cs="Cambria"/>
-                <w:color w:val="auto"/>
-                <w:sz w:val="20"/>
-                <w:szCs w:val="20"/>
-              </w:rPr>
-              <w:t xml:space="preserve"> </w:t>
-            </w:r>
-            <w:r>
-              <w:rPr>
-                <w:rFonts w:ascii="Cambria" w:hAnsi="Cambria" w:eastAsia="黑体" w:cs="Cambria"/>
-                <w:b/>
-                <w:bCs/>
-                <w:color w:val="auto"/>
-                <w:sz w:val="20"/>
-                <w:szCs w:val="20"/>
-              </w:rPr>
-              <w:t>Vue</w:t>
-            </w:r>
-            <w:r>
-              <w:rPr>
-                <w:rFonts w:hint="eastAsia" w:ascii="Cambria" w:hAnsi="Cambria" w:eastAsia="黑体" w:cs="Cambria"/>
-                <w:b/>
-                <w:bCs/>
-                <w:color w:val="auto"/>
-                <w:sz w:val="20"/>
-                <w:szCs w:val="20"/>
-              </w:rPr>
-              <w:t>+</w:t>
-            </w:r>
-            <w:r>
-              <w:rPr>
-                <w:rFonts w:ascii="Cambria" w:hAnsi="Cambria" w:eastAsia="黑体" w:cs="Cambria"/>
-                <w:b/>
-                <w:bCs/>
-                <w:color w:val="auto"/>
-                <w:sz w:val="20"/>
-                <w:szCs w:val="20"/>
-              </w:rPr>
-              <w:t>SpringBoot</w:t>
-            </w:r>
-            <w:r>
-              <w:rPr>
-                <w:rFonts w:hint="eastAsia" w:ascii="Cambria" w:hAnsi="Cambria" w:eastAsia="黑体" w:cs="Cambria"/>
-                <w:b/>
-                <w:bCs/>
-                <w:color w:val="auto"/>
-                <w:sz w:val="20"/>
-                <w:szCs w:val="20"/>
-              </w:rPr>
-              <w:t>+</w:t>
-            </w:r>
-            <w:r>
-              <w:rPr>
-                <w:rFonts w:ascii="Cambria" w:hAnsi="Cambria" w:eastAsia="黑体" w:cs="Cambria"/>
-                <w:b/>
-                <w:bCs/>
-                <w:color w:val="auto"/>
-                <w:sz w:val="20"/>
-                <w:szCs w:val="20"/>
-              </w:rPr>
-              <w:t>MySQL</w:t>
-            </w:r>
-            <w:r>
-              <w:rPr>
-                <w:rFonts w:hint="eastAsia" w:ascii="Cambria" w:hAnsi="Cambria" w:eastAsia="黑体" w:cs="Cambria"/>
-                <w:b/>
-                <w:bCs/>
-                <w:color w:val="auto"/>
-                <w:sz w:val="20"/>
-                <w:szCs w:val="20"/>
-              </w:rPr>
-              <w:t>/Neo4j</w:t>
+                <w:i w:val="0"/>
+                <w:iCs w:val="0"/>
+                <w:color w:val="auto"/>
+                <w:sz w:val="20"/>
+                <w:szCs w:val="20"/>
+              </w:rPr>
+              <w:t xml:space="preserve">Built a </w:t>
+            </w:r>
+            <w:r>
+              <w:rPr>
+                <w:rFonts w:hint="eastAsia" w:ascii="Cambria" w:hAnsi="Cambria" w:eastAsia="黑体" w:cs="Cambria"/>
+                <w:b/>
+                <w:bCs/>
+                <w:i w:val="0"/>
+                <w:iCs w:val="0"/>
+                <w:color w:val="auto"/>
+                <w:sz w:val="20"/>
+                <w:szCs w:val="20"/>
+              </w:rPr>
+              <w:t>Vue.js</w:t>
+            </w:r>
+            <w:r>
+              <w:rPr>
+                <w:rFonts w:hint="eastAsia" w:ascii="Cambria" w:hAnsi="Cambria" w:eastAsia="黑体" w:cs="Cambria"/>
+                <w:i w:val="0"/>
+                <w:iCs w:val="0"/>
+                <w:color w:val="auto"/>
+                <w:sz w:val="20"/>
+                <w:szCs w:val="20"/>
+              </w:rPr>
+              <w:t>-based platform, enabling material scientists to explore material property relationships</w:t>
             </w:r>
           </w:p>
         </w:tc>
@@ -4202,7 +3925,7 @@
             </w:r>
             <w:r>
               <w:rPr>
-                <w:rStyle w:val="12"/>
+                <w:rStyle w:val="13"/>
                 <w:rFonts w:hint="eastAsia" w:ascii="Cambria" w:hAnsi="Cambria" w:eastAsia="黑体" w:cs="Cambria"/>
                 <w:b/>
                 <w:bCs/>
@@ -4216,7 +3939,7 @@
             </w:r>
             <w:r>
               <w:rPr>
-                <w:rStyle w:val="12"/>
+                <w:rStyle w:val="13"/>
                 <w:rFonts w:hint="eastAsia" w:ascii="Cambria" w:hAnsi="Cambria" w:eastAsia="黑体" w:cs="Cambria"/>
                 <w:i w:val="0"/>
                 <w:iCs w:val="0"/>
@@ -4228,7 +3951,7 @@
             </w:r>
             <w:r>
               <w:rPr>
-                <w:rStyle w:val="12"/>
+                <w:rStyle w:val="13"/>
                 <w:rFonts w:hint="eastAsia" w:ascii="Cambria" w:hAnsi="Cambria" w:eastAsia="黑体" w:cs="Cambria"/>
                 <w:b/>
                 <w:bCs/>
@@ -4590,7 +4313,7 @@
             </w:r>
             <w:r>
               <w:rPr>
-                <w:rStyle w:val="12"/>
+                <w:rStyle w:val="13"/>
                 <w:rFonts w:hint="eastAsia" w:ascii="Cambria" w:hAnsi="Cambria" w:eastAsia="黑体" w:cs="Cambria"/>
                 <w:b/>
                 <w:bCs/>
@@ -5076,21 +4799,7 @@
                 <w:vertAlign w:val="baseline"/>
                 <w:lang w:val="en-US" w:eastAsia="zh-CN"/>
               </w:rPr>
-              <w:t>, and Vuforia/TensorFlow SDK for controlling and detection</w:t>
-            </w:r>
-            <w:r>
-              <w:rPr>
-                <w:rFonts w:hint="eastAsia" w:ascii="Cambria" w:hAnsi="Cambria" w:eastAsia="宋体" w:cs="Cambria"/>
-                <w:i w:val="0"/>
-                <w:iCs w:val="0"/>
-                <w:color w:val="000000"/>
-                <w:sz w:val="20"/>
-                <w:szCs w:val="20"/>
-                <w:u w:val="none"/>
-                <w:vertAlign w:val="baseline"/>
-                <w:lang w:val="en-US" w:eastAsia="zh-CN"/>
-              </w:rPr>
-              <w:t>, achieving highest score in Shanghai Regional with human driver imitating strategy</w:t>
+              <w:t>, and Vuforia/TensorFlow SDK for controlling and detection, achieving highest score in Shanghai Regional with human driver imitating strategy</w:t>
             </w:r>
           </w:p>
           <w:p>
@@ -5257,7 +4966,7 @@
             </w:r>
             <w:r>
               <w:rPr>
-                <w:rStyle w:val="12"/>
+                <w:rStyle w:val="13"/>
                 <w:rFonts w:hint="eastAsia" w:ascii="Cambria" w:hAnsi="Cambria" w:eastAsia="宋体" w:cs="Cambria"/>
                 <w:b/>
                 <w:bCs/>
@@ -5376,7 +5085,7 @@
             </w:r>
             <w:r>
               <w:rPr>
-                <w:rStyle w:val="12"/>
+                <w:rStyle w:val="13"/>
                 <w:rFonts w:hint="eastAsia" w:ascii="Cambria" w:hAnsi="Cambria" w:eastAsia="宋体" w:cs="Cambria"/>
                 <w:b/>
                 <w:bCs/>
@@ -6051,32 +5760,16 @@
       <w:pPr>
         <w:pStyle w:val="3"/>
         <w:rPr>
-          <w:rFonts w:hint="eastAsia"/>
-          <w:lang w:val="en-US" w:eastAsia="zh-CN"/>
-        </w:rPr>
-      </w:pPr>
-      <w:r>
-        <w:rPr>
-          <w:rFonts w:hint="eastAsia"/>
-          <w:lang w:val="en-US" w:eastAsia="zh-CN"/>
-        </w:rPr>
-        <w:t>1 - Search data from pdf and gpt to polish</w:t>
-      </w:r>
-    </w:p>
-    <w:p>
-      <w:pPr>
-        <w:pStyle w:val="3"/>
-        <w:rPr>
           <w:rFonts w:hint="default"/>
           <w:lang w:val="en-US" w:eastAsia="zh-CN"/>
         </w:rPr>
       </w:pPr>
       <w:r>
         <w:rPr>
-          <w:rFonts w:hint="eastAsia"/>
+          <w:rFonts w:hint="default"/>
           <w:lang w:val="en-US" w:eastAsia="zh-CN"/>
         </w:rPr>
-        <w:t>Web application part see jason</w:t>
+        <w:t>Done</w:t>
       </w:r>
     </w:p>
   </w:comment>
@@ -6143,8 +5836,6 @@
           <w:lang w:val="en-US" w:eastAsia="zh-CN"/>
         </w:rPr>
       </w:pPr>
-      <w:bookmarkStart w:id="0" w:name="_GoBack"/>
-      <w:bookmarkEnd w:id="0"/>
       <w:r>
         <w:rPr>
           <w:rFonts w:hint="eastAsia"/>
@@ -6225,12 +5916,12 @@
 
 <file path=word/commentsExtended.xml><?xml version="1.0" encoding="utf-8"?>
 <w15:commentsEx xmlns:wpc="http://schemas.microsoft.com/office/word/2010/wordprocessingCanvas" xmlns:mc="http://schemas.openxmlformats.org/markup-compatibility/2006" xmlns:o="urn:schemas-microsoft-com:office:office" xmlns:r="http://schemas.openxmlformats.org/officeDocument/2006/relationships" xmlns:m="http://schemas.openxmlformats.org/officeDocument/2006/math" xmlns:v="urn:schemas-microsoft-com:vml" xmlns:wp14="http://schemas.microsoft.com/office/word/2010/wordprocessingDrawing" xmlns:wp="http://schemas.openxmlformats.org/drawingml/2006/wordprocessingDrawing" xmlns:w="http://schemas.openxmlformats.org/wordprocessingml/2006/main" xmlns:w14="http://schemas.microsoft.com/office/word/2010/wordml" xmlns:w15="http://schemas.microsoft.com/office/word/2012/wordml" xmlns:w10="urn:schemas-microsoft-com:office:word" xmlns:wpg="http://schemas.microsoft.com/office/word/2010/wordprocessingGroup" xmlns:wpi="http://schemas.microsoft.com/office/word/2010/wordprocessingInk" xmlns:wne="http://schemas.microsoft.com/office/word/2006/wordml" xmlns:wps="http://schemas.microsoft.com/office/word/2010/wordprocessingShape" xmlns:wpsCustomData="http://www.wps.cn/officeDocument/2013/wpsCustomData" mc:Ignorable="w14 w15 wp14">
-  <w15:commentEx w15:paraId="22629C16" w15:done="0"/>
+  <w15:commentEx w15:paraId="22629C16" w15:done="1"/>
   <w15:commentEx w15:paraId="42382EA6" w15:done="0"/>
-  <w15:commentEx w15:paraId="03A478C5" w15:done="0"/>
+  <w15:commentEx w15:paraId="03A478C5" w15:done="1"/>
   <w15:commentEx w15:paraId="496DAD1F" w15:done="0"/>
   <w15:commentEx w15:paraId="53F6291A" w15:done="0"/>
-  <w15:commentEx w15:paraId="29A390EC" w15:done="0"/>
+  <w15:commentEx w15:paraId="29A390EC" w15:done="1"/>
   <w15:commentEx w15:paraId="66C4E17D" w15:done="0"/>
 </w15:commentsEx>
 </file>
@@ -6313,7 +6004,7 @@
           </w:pPr>
           <w:r>
             <w:rPr>
-              <w:rStyle w:val="12"/>
+              <w:rStyle w:val="13"/>
               <w:rFonts w:hint="eastAsia" w:ascii="Cambria" w:hAnsi="Cambria" w:eastAsia="黑体" w:cs="Cambria"/>
               <w:sz w:val="18"/>
               <w:szCs w:val="18"/>
@@ -6431,7 +6122,7 @@
           </w:r>
           <w:r>
             <w:rPr>
-              <w:rStyle w:val="12"/>
+              <w:rStyle w:val="13"/>
               <w:rFonts w:hint="eastAsia" w:ascii="Cambria" w:hAnsi="Cambria" w:eastAsia="黑体" w:cs="Cambria"/>
               <w:i w:val="0"/>
               <w:iCs w:val="0"/>
@@ -6619,7 +6310,7 @@
           </w:r>
           <w:r>
             <w:rPr>
-              <w:rStyle w:val="12"/>
+              <w:rStyle w:val="13"/>
               <w:rFonts w:hint="eastAsia" w:ascii="Cambria" w:hAnsi="Cambria" w:eastAsia="黑体" w:cs="Cambria"/>
               <w:color w:val="003262"/>
               <w:sz w:val="18"/>
@@ -6781,7 +6472,7 @@
           </w:r>
           <w:r>
             <w:rPr>
-              <w:rStyle w:val="12"/>
+              <w:rStyle w:val="13"/>
               <w:rFonts w:ascii="Cambria" w:hAnsi="Cambria" w:eastAsia="黑体" w:cs="Cambria"/>
               <w:color w:val="003262"/>
               <w:szCs w:val="24"/>
@@ -6791,7 +6482,7 @@
           </w:r>
           <w:r>
             <w:rPr>
-              <w:rStyle w:val="12"/>
+              <w:rStyle w:val="13"/>
               <w:rFonts w:hint="eastAsia" w:ascii="Cambria" w:hAnsi="Cambria" w:eastAsia="黑体" w:cs="Cambria"/>
               <w:color w:val="003262"/>
               <w:szCs w:val="24"/>
@@ -6801,7 +6492,7 @@
           </w:r>
           <w:r>
             <w:rPr>
-              <w:rStyle w:val="12"/>
+              <w:rStyle w:val="13"/>
               <w:rFonts w:hint="eastAsia" w:ascii="Cambria" w:hAnsi="Cambria" w:eastAsia="黑体" w:cs="Cambria"/>
               <w:color w:val="003262"/>
               <w:szCs w:val="24"/>
@@ -7683,7 +7374,7 @@
   <w:style w:type="paragraph" w:styleId="3">
     <w:name w:val="annotation text"/>
     <w:basedOn w:val="1"/>
-    <w:link w:val="16"/>
+    <w:link w:val="17"/>
     <w:qFormat/>
     <w:uiPriority w:val="0"/>
     <w:pPr>
@@ -7697,7 +7388,7 @@
   <w:style w:type="paragraph" w:styleId="4">
     <w:name w:val="footer"/>
     <w:basedOn w:val="1"/>
-    <w:link w:val="15"/>
+    <w:link w:val="16"/>
     <w:unhideWhenUsed/>
     <w:qFormat/>
     <w:uiPriority w:val="99"/>
@@ -7717,7 +7408,7 @@
   <w:style w:type="paragraph" w:styleId="5">
     <w:name w:val="header"/>
     <w:basedOn w:val="1"/>
-    <w:link w:val="14"/>
+    <w:link w:val="15"/>
     <w:unhideWhenUsed/>
     <w:qFormat/>
     <w:uiPriority w:val="0"/>
@@ -7755,7 +7446,7 @@
     <w:name w:val="annotation subject"/>
     <w:basedOn w:val="3"/>
     <w:next w:val="3"/>
-    <w:link w:val="18"/>
+    <w:link w:val="19"/>
     <w:semiHidden/>
     <w:unhideWhenUsed/>
     <w:qFormat/>
@@ -7784,6 +7475,15 @@
     </w:tblPr>
   </w:style>
   <w:style w:type="character" w:styleId="11">
+    <w:name w:val="Strong"/>
+    <w:basedOn w:val="10"/>
+    <w:qFormat/>
+    <w:uiPriority w:val="22"/>
+    <w:rPr>
+      <w:b/>
+    </w:rPr>
+  </w:style>
+  <w:style w:type="character" w:styleId="12">
     <w:name w:val="FollowedHyperlink"/>
     <w:basedOn w:val="10"/>
     <w:qFormat/>
@@ -7793,7 +7493,7 @@
       <w:u w:val="single"/>
     </w:rPr>
   </w:style>
-  <w:style w:type="character" w:styleId="12">
+  <w:style w:type="character" w:styleId="13">
     <w:name w:val="Hyperlink"/>
     <w:basedOn w:val="10"/>
     <w:autoRedefine/>
@@ -7804,7 +7504,7 @@
       <w:u w:val="single"/>
     </w:rPr>
   </w:style>
-  <w:style w:type="character" w:styleId="13">
+  <w:style w:type="character" w:styleId="14">
     <w:name w:val="annotation reference"/>
     <w:basedOn w:val="10"/>
     <w:semiHidden/>
@@ -7816,7 +7516,7 @@
       <w:szCs w:val="21"/>
     </w:rPr>
   </w:style>
-  <w:style w:type="character" w:customStyle="1" w:styleId="14">
+  <w:style w:type="character" w:customStyle="1" w:styleId="15">
     <w:name w:val="Header Char"/>
     <w:basedOn w:val="10"/>
     <w:link w:val="5"/>
@@ -7828,7 +7528,7 @@
       <w:szCs w:val="18"/>
     </w:rPr>
   </w:style>
-  <w:style w:type="character" w:customStyle="1" w:styleId="15">
+  <w:style w:type="character" w:customStyle="1" w:styleId="16">
     <w:name w:val="Footer Char"/>
     <w:basedOn w:val="10"/>
     <w:link w:val="4"/>
@@ -7840,7 +7540,7 @@
       <w:szCs w:val="18"/>
     </w:rPr>
   </w:style>
-  <w:style w:type="character" w:customStyle="1" w:styleId="16">
+  <w:style w:type="character" w:customStyle="1" w:styleId="17">
     <w:name w:val="Comment Text Char"/>
     <w:basedOn w:val="10"/>
     <w:link w:val="3"/>
@@ -7850,7 +7550,7 @@
       <w:szCs w:val="24"/>
     </w:rPr>
   </w:style>
-  <w:style w:type="character" w:customStyle="1" w:styleId="17">
+  <w:style w:type="character" w:customStyle="1" w:styleId="18">
     <w:name w:val="Unresolved Mention"/>
     <w:basedOn w:val="10"/>
     <w:semiHidden/>
@@ -7862,9 +7562,9 @@
       <w:shd w:val="clear" w:color="auto" w:fill="E1DFDD"/>
     </w:rPr>
   </w:style>
-  <w:style w:type="character" w:customStyle="1" w:styleId="18">
+  <w:style w:type="character" w:customStyle="1" w:styleId="19">
     <w:name w:val="Comment Subject Char"/>
-    <w:basedOn w:val="16"/>
+    <w:basedOn w:val="17"/>
     <w:link w:val="7"/>
     <w:semiHidden/>
     <w:qFormat/>

</xml_diff>

<commit_message>
Update leetcode questions and resume. Almost done, need final polish.
</commit_message>
<xml_diff>
--- a/Resume/241102-SWE-Link-Resume-Jonas Li.docx
+++ b/Resume/241102-SWE-Link-Resume-Jonas Li.docx
@@ -133,12 +133,6 @@
             <w:insideH w:val="single" w:color="auto" w:sz="4" w:space="0"/>
             <w:insideV w:val="single" w:color="auto" w:sz="4" w:space="0"/>
           </w:tblBorders>
-          <w:tblCellMar>
-            <w:top w:w="0" w:type="dxa"/>
-            <w:left w:w="108" w:type="dxa"/>
-            <w:bottom w:w="0" w:type="dxa"/>
-            <w:right w:w="108" w:type="dxa"/>
-          </w:tblCellMar>
         </w:tblPrEx>
         <w:tc>
           <w:tcPr>
@@ -382,7 +376,7 @@
               <w:widowControl w:val="0"/>
               <w:numPr>
                 <w:ilvl w:val="0"/>
-                <w:numId w:val="2"/>
+                <w:numId w:val="1"/>
               </w:numPr>
               <w:kinsoku/>
               <w:wordWrap/>
@@ -591,7 +585,7 @@
               <w:widowControl w:val="0"/>
               <w:numPr>
                 <w:ilvl w:val="0"/>
-                <w:numId w:val="2"/>
+                <w:numId w:val="1"/>
               </w:numPr>
               <w:kinsoku/>
               <w:wordWrap/>
@@ -710,7 +704,7 @@
               <w:widowControl w:val="0"/>
               <w:numPr>
                 <w:ilvl w:val="0"/>
-                <w:numId w:val="2"/>
+                <w:numId w:val="1"/>
               </w:numPr>
               <w:kinsoku/>
               <w:wordWrap/>
@@ -892,542 +886,6 @@
             </w:tcBorders>
           </w:tcPr>
           <w:p/>
-        </w:tc>
-      </w:tr>
-      <w:tr>
-        <w:tblPrEx>
-          <w:tblBorders>
-            <w:top w:val="none" w:color="auto" w:sz="0" w:space="0"/>
-            <w:left w:val="none" w:color="auto" w:sz="0" w:space="0"/>
-            <w:bottom w:val="none" w:color="auto" w:sz="0" w:space="0"/>
-            <w:right w:val="none" w:color="auto" w:sz="0" w:space="0"/>
-            <w:insideH w:val="none" w:color="auto" w:sz="0" w:space="0"/>
-            <w:insideV w:val="none" w:color="auto" w:sz="0" w:space="0"/>
-          </w:tblBorders>
-          <w:tblCellMar>
-            <w:top w:w="0" w:type="dxa"/>
-            <w:left w:w="108" w:type="dxa"/>
-            <w:bottom w:w="0" w:type="dxa"/>
-            <w:right w:w="108" w:type="dxa"/>
-          </w:tblCellMar>
-        </w:tblPrEx>
-        <w:tc>
-          <w:tcPr>
-            <w:tcW w:w="8556" w:type="dxa"/>
-            <w:tcBorders>
-              <w:top w:val="single" w:color="auto" w:sz="4" w:space="0"/>
-              <w:left w:val="nil"/>
-              <w:bottom w:val="nil"/>
-              <w:right w:val="nil"/>
-            </w:tcBorders>
-            <w:vAlign w:val="top"/>
-          </w:tcPr>
-          <w:p>
-            <w:pPr>
-              <w:ind w:left="100" w:leftChars="0" w:hanging="100" w:hangingChars="50"/>
-              <w:rPr>
-                <w:rFonts w:hint="eastAsia" w:ascii="Cambria" w:hAnsi="Cambria" w:eastAsia="黑体" w:cs="Cambria"/>
-                <w:i/>
-                <w:iCs/>
-                <w:color w:val="auto"/>
-                <w:sz w:val="20"/>
-                <w:szCs w:val="20"/>
-                <w:lang w:val="en-US" w:eastAsia="zh-CN"/>
-              </w:rPr>
-            </w:pPr>
-            <w:commentRangeStart w:id="1"/>
-            <w:r>
-              <w:rPr>
-                <w:rFonts w:hint="default" w:ascii="Cambria" w:hAnsi="Cambria" w:eastAsia="黑体" w:cs="Cambria"/>
-                <w:b/>
-                <w:bCs/>
-                <w:color w:val="auto"/>
-                <w:sz w:val="20"/>
-                <w:szCs w:val="20"/>
-                <w:u w:val="none"/>
-                <w:lang w:val="en-US"/>
-              </w:rPr>
-              <w:t>Mechanical Systems</w:t>
-            </w:r>
-            <w:r>
-              <w:rPr>
-                <w:rFonts w:ascii="Cambria" w:hAnsi="Cambria" w:eastAsia="黑体" w:cs="Cambria"/>
-                <w:b/>
-                <w:bCs/>
-                <w:color w:val="auto"/>
-                <w:sz w:val="20"/>
-                <w:szCs w:val="20"/>
-                <w:u w:val="none"/>
-              </w:rPr>
-              <w:t xml:space="preserve"> </w:t>
-            </w:r>
-            <w:r>
-              <w:rPr>
-                <w:rFonts w:hint="default" w:ascii="Cambria" w:hAnsi="Cambria" w:eastAsia="黑体" w:cs="Cambria"/>
-                <w:b/>
-                <w:bCs/>
-                <w:color w:val="auto"/>
-                <w:sz w:val="20"/>
-                <w:szCs w:val="20"/>
-                <w:u w:val="none"/>
-                <w:lang w:val="en-US"/>
-              </w:rPr>
-              <w:t>Control Lab</w:t>
-            </w:r>
-            <w:commentRangeEnd w:id="1"/>
-            <w:r>
-              <w:commentReference w:id="1"/>
-            </w:r>
-            <w:r>
-              <w:rPr>
-                <w:rFonts w:hint="default" w:ascii="Cambria" w:hAnsi="Cambria" w:eastAsia="黑体" w:cs="Cambria"/>
-                <w:color w:val="auto"/>
-                <w:sz w:val="20"/>
-                <w:szCs w:val="20"/>
-                <w:lang w:val="en-US"/>
-              </w:rPr>
-              <w:t xml:space="preserve"> at UC Berkeley</w:t>
-            </w:r>
-            <w:r>
-              <w:rPr>
-                <w:rFonts w:hint="eastAsia" w:ascii="Cambria" w:hAnsi="Cambria" w:eastAsia="黑体" w:cs="Cambria"/>
-                <w:color w:val="auto"/>
-                <w:sz w:val="20"/>
-                <w:szCs w:val="20"/>
-              </w:rPr>
-              <w:t xml:space="preserve">| </w:t>
-            </w:r>
-            <w:r>
-              <w:rPr>
-                <w:rFonts w:hint="default" w:ascii="Cambria" w:hAnsi="Cambria" w:eastAsia="黑体" w:cs="Cambria"/>
-                <w:color w:val="auto"/>
-                <w:sz w:val="20"/>
-                <w:szCs w:val="20"/>
-                <w:lang w:val="en-US"/>
-              </w:rPr>
-              <w:t xml:space="preserve">Directed by Prof. </w:t>
-            </w:r>
-            <w:r>
-              <w:rPr>
-                <w:rFonts w:hint="default" w:ascii="Cambria" w:hAnsi="Cambria" w:eastAsia="黑体" w:cs="Cambria"/>
-                <w:color w:val="auto"/>
-                <w:sz w:val="20"/>
-                <w:szCs w:val="20"/>
-                <w:u w:val="none"/>
-                <w:lang w:val="en-US"/>
-              </w:rPr>
-              <w:t>Masayoshi Tomizuka</w:t>
-            </w:r>
-          </w:p>
-        </w:tc>
-        <w:tc>
-          <w:tcPr>
-            <w:tcW w:w="2270" w:type="dxa"/>
-            <w:tcBorders>
-              <w:top w:val="single" w:color="auto" w:sz="4" w:space="0"/>
-              <w:left w:val="nil"/>
-              <w:bottom w:val="nil"/>
-              <w:right w:val="nil"/>
-            </w:tcBorders>
-            <w:vAlign w:val="top"/>
-          </w:tcPr>
-          <w:p>
-            <w:pPr>
-              <w:ind w:left="100" w:leftChars="0" w:hanging="100" w:hangingChars="50"/>
-              <w:jc w:val="right"/>
-              <w:rPr>
-                <w:b/>
-                <w:bCs/>
-                <w:color w:val="auto"/>
-              </w:rPr>
-            </w:pPr>
-            <w:r>
-              <w:rPr>
-                <w:rFonts w:ascii="Cambria" w:hAnsi="Cambria" w:eastAsia="黑体" w:cs="Cambria"/>
-                <w:b/>
-                <w:bCs/>
-                <w:i/>
-                <w:iCs/>
-                <w:color w:val="auto"/>
-                <w:sz w:val="20"/>
-                <w:szCs w:val="20"/>
-              </w:rPr>
-              <w:t>Sep</w:t>
-            </w:r>
-            <w:r>
-              <w:rPr>
-                <w:rFonts w:hint="default" w:ascii="Cambria" w:hAnsi="Cambria" w:eastAsia="黑体" w:cs="Cambria"/>
-                <w:b/>
-                <w:bCs/>
-                <w:i/>
-                <w:iCs/>
-                <w:color w:val="auto"/>
-                <w:sz w:val="20"/>
-                <w:szCs w:val="20"/>
-                <w:lang w:val="en-US"/>
-              </w:rPr>
-              <w:t>t</w:t>
-            </w:r>
-            <w:r>
-              <w:rPr>
-                <w:rFonts w:ascii="Cambria" w:hAnsi="Cambria" w:eastAsia="黑体" w:cs="Cambria"/>
-                <w:b/>
-                <w:bCs/>
-                <w:i/>
-                <w:iCs/>
-                <w:color w:val="auto"/>
-                <w:sz w:val="20"/>
-                <w:szCs w:val="20"/>
-              </w:rPr>
-              <w:t xml:space="preserve"> 202</w:t>
-            </w:r>
-            <w:r>
-              <w:rPr>
-                <w:rFonts w:hint="default" w:ascii="Cambria" w:hAnsi="Cambria" w:eastAsia="黑体" w:cs="Cambria"/>
-                <w:b/>
-                <w:bCs/>
-                <w:i/>
-                <w:iCs/>
-                <w:color w:val="auto"/>
-                <w:sz w:val="20"/>
-                <w:szCs w:val="20"/>
-                <w:lang w:val="en-US"/>
-              </w:rPr>
-              <w:t>4</w:t>
-            </w:r>
-            <w:r>
-              <w:rPr>
-                <w:rFonts w:ascii="Cambria" w:hAnsi="Cambria" w:eastAsia="黑体" w:cs="Cambria"/>
-                <w:b/>
-                <w:bCs/>
-                <w:i/>
-                <w:iCs/>
-                <w:color w:val="auto"/>
-                <w:sz w:val="20"/>
-                <w:szCs w:val="20"/>
-              </w:rPr>
-              <w:t xml:space="preserve"> –</w:t>
-            </w:r>
-            <w:r>
-              <w:rPr>
-                <w:rFonts w:hint="default" w:ascii="Cambria" w:hAnsi="Cambria" w:eastAsia="黑体" w:cs="Cambria"/>
-                <w:b/>
-                <w:bCs/>
-                <w:i/>
-                <w:iCs/>
-                <w:color w:val="auto"/>
-                <w:sz w:val="20"/>
-                <w:szCs w:val="20"/>
-                <w:lang w:val="en-US"/>
-              </w:rPr>
-              <w:t xml:space="preserve"> Present</w:t>
-            </w:r>
-          </w:p>
-        </w:tc>
-      </w:tr>
-      <w:tr>
-        <w:tblPrEx>
-          <w:tblBorders>
-            <w:top w:val="none" w:color="auto" w:sz="0" w:space="0"/>
-            <w:left w:val="none" w:color="auto" w:sz="0" w:space="0"/>
-            <w:bottom w:val="none" w:color="auto" w:sz="0" w:space="0"/>
-            <w:right w:val="none" w:color="auto" w:sz="0" w:space="0"/>
-            <w:insideH w:val="none" w:color="auto" w:sz="0" w:space="0"/>
-            <w:insideV w:val="none" w:color="auto" w:sz="0" w:space="0"/>
-          </w:tblBorders>
-          <w:tblCellMar>
-            <w:top w:w="0" w:type="dxa"/>
-            <w:left w:w="108" w:type="dxa"/>
-            <w:bottom w:w="0" w:type="dxa"/>
-            <w:right w:w="108" w:type="dxa"/>
-          </w:tblCellMar>
-        </w:tblPrEx>
-        <w:tc>
-          <w:tcPr>
-            <w:tcW w:w="10826" w:type="dxa"/>
-            <w:gridSpan w:val="2"/>
-            <w:tcBorders>
-              <w:top w:val="nil"/>
-              <w:left w:val="nil"/>
-              <w:bottom w:val="nil"/>
-              <w:right w:val="nil"/>
-            </w:tcBorders>
-            <w:vAlign w:val="top"/>
-          </w:tcPr>
-          <w:p>
-            <w:pPr>
-              <w:keepNext w:val="0"/>
-              <w:keepLines w:val="0"/>
-              <w:pageBreakBefore w:val="0"/>
-              <w:widowControl w:val="0"/>
-              <w:numPr>
-                <w:ilvl w:val="0"/>
-                <w:numId w:val="0"/>
-              </w:numPr>
-              <w:kinsoku/>
-              <w:wordWrap/>
-              <w:overflowPunct/>
-              <w:topLinePunct w:val="0"/>
-              <w:autoSpaceDE/>
-              <w:autoSpaceDN/>
-              <w:bidi w:val="0"/>
-              <w:adjustRightInd/>
-              <w:snapToGrid/>
-              <w:spacing w:line="280" w:lineRule="exact"/>
-              <w:ind w:leftChars="0"/>
-              <w:textAlignment w:val="auto"/>
-              <w:rPr>
-                <w:rFonts w:hint="default" w:ascii="Cambria" w:hAnsi="Cambria" w:eastAsia="黑体" w:cs="Cambria"/>
-                <w:i/>
-                <w:iCs/>
-                <w:color w:val="auto"/>
-                <w:sz w:val="20"/>
-                <w:szCs w:val="20"/>
-                <w:lang w:val="en-US" w:eastAsia="zh-CN"/>
-              </w:rPr>
-            </w:pPr>
-            <w:r>
-              <w:rPr>
-                <w:rFonts w:hint="eastAsia" w:ascii="Cambria" w:hAnsi="Cambria" w:eastAsia="黑体" w:cs="Cambria"/>
-                <w:i/>
-                <w:iCs/>
-                <w:color w:val="auto"/>
-                <w:sz w:val="20"/>
-                <w:szCs w:val="20"/>
-                <w:lang w:val="en-US" w:eastAsia="zh-CN"/>
-              </w:rPr>
-              <w:t>Python/Reinforcement Learning/Kinematics</w:t>
-            </w:r>
-          </w:p>
-          <w:p>
-            <w:pPr>
-              <w:keepNext w:val="0"/>
-              <w:keepLines w:val="0"/>
-              <w:pageBreakBefore w:val="0"/>
-              <w:widowControl w:val="0"/>
-              <w:numPr>
-                <w:ilvl w:val="0"/>
-                <w:numId w:val="2"/>
-              </w:numPr>
-              <w:kinsoku/>
-              <w:wordWrap/>
-              <w:overflowPunct/>
-              <w:topLinePunct w:val="0"/>
-              <w:autoSpaceDE/>
-              <w:autoSpaceDN/>
-              <w:bidi w:val="0"/>
-              <w:adjustRightInd/>
-              <w:snapToGrid/>
-              <w:spacing w:line="280" w:lineRule="exact"/>
-              <w:ind w:left="283" w:hanging="283"/>
-              <w:textAlignment w:val="auto"/>
-              <w:rPr>
-                <w:color w:val="auto"/>
-              </w:rPr>
-            </w:pPr>
-            <w:r>
-              <w:rPr>
-                <w:rFonts w:hint="eastAsia" w:ascii="Cambria" w:hAnsi="Cambria" w:eastAsia="黑体" w:cs="Cambria"/>
-                <w:b w:val="0"/>
-                <w:bCs w:val="0"/>
-                <w:color w:val="auto"/>
-                <w:sz w:val="20"/>
-                <w:szCs w:val="20"/>
-                <w:u w:val="none"/>
-              </w:rPr>
-              <w:t>Generat</w:t>
-            </w:r>
-            <w:r>
-              <w:rPr>
-                <w:rFonts w:hint="eastAsia" w:ascii="Cambria" w:hAnsi="Cambria" w:eastAsia="黑体" w:cs="Cambria"/>
-                <w:b w:val="0"/>
-                <w:bCs w:val="0"/>
-                <w:color w:val="auto"/>
-                <w:sz w:val="20"/>
-                <w:szCs w:val="20"/>
-                <w:u w:val="none"/>
-                <w:lang w:val="en-US" w:eastAsia="zh-CN"/>
-              </w:rPr>
-              <w:t>e</w:t>
-            </w:r>
-            <w:r>
-              <w:rPr>
-                <w:rFonts w:hint="eastAsia" w:ascii="Cambria" w:hAnsi="Cambria" w:eastAsia="黑体" w:cs="Cambria"/>
-                <w:b w:val="0"/>
-                <w:bCs w:val="0"/>
-                <w:color w:val="auto"/>
-                <w:sz w:val="20"/>
-                <w:szCs w:val="20"/>
-                <w:u w:val="none"/>
-              </w:rPr>
-              <w:t xml:space="preserve"> 3D </w:t>
-            </w:r>
-            <w:r>
-              <w:rPr>
-                <w:rFonts w:hint="eastAsia" w:ascii="Cambria" w:hAnsi="Cambria" w:eastAsia="黑体" w:cs="Cambria"/>
-                <w:b w:val="0"/>
-                <w:bCs w:val="0"/>
-                <w:color w:val="auto"/>
-                <w:sz w:val="20"/>
-                <w:szCs w:val="20"/>
-                <w:u w:val="none"/>
-                <w:lang w:val="en-US" w:eastAsia="zh-CN"/>
-              </w:rPr>
-              <w:t>simulation environment</w:t>
-            </w:r>
-            <w:r>
-              <w:rPr>
-                <w:rFonts w:hint="eastAsia" w:ascii="Cambria" w:hAnsi="Cambria" w:eastAsia="黑体" w:cs="Cambria"/>
-                <w:b w:val="0"/>
-                <w:bCs w:val="0"/>
-                <w:color w:val="auto"/>
-                <w:sz w:val="20"/>
-                <w:szCs w:val="20"/>
-                <w:u w:val="none"/>
-              </w:rPr>
-              <w:t xml:space="preserve"> with randomly instantiated obstacles</w:t>
-            </w:r>
-            <w:r>
-              <w:rPr>
-                <w:rFonts w:hint="eastAsia" w:ascii="Cambria" w:hAnsi="Cambria" w:eastAsia="黑体" w:cs="Cambria"/>
-                <w:b w:val="0"/>
-                <w:bCs w:val="0"/>
-                <w:color w:val="auto"/>
-                <w:sz w:val="20"/>
-                <w:szCs w:val="20"/>
-                <w:u w:val="none"/>
-                <w:lang w:val="en-US" w:eastAsia="zh-CN"/>
-              </w:rPr>
-              <w:t xml:space="preserve"> with python-timor library</w:t>
-            </w:r>
-          </w:p>
-          <w:p>
-            <w:pPr>
-              <w:keepNext w:val="0"/>
-              <w:keepLines w:val="0"/>
-              <w:pageBreakBefore w:val="0"/>
-              <w:widowControl w:val="0"/>
-              <w:numPr>
-                <w:ilvl w:val="0"/>
-                <w:numId w:val="2"/>
-              </w:numPr>
-              <w:kinsoku/>
-              <w:wordWrap/>
-              <w:overflowPunct/>
-              <w:topLinePunct w:val="0"/>
-              <w:autoSpaceDE/>
-              <w:autoSpaceDN/>
-              <w:bidi w:val="0"/>
-              <w:adjustRightInd/>
-              <w:snapToGrid/>
-              <w:spacing w:line="280" w:lineRule="exact"/>
-              <w:ind w:left="283" w:hanging="283"/>
-              <w:textAlignment w:val="auto"/>
-              <w:rPr>
-                <w:color w:val="auto"/>
-              </w:rPr>
-            </w:pPr>
-            <w:r>
-              <w:rPr>
-                <w:rFonts w:hint="eastAsia" w:ascii="Cambria" w:hAnsi="Cambria" w:eastAsia="黑体" w:cs="Cambria"/>
-                <w:b w:val="0"/>
-                <w:bCs w:val="0"/>
-                <w:color w:val="auto"/>
-                <w:sz w:val="20"/>
-                <w:szCs w:val="20"/>
-                <w:u w:val="none"/>
-              </w:rPr>
-              <w:t xml:space="preserve">Develop </w:t>
-            </w:r>
-            <w:r>
-              <w:rPr>
-                <w:rFonts w:hint="eastAsia" w:ascii="Cambria" w:hAnsi="Cambria" w:eastAsia="黑体" w:cs="Cambria"/>
-                <w:b/>
-                <w:bCs/>
-                <w:color w:val="auto"/>
-                <w:sz w:val="20"/>
-                <w:szCs w:val="20"/>
-                <w:u w:val="none"/>
-                <w:lang w:val="en-US" w:eastAsia="zh-CN"/>
-              </w:rPr>
-              <w:t>Reinforcement Learning</w:t>
-            </w:r>
-            <w:r>
-              <w:rPr>
-                <w:rFonts w:hint="eastAsia" w:ascii="Cambria" w:hAnsi="Cambria" w:eastAsia="黑体" w:cs="Cambria"/>
-                <w:b w:val="0"/>
-                <w:bCs w:val="0"/>
-                <w:color w:val="auto"/>
-                <w:sz w:val="20"/>
-                <w:szCs w:val="20"/>
-                <w:u w:val="none"/>
-                <w:lang w:val="en-US" w:eastAsia="zh-CN"/>
-              </w:rPr>
-              <w:t xml:space="preserve"> </w:t>
-            </w:r>
-            <w:r>
-              <w:rPr>
-                <w:rFonts w:hint="eastAsia" w:ascii="Cambria" w:hAnsi="Cambria" w:eastAsia="黑体" w:cs="Cambria"/>
-                <w:b w:val="0"/>
-                <w:bCs w:val="0"/>
-                <w:color w:val="auto"/>
-                <w:sz w:val="20"/>
-                <w:szCs w:val="20"/>
-                <w:u w:val="none"/>
-              </w:rPr>
-              <w:t xml:space="preserve">algorithms </w:t>
-            </w:r>
-            <w:r>
-              <w:rPr>
-                <w:rFonts w:hint="eastAsia" w:ascii="Cambria" w:hAnsi="Cambria" w:eastAsia="黑体" w:cs="Cambria"/>
-                <w:b w:val="0"/>
-                <w:bCs w:val="0"/>
-                <w:color w:val="auto"/>
-                <w:sz w:val="20"/>
-                <w:szCs w:val="20"/>
-                <w:u w:val="none"/>
-                <w:lang w:val="en-US" w:eastAsia="zh-CN"/>
-              </w:rPr>
-              <w:t>to</w:t>
-            </w:r>
-            <w:r>
-              <w:rPr>
-                <w:rFonts w:hint="eastAsia" w:ascii="Cambria" w:hAnsi="Cambria" w:eastAsia="黑体" w:cs="Cambria"/>
-                <w:b w:val="0"/>
-                <w:bCs w:val="0"/>
-                <w:color w:val="auto"/>
-                <w:sz w:val="20"/>
-                <w:szCs w:val="20"/>
-                <w:u w:val="none"/>
-              </w:rPr>
-              <w:t xml:space="preserve"> optimize the </w:t>
-            </w:r>
-            <w:r>
-              <w:rPr>
-                <w:rFonts w:hint="eastAsia" w:ascii="Cambria" w:hAnsi="Cambria" w:eastAsia="黑体" w:cs="Cambria"/>
-                <w:b w:val="0"/>
-                <w:bCs w:val="0"/>
-                <w:color w:val="auto"/>
-                <w:sz w:val="20"/>
-                <w:szCs w:val="20"/>
-                <w:u w:val="none"/>
-                <w:lang w:val="en-US" w:eastAsia="zh-CN"/>
-              </w:rPr>
-              <w:t xml:space="preserve">mechanical </w:t>
-            </w:r>
-            <w:r>
-              <w:rPr>
-                <w:rFonts w:hint="eastAsia" w:ascii="Cambria" w:hAnsi="Cambria" w:eastAsia="黑体" w:cs="Cambria"/>
-                <w:b w:val="0"/>
-                <w:bCs w:val="0"/>
-                <w:color w:val="auto"/>
-                <w:sz w:val="20"/>
-                <w:szCs w:val="20"/>
-                <w:u w:val="none"/>
-              </w:rPr>
-              <w:t>design of modularized robot arm</w:t>
-            </w:r>
-          </w:p>
         </w:tc>
       </w:tr>
       <w:tr>
@@ -1474,7 +932,6 @@
               <w:bidi w:val="0"/>
               <w:adjustRightInd/>
               <w:snapToGrid/>
-              <w:spacing w:before="79" w:beforeLines="25"/>
               <w:textAlignment w:val="auto"/>
               <w:rPr>
                 <w:rFonts w:hint="eastAsia" w:ascii="Cambria" w:hAnsi="Cambria" w:eastAsia="黑体" w:cs="Cambria"/>
@@ -1488,7 +945,7 @@
                 <w14:ligatures w14:val="standardContextual"/>
               </w:rPr>
             </w:pPr>
-            <w:commentRangeStart w:id="2"/>
+            <w:commentRangeStart w:id="1"/>
             <w:r>
               <w:rPr>
                 <w:rFonts w:hint="eastAsia" w:ascii="Cambria" w:hAnsi="Cambria" w:eastAsia="黑体" w:cs="Cambria"/>
@@ -1512,9 +969,9 @@
               </w:rPr>
               <w:t>Explainer For Deep Learning Decisions</w:t>
             </w:r>
-            <w:commentRangeEnd w:id="2"/>
-            <w:r>
-              <w:commentReference w:id="2"/>
+            <w:commentRangeEnd w:id="1"/>
+            <w:r>
+              <w:commentReference w:id="1"/>
             </w:r>
             <w:r>
               <w:rPr>
@@ -1556,7 +1013,6 @@
               <w:bidi w:val="0"/>
               <w:adjustRightInd/>
               <w:snapToGrid/>
-              <w:spacing w:before="79" w:beforeLines="25"/>
               <w:jc w:val="right"/>
               <w:textAlignment w:val="auto"/>
               <w:rPr>
@@ -1722,7 +1178,7 @@
               <w:widowControl w:val="0"/>
               <w:numPr>
                 <w:ilvl w:val="0"/>
-                <w:numId w:val="2"/>
+                <w:numId w:val="1"/>
               </w:numPr>
               <w:kinsoku/>
               <w:wordWrap/>
@@ -1947,7 +1403,7 @@
               <w:widowControl w:val="0"/>
               <w:numPr>
                 <w:ilvl w:val="0"/>
-                <w:numId w:val="2"/>
+                <w:numId w:val="1"/>
               </w:numPr>
               <w:kinsoku/>
               <w:wordWrap/>
@@ -2046,7 +1502,7 @@
               <w:widowControl w:val="0"/>
               <w:numPr>
                 <w:ilvl w:val="0"/>
-                <w:numId w:val="2"/>
+                <w:numId w:val="1"/>
               </w:numPr>
               <w:kinsoku/>
               <w:wordWrap/>
@@ -2198,7 +1654,7 @@
                 <w14:ligatures w14:val="standardContextual"/>
               </w:rPr>
             </w:pPr>
-            <w:commentRangeStart w:id="3"/>
+            <w:commentRangeStart w:id="2"/>
             <w:r>
               <w:rPr>
                 <w:rFonts w:hint="eastAsia" w:ascii="Cambria" w:hAnsi="Cambria" w:eastAsia="黑体" w:cs="Cambria"/>
@@ -2266,9 +1722,9 @@
               </w:rPr>
               <w:t>lectrolyte</w:t>
             </w:r>
-            <w:commentRangeEnd w:id="3"/>
-            <w:r>
-              <w:commentReference w:id="3"/>
+            <w:commentRangeEnd w:id="2"/>
+            <w:r>
+              <w:commentReference w:id="2"/>
             </w:r>
             <w:r>
               <w:rPr>
@@ -2473,7 +1929,7 @@
               <w:widowControl w:val="0"/>
               <w:numPr>
                 <w:ilvl w:val="0"/>
-                <w:numId w:val="2"/>
+                <w:numId w:val="1"/>
               </w:numPr>
               <w:kinsoku/>
               <w:wordWrap/>
@@ -2540,7 +1996,7 @@
               <w:widowControl w:val="0"/>
               <w:numPr>
                 <w:ilvl w:val="0"/>
-                <w:numId w:val="2"/>
+                <w:numId w:val="1"/>
               </w:numPr>
               <w:kinsoku/>
               <w:wordWrap/>
@@ -2750,8 +2206,6 @@
               </w:rPr>
               <w:t xml:space="preserve"> as backend database</w:t>
             </w:r>
-            <w:bookmarkStart w:id="0" w:name="_GoBack"/>
-            <w:bookmarkEnd w:id="0"/>
           </w:p>
           <w:p>
             <w:pPr>
@@ -2761,7 +2215,7 @@
               <w:widowControl w:val="0"/>
               <w:numPr>
                 <w:ilvl w:val="0"/>
-                <w:numId w:val="2"/>
+                <w:numId w:val="1"/>
               </w:numPr>
               <w:kinsoku/>
               <w:wordWrap/>
@@ -2784,16 +2238,32 @@
                 <w:szCs w:val="20"/>
               </w:rPr>
             </w:pPr>
-            <w:r>
-              <w:rPr>
-                <w:rFonts w:hint="eastAsia" w:ascii="Cambria" w:hAnsi="Cambria" w:eastAsia="黑体" w:cs="Cambria"/>
-                <w:i w:val="0"/>
-                <w:iCs w:val="0"/>
-                <w:color w:val="auto"/>
-                <w:sz w:val="20"/>
-                <w:szCs w:val="20"/>
-              </w:rPr>
-              <w:t xml:space="preserve">Built a </w:t>
+            <w:commentRangeStart w:id="3"/>
+            <w:r>
+              <w:rPr>
+                <w:rFonts w:hint="eastAsia" w:ascii="Cambria" w:hAnsi="Cambria" w:eastAsia="黑体" w:cs="Cambria"/>
+                <w:i w:val="0"/>
+                <w:iCs w:val="0"/>
+                <w:color w:val="auto"/>
+                <w:sz w:val="20"/>
+                <w:szCs w:val="20"/>
+              </w:rPr>
+              <w:t>Built</w:t>
+            </w:r>
+            <w:commentRangeEnd w:id="3"/>
+            <w:r>
+              <w:commentReference w:id="3"/>
+            </w:r>
+            <w:r>
+              <w:rPr>
+                <w:rFonts w:hint="eastAsia" w:ascii="Cambria" w:hAnsi="Cambria" w:eastAsia="黑体" w:cs="Cambria"/>
+                <w:i w:val="0"/>
+                <w:iCs w:val="0"/>
+                <w:color w:val="auto"/>
+                <w:sz w:val="20"/>
+                <w:szCs w:val="20"/>
+              </w:rPr>
+              <w:t xml:space="preserve"> a </w:t>
             </w:r>
             <w:r>
               <w:rPr>
@@ -2964,7 +2434,7 @@
                 <w:rFonts w:ascii="Cambria" w:hAnsi="Cambria" w:eastAsia="黑体" w:cs="Cambria"/>
                 <w:b/>
                 <w:bCs/>
-                <w:color w:val="548235" w:themeColor="accent6" w:themeShade="BF"/>
+                <w:color w:val="auto"/>
                 <w:sz w:val="20"/>
                 <w:szCs w:val="20"/>
               </w:rPr>
@@ -2975,13 +2445,13 @@
                 <w:rFonts w:hint="eastAsia" w:ascii="Cambria" w:hAnsi="Cambria" w:eastAsia="黑体" w:cs="Cambria"/>
                 <w:b/>
                 <w:bCs/>
-                <w:color w:val="548235" w:themeColor="accent6" w:themeShade="BF"/>
+                <w:color w:val="auto"/>
                 <w:sz w:val="20"/>
                 <w:szCs w:val="20"/>
                 <w:u w:val="none"/>
                 <w:lang w:val="en-US" w:eastAsia="zh-CN"/>
               </w:rPr>
-              <w:t>MealMate</w:t>
+              <w:t>Cal Hackthon</w:t>
             </w:r>
             <w:commentRangeEnd w:id="4"/>
             <w:r>
@@ -2992,13 +2462,13 @@
                 <w:rFonts w:hint="eastAsia" w:ascii="Cambria" w:hAnsi="Cambria" w:eastAsia="黑体" w:cs="Cambria"/>
                 <w:b/>
                 <w:bCs/>
-                <w:color w:val="548235" w:themeColor="accent6" w:themeShade="BF"/>
+                <w:color w:val="auto"/>
                 <w:sz w:val="20"/>
                 <w:szCs w:val="20"/>
                 <w:u w:val="none"/>
                 <w:lang w:val="en-US" w:eastAsia="zh-CN"/>
               </w:rPr>
-              <w:t>: An AI-Powered Drive-Thru Solution</w:t>
+              <w:t xml:space="preserve"> 11.0 | A LLM-Powered Drive-Thru Solution</w:t>
             </w:r>
           </w:p>
         </w:tc>
@@ -3035,7 +2505,7 @@
                 <w:rFonts w:ascii="Cambria" w:hAnsi="Cambria" w:eastAsia="黑体" w:cs="Cambria"/>
                 <w:b/>
                 <w:bCs/>
-                <w:color w:val="548235" w:themeColor="accent6" w:themeShade="BF"/>
+                <w:color w:val="auto"/>
                 <w:sz w:val="20"/>
                 <w:szCs w:val="20"/>
               </w:rPr>
@@ -3047,7 +2517,7 @@
                 <w:bCs/>
                 <w:i/>
                 <w:iCs/>
-                <w:color w:val="548235" w:themeColor="accent6" w:themeShade="BF"/>
+                <w:color w:val="auto"/>
                 <w:sz w:val="20"/>
                 <w:szCs w:val="20"/>
                 <w:lang w:val="en-US"/>
@@ -3061,7 +2531,7 @@
                 <w:bCs/>
                 <w:i/>
                 <w:iCs/>
-                <w:color w:val="548235" w:themeColor="accent6" w:themeShade="BF"/>
+                <w:color w:val="auto"/>
                 <w:sz w:val="20"/>
                 <w:szCs w:val="20"/>
               </w:rPr>
@@ -3074,7 +2544,7 @@
                 <w:bCs/>
                 <w:i/>
                 <w:iCs/>
-                <w:color w:val="548235" w:themeColor="accent6" w:themeShade="BF"/>
+                <w:color w:val="auto"/>
                 <w:sz w:val="20"/>
                 <w:szCs w:val="20"/>
                 <w:lang w:val="en-US" w:eastAsia="zh-CN"/>
@@ -3088,7 +2558,7 @@
                 <w:bCs/>
                 <w:i/>
                 <w:iCs/>
-                <w:color w:val="548235" w:themeColor="accent6" w:themeShade="BF"/>
+                <w:color w:val="auto"/>
                 <w:sz w:val="20"/>
                 <w:szCs w:val="20"/>
               </w:rPr>
@@ -3101,7 +2571,7 @@
                 <w:bCs/>
                 <w:i/>
                 <w:iCs/>
-                <w:color w:val="548235" w:themeColor="accent6" w:themeShade="BF"/>
+                <w:color w:val="auto"/>
                 <w:sz w:val="20"/>
                 <w:szCs w:val="20"/>
                 <w:lang w:val="en-US" w:eastAsia="zh-CN"/>
@@ -3115,7 +2585,7 @@
                 <w:bCs/>
                 <w:i/>
                 <w:iCs/>
-                <w:color w:val="548235" w:themeColor="accent6" w:themeShade="BF"/>
+                <w:color w:val="auto"/>
                 <w:sz w:val="20"/>
                 <w:szCs w:val="20"/>
               </w:rPr>
@@ -3155,93 +2625,124 @@
           </w:tcPr>
           <w:p>
             <w:pPr>
+              <w:keepNext w:val="0"/>
+              <w:keepLines w:val="0"/>
+              <w:pageBreakBefore w:val="0"/>
+              <w:widowControl w:val="0"/>
               <w:numPr>
-                <w:ilvl w:val="0"/>
-                <w:numId w:val="2"/>
+                <w:numId w:val="0"/>
               </w:numPr>
+              <w:kinsoku/>
+              <w:wordWrap/>
+              <w:overflowPunct/>
+              <w:topLinePunct w:val="0"/>
+              <w:autoSpaceDE/>
+              <w:autoSpaceDN/>
+              <w:bidi w:val="0"/>
+              <w:adjustRightInd/>
+              <w:snapToGrid/>
               <w:spacing w:line="280" w:lineRule="exact"/>
-              <w:ind w:left="840"/>
-              <w:rPr>
-                <w:rFonts w:hint="default" w:ascii="Cambria" w:hAnsi="Cambria" w:eastAsia="Cambria" w:cs="Cambria"/>
-                <w:i w:val="0"/>
-                <w:iCs w:val="0"/>
-                <w:color w:val="548235" w:themeColor="accent6" w:themeShade="BF"/>
-                <w:sz w:val="20"/>
-                <w:szCs w:val="20"/>
-                <w:u w:val="none"/>
-                <w:vertAlign w:val="baseline"/>
+              <w:ind w:leftChars="0"/>
+              <w:textAlignment w:val="auto"/>
+              <w:rPr>
+                <w:rFonts w:hint="default" w:ascii="Cambria" w:hAnsi="Cambria" w:eastAsia="黑体" w:cs="Cambria"/>
+                <w:i/>
+                <w:iCs/>
+                <w:color w:val="auto"/>
+                <w:sz w:val="20"/>
+                <w:szCs w:val="20"/>
+                <w:lang w:val="en-US" w:eastAsia="zh-CN"/>
               </w:rPr>
             </w:pPr>
             <w:r>
               <w:rPr>
-                <w:rFonts w:hint="default" w:ascii="Cambria" w:hAnsi="Cambria" w:eastAsia="Cambria" w:cs="Cambria"/>
-                <w:i w:val="0"/>
-                <w:iCs w:val="0"/>
-                <w:color w:val="548235" w:themeColor="accent6" w:themeShade="BF"/>
-                <w:sz w:val="20"/>
-                <w:szCs w:val="20"/>
-                <w:u w:val="none"/>
-                <w:vertAlign w:val="baseline"/>
-              </w:rPr>
-              <w:t>Designed the sequential chat of 3 LLM agents using AutoGen to analyze user requirements and generate responses</w:t>
+                <w:rFonts w:hint="eastAsia" w:ascii="Cambria" w:hAnsi="Cambria" w:eastAsia="黑体" w:cs="Cambria"/>
+                <w:i/>
+                <w:iCs/>
+                <w:color w:val="auto"/>
+                <w:sz w:val="20"/>
+                <w:szCs w:val="20"/>
+                <w:lang w:val="en-US" w:eastAsia="zh-CN"/>
+              </w:rPr>
+              <w:t>Deepgram/AutoGen/Flask/Vue.js/Fine-tuning</w:t>
             </w:r>
           </w:p>
           <w:p>
             <w:pPr>
+              <w:keepNext w:val="0"/>
+              <w:keepLines w:val="0"/>
+              <w:pageBreakBefore w:val="0"/>
+              <w:widowControl w:val="0"/>
               <w:numPr>
                 <w:ilvl w:val="0"/>
-                <w:numId w:val="2"/>
+                <w:numId w:val="1"/>
               </w:numPr>
+              <w:kinsoku/>
+              <w:wordWrap/>
+              <w:overflowPunct/>
+              <w:topLinePunct w:val="0"/>
+              <w:autoSpaceDE/>
+              <w:autoSpaceDN/>
+              <w:bidi w:val="0"/>
+              <w:adjustRightInd/>
+              <w:snapToGrid/>
               <w:spacing w:line="280" w:lineRule="exact"/>
-              <w:ind w:left="840"/>
-              <w:rPr>
-                <w:rFonts w:ascii="Cambria" w:hAnsi="Cambria" w:eastAsia="黑体" w:cs="Cambria"/>
-                <w:color w:val="548235" w:themeColor="accent6" w:themeShade="BF"/>
+              <w:ind w:left="283" w:hanging="283"/>
+              <w:textAlignment w:val="auto"/>
+              <w:rPr>
+                <w:rFonts w:hint="eastAsia" w:ascii="Cambria" w:hAnsi="Cambria" w:eastAsia="黑体" w:cs="Cambria"/>
+                <w:color w:val="auto"/>
                 <w:sz w:val="20"/>
                 <w:szCs w:val="20"/>
               </w:rPr>
             </w:pPr>
             <w:r>
               <w:rPr>
-                <w:rFonts w:hint="default" w:ascii="Cambria" w:hAnsi="Cambria" w:eastAsia="Cambria" w:cs="Cambria"/>
-                <w:i w:val="0"/>
-                <w:iCs w:val="0"/>
-                <w:color w:val="548235" w:themeColor="accent6" w:themeShade="BF"/>
-                <w:sz w:val="20"/>
-                <w:szCs w:val="20"/>
-                <w:u w:val="none"/>
-                <w:vertAlign w:val="baseline"/>
-              </w:rPr>
-              <w:t>Implemented data processing functions as tools to be called by LLM agents</w:t>
+                <w:rFonts w:hint="eastAsia" w:ascii="Cambria" w:hAnsi="Cambria" w:eastAsia="黑体" w:cs="Cambria"/>
+                <w:color w:val="auto"/>
+                <w:sz w:val="20"/>
+                <w:szCs w:val="20"/>
+              </w:rPr>
+              <w:t>Designed a sequential chat system with 3 LLM agents using AutoGen to analyze user requirements and generate ordered items, achieving 0.9551 cosine similarity, 0.2712 ROUGE-L, and 0.8811 BERT F1 score.</w:t>
             </w:r>
           </w:p>
           <w:p>
             <w:pPr>
+              <w:keepNext w:val="0"/>
+              <w:keepLines w:val="0"/>
+              <w:pageBreakBefore w:val="0"/>
+              <w:widowControl w:val="0"/>
               <w:numPr>
                 <w:ilvl w:val="0"/>
-                <w:numId w:val="2"/>
+                <w:numId w:val="1"/>
               </w:numPr>
+              <w:kinsoku/>
+              <w:wordWrap/>
+              <w:overflowPunct/>
+              <w:topLinePunct w:val="0"/>
+              <w:autoSpaceDE/>
+              <w:autoSpaceDN/>
+              <w:bidi w:val="0"/>
+              <w:adjustRightInd/>
+              <w:snapToGrid/>
               <w:spacing w:line="280" w:lineRule="exact"/>
-              <w:ind w:left="840"/>
+              <w:ind w:left="283" w:hanging="283"/>
+              <w:textAlignment w:val="auto"/>
               <w:rPr>
                 <w:rFonts w:ascii="Cambria" w:hAnsi="Cambria" w:eastAsia="黑体" w:cs="Cambria"/>
-                <w:color w:val="548235" w:themeColor="accent6" w:themeShade="BF"/>
+                <w:color w:val="auto"/>
                 <w:sz w:val="20"/>
                 <w:szCs w:val="20"/>
               </w:rPr>
             </w:pPr>
             <w:r>
               <w:rPr>
-                <w:rFonts w:hint="default" w:ascii="Cambria" w:hAnsi="Cambria" w:eastAsia="Cambria" w:cs="Cambria"/>
-                <w:i w:val="0"/>
-                <w:iCs w:val="0"/>
-                <w:color w:val="548235" w:themeColor="accent6" w:themeShade="BF"/>
-                <w:sz w:val="20"/>
-                <w:szCs w:val="20"/>
-                <w:u w:val="none"/>
-                <w:vertAlign w:val="baseline"/>
-              </w:rPr>
-              <w:t>Developed a website using React.js+flask to showcase the solution</w:t>
+                <w:rFonts w:hint="eastAsia" w:ascii="Cambria" w:hAnsi="Cambria" w:eastAsia="黑体" w:cs="Cambria"/>
+                <w:color w:val="auto"/>
+                <w:sz w:val="20"/>
+                <w:szCs w:val="20"/>
+              </w:rPr>
+              <w:t>Developed data processing and retrieval functions as tools for LLM agents, and integrated DeepGram API in a Flask backend to convert speech to text for real-time drive-thru interaction.</w:t>
             </w:r>
           </w:p>
         </w:tc>
@@ -3554,7 +3055,7 @@
               <w:widowControl w:val="0"/>
               <w:numPr>
                 <w:ilvl w:val="0"/>
-                <w:numId w:val="2"/>
+                <w:numId w:val="1"/>
               </w:numPr>
               <w:kinsoku/>
               <w:wordWrap/>
@@ -3830,7 +3331,7 @@
               <w:widowControl w:val="0"/>
               <w:numPr>
                 <w:ilvl w:val="0"/>
-                <w:numId w:val="2"/>
+                <w:numId w:val="1"/>
               </w:numPr>
               <w:kinsoku/>
               <w:wordWrap/>
@@ -4247,7 +3748,7 @@
               <w:widowControl w:val="0"/>
               <w:numPr>
                 <w:ilvl w:val="0"/>
-                <w:numId w:val="2"/>
+                <w:numId w:val="1"/>
               </w:numPr>
               <w:kinsoku/>
               <w:wordWrap/>
@@ -4669,8 +4170,52 @@
               <w:pageBreakBefore w:val="0"/>
               <w:widowControl w:val="0"/>
               <w:numPr>
+                <w:numId w:val="0"/>
+              </w:numPr>
+              <w:kinsoku/>
+              <w:wordWrap/>
+              <w:overflowPunct/>
+              <w:topLinePunct w:val="0"/>
+              <w:autoSpaceDE/>
+              <w:autoSpaceDN/>
+              <w:bidi w:val="0"/>
+              <w:adjustRightInd/>
+              <w:snapToGrid/>
+              <w:spacing w:line="280" w:lineRule="exact"/>
+              <w:ind w:leftChars="0"/>
+              <w:textAlignment w:val="auto"/>
+              <w:rPr>
+                <w:rFonts w:hint="default" w:ascii="Cambria" w:hAnsi="Cambria" w:eastAsia="黑体" w:cs="Cambria"/>
+                <w:b w:val="0"/>
+                <w:bCs w:val="0"/>
+                <w:sz w:val="20"/>
+                <w:szCs w:val="20"/>
+                <w:lang w:val="en-US" w:eastAsia="zh-CN"/>
+              </w:rPr>
+            </w:pPr>
+            <w:r>
+              <w:rPr>
+                <w:rFonts w:hint="eastAsia" w:ascii="Cambria" w:hAnsi="Cambria" w:eastAsia="黑体" w:cs="Cambria"/>
+                <w:b w:val="0"/>
+                <w:bCs w:val="0"/>
+                <w:i/>
+                <w:iCs/>
+                <w:sz w:val="20"/>
+                <w:szCs w:val="20"/>
+                <w:lang w:val="en-US" w:eastAsia="zh-CN"/>
+              </w:rPr>
+              <w:t>TensorFlow/OpenCV/Leadership/Motor control</w:t>
+            </w:r>
+          </w:p>
+          <w:p>
+            <w:pPr>
+              <w:keepNext w:val="0"/>
+              <w:keepLines w:val="0"/>
+              <w:pageBreakBefore w:val="0"/>
+              <w:widowControl w:val="0"/>
+              <w:numPr>
                 <w:ilvl w:val="0"/>
-                <w:numId w:val="2"/>
+                <w:numId w:val="1"/>
               </w:numPr>
               <w:kinsoku/>
               <w:wordWrap/>
@@ -4799,7 +4344,7 @@
                 <w:vertAlign w:val="baseline"/>
                 <w:lang w:val="en-US" w:eastAsia="zh-CN"/>
               </w:rPr>
-              <w:t>, and Vuforia/TensorFlow SDK for controlling and detection, achieving highest score in Shanghai Regional with human driver imitating strategy</w:t>
+              <w:t>, and OpenCV/TensorFlow SDK for controlling and detection, achieving highest score in Shanghai Regional with human driver imitating strategy</w:t>
             </w:r>
           </w:p>
           <w:p>
@@ -4810,7 +4355,7 @@
               <w:widowControl w:val="0"/>
               <w:numPr>
                 <w:ilvl w:val="0"/>
-                <w:numId w:val="2"/>
+                <w:numId w:val="1"/>
               </w:numPr>
               <w:kinsoku/>
               <w:wordWrap/>
@@ -5298,7 +4843,7 @@
                 <w:szCs w:val="20"/>
                 <w:lang w:val="en-US" w:eastAsia="zh-CN"/>
               </w:rPr>
-              <w:t>Programming</w:t>
+              <w:t>Programming &amp; Framework</w:t>
             </w:r>
             <w:r>
               <w:rPr>
@@ -5323,7 +4868,7 @@
                 <w:sz w:val="20"/>
                 <w:szCs w:val="20"/>
               </w:rPr>
-              <w:t>Python, C++, SQL</w:t>
+              <w:t xml:space="preserve">Python, C++, </w:t>
             </w:r>
             <w:r>
               <w:rPr>
@@ -5336,7 +4881,7 @@
                 <w:szCs w:val="20"/>
                 <w:lang w:val="en-US" w:eastAsia="zh-CN"/>
               </w:rPr>
-              <w:t xml:space="preserve">, Git, Linux, Figma, </w:t>
+              <w:t xml:space="preserve">PyTorch, ROS, </w:t>
             </w:r>
             <w:r>
               <w:rPr>
@@ -5348,7 +4893,7 @@
                 <w:sz w:val="20"/>
                 <w:szCs w:val="20"/>
               </w:rPr>
-              <w:t>Neo4j</w:t>
+              <w:t>SQL</w:t>
             </w:r>
             <w:r>
               <w:rPr>
@@ -5361,7 +4906,7 @@
                 <w:szCs w:val="20"/>
                 <w:lang w:val="en-US" w:eastAsia="zh-CN"/>
               </w:rPr>
-              <w:t xml:space="preserve">, AWS, </w:t>
+              <w:t xml:space="preserve">, Linux, </w:t>
             </w:r>
             <w:r>
               <w:rPr>
@@ -5373,32 +4918,7 @@
                 <w:sz w:val="20"/>
                 <w:szCs w:val="20"/>
               </w:rPr>
-              <w:t>PyTorch,</w:t>
-            </w:r>
-            <w:r>
-              <w:rPr>
-                <w:rFonts w:hint="eastAsia" w:ascii="Cambria" w:hAnsi="Cambria" w:eastAsia="黑体" w:cs="Cambria"/>
-                <w:b w:val="0"/>
-                <w:bCs w:val="0"/>
-                <w:i w:val="0"/>
-                <w:iCs w:val="0"/>
-                <w:sz w:val="20"/>
-                <w:szCs w:val="20"/>
-                <w:lang w:val="en-US" w:eastAsia="zh-CN"/>
-              </w:rPr>
-              <w:t xml:space="preserve"> </w:t>
-            </w:r>
-            <w:r>
-              <w:rPr>
-                <w:rFonts w:hint="eastAsia" w:ascii="Cambria" w:hAnsi="Cambria" w:eastAsia="黑体" w:cs="Cambria"/>
-                <w:b w:val="0"/>
-                <w:bCs w:val="0"/>
-                <w:i w:val="0"/>
-                <w:iCs w:val="0"/>
-                <w:sz w:val="20"/>
-                <w:szCs w:val="20"/>
-              </w:rPr>
-              <w:t>OpenCV, Vue.js, Django</w:t>
+              <w:t>Vue.js, Django</w:t>
             </w:r>
           </w:p>
           <w:p>
@@ -5410,6 +4930,31 @@
               <w:spacing w:line="280" w:lineRule="exact"/>
               <w:ind w:left="0" w:leftChars="0" w:firstLine="0" w:firstLineChars="0"/>
               <w:rPr>
+                <w:rFonts w:hint="default" w:ascii="Cambria" w:hAnsi="Cambria" w:eastAsia="黑体" w:cs="Cambria"/>
+                <w:b/>
+                <w:bCs/>
+                <w:i w:val="0"/>
+                <w:iCs w:val="0"/>
+                <w:sz w:val="20"/>
+                <w:szCs w:val="20"/>
+                <w:lang w:val="en-US" w:eastAsia="zh-CN"/>
+              </w:rPr>
+            </w:pPr>
+            <w:r>
+              <w:rPr>
+                <w:rFonts w:hint="eastAsia" w:ascii="Cambria" w:hAnsi="Cambria" w:eastAsia="黑体" w:cs="Cambria"/>
+                <w:b/>
+                <w:bCs/>
+                <w:i w:val="0"/>
+                <w:iCs w:val="0"/>
+                <w:sz w:val="20"/>
+                <w:szCs w:val="20"/>
+                <w:lang w:val="en-US" w:eastAsia="zh-CN"/>
+              </w:rPr>
+              <w:t xml:space="preserve">Library &amp; Tools: </w:t>
+            </w:r>
+            <w:r>
+              <w:rPr>
                 <w:rFonts w:hint="eastAsia" w:ascii="Cambria" w:hAnsi="Cambria" w:eastAsia="黑体" w:cs="Cambria"/>
                 <w:b w:val="0"/>
                 <w:bCs w:val="0"/>
@@ -5417,20 +4962,9 @@
                 <w:iCs w:val="0"/>
                 <w:sz w:val="20"/>
                 <w:szCs w:val="20"/>
-              </w:rPr>
-            </w:pPr>
-            <w:r>
-              <w:rPr>
-                <w:rFonts w:hint="eastAsia" w:ascii="Cambria" w:hAnsi="Cambria" w:eastAsia="黑体" w:cs="Cambria"/>
-                <w:b/>
-                <w:bCs/>
-                <w:i w:val="0"/>
-                <w:iCs w:val="0"/>
-                <w:sz w:val="20"/>
-                <w:szCs w:val="20"/>
-                <w:lang w:val="en-US" w:eastAsia="zh-CN"/>
-              </w:rPr>
-              <w:t>Domain Expertise</w:t>
+                <w:lang w:val="en-US" w:eastAsia="zh-CN"/>
+              </w:rPr>
+              <w:t xml:space="preserve">OpenCV, Py2Neo, Timor-Python, Git, </w:t>
             </w:r>
             <w:r>
               <w:rPr>
@@ -5441,9 +4975,8 @@
                 <w:iCs w:val="0"/>
                 <w:sz w:val="20"/>
                 <w:szCs w:val="20"/>
-                <w:lang w:val="en-US" w:eastAsia="zh-CN"/>
-              </w:rPr>
-              <w:t>: Reinforcement Learning, C</w:t>
+              </w:rPr>
+              <w:t>Neo4j</w:t>
             </w:r>
             <w:r>
               <w:rPr>
@@ -5454,9 +4987,12 @@
                 <w:iCs w:val="0"/>
                 <w:sz w:val="20"/>
                 <w:szCs w:val="20"/>
-              </w:rPr>
-              <w:t xml:space="preserve">omputer </w:t>
-            </w:r>
+                <w:lang w:val="en-US" w:eastAsia="zh-CN"/>
+              </w:rPr>
+              <w:t xml:space="preserve">, AWS, Galileo </w:t>
+            </w:r>
+            <w:bookmarkStart w:id="0" w:name="_GoBack"/>
+            <w:bookmarkEnd w:id="0"/>
             <w:r>
               <w:rPr>
                 <w:rFonts w:hint="eastAsia" w:ascii="Cambria" w:hAnsi="Cambria" w:eastAsia="黑体" w:cs="Cambria"/>
@@ -5468,69 +5004,7 @@
                 <w:szCs w:val="20"/>
                 <w:lang w:val="en-US" w:eastAsia="zh-CN"/>
               </w:rPr>
-              <w:t>V</w:t>
-            </w:r>
-            <w:r>
-              <w:rPr>
-                <w:rFonts w:hint="eastAsia" w:ascii="Cambria" w:hAnsi="Cambria" w:eastAsia="黑体" w:cs="Cambria"/>
-                <w:b w:val="0"/>
-                <w:bCs w:val="0"/>
-                <w:i w:val="0"/>
-                <w:iCs w:val="0"/>
-                <w:sz w:val="20"/>
-                <w:szCs w:val="20"/>
-              </w:rPr>
-              <w:t xml:space="preserve">ision, </w:t>
-            </w:r>
-            <w:r>
-              <w:rPr>
-                <w:rFonts w:hint="eastAsia" w:ascii="Cambria" w:hAnsi="Cambria" w:eastAsia="黑体" w:cs="Cambria"/>
-                <w:b w:val="0"/>
-                <w:bCs w:val="0"/>
-                <w:i w:val="0"/>
-                <w:iCs w:val="0"/>
-                <w:sz w:val="20"/>
-                <w:szCs w:val="20"/>
-                <w:lang w:val="en-US" w:eastAsia="zh-CN"/>
-              </w:rPr>
-              <w:t>D</w:t>
-            </w:r>
-            <w:r>
-              <w:rPr>
-                <w:rFonts w:hint="eastAsia" w:ascii="Cambria" w:hAnsi="Cambria" w:eastAsia="黑体" w:cs="Cambria"/>
-                <w:b w:val="0"/>
-                <w:bCs w:val="0"/>
-                <w:i w:val="0"/>
-                <w:iCs w:val="0"/>
-                <w:sz w:val="20"/>
-                <w:szCs w:val="20"/>
-              </w:rPr>
-              <w:t xml:space="preserve">eep </w:t>
-            </w:r>
-            <w:r>
-              <w:rPr>
-                <w:rFonts w:hint="eastAsia" w:ascii="Cambria" w:hAnsi="Cambria" w:eastAsia="黑体" w:cs="Cambria"/>
-                <w:b w:val="0"/>
-                <w:bCs w:val="0"/>
-                <w:i w:val="0"/>
-                <w:iCs w:val="0"/>
-                <w:sz w:val="20"/>
-                <w:szCs w:val="20"/>
-                <w:lang w:val="en-US" w:eastAsia="zh-CN"/>
-              </w:rPr>
-              <w:t>L</w:t>
-            </w:r>
-            <w:r>
-              <w:rPr>
-                <w:rFonts w:hint="eastAsia" w:ascii="Cambria" w:hAnsi="Cambria" w:eastAsia="黑体" w:cs="Cambria"/>
-                <w:b w:val="0"/>
-                <w:bCs w:val="0"/>
-                <w:i w:val="0"/>
-                <w:iCs w:val="0"/>
-                <w:sz w:val="20"/>
-                <w:szCs w:val="20"/>
-              </w:rPr>
-              <w:t>earning, product management</w:t>
+              <w:t>AI, Figma</w:t>
             </w:r>
           </w:p>
           <w:p>
@@ -5737,25 +5211,7 @@
       </w:r>
     </w:p>
   </w:comment>
-  <w:comment w:id="1" w:author="Yunzhe Li" w:date="2024-11-05T02:18:56Z" w:initials="">
-    <w:p>
-      <w:pPr>
-        <w:pStyle w:val="3"/>
-        <w:rPr>
-          <w:rFonts w:hint="default" w:eastAsiaTheme="minorEastAsia"/>
-          <w:lang w:val="en-US" w:eastAsia="zh-CN"/>
-        </w:rPr>
-      </w:pPr>
-      <w:r>
-        <w:rPr>
-          <w:rFonts w:hint="eastAsia"/>
-          <w:lang w:val="en-US" w:eastAsia="zh-CN"/>
-        </w:rPr>
-        <w:t>Last - Consider deleting</w:t>
-      </w:r>
-    </w:p>
-  </w:comment>
-  <w:comment w:id="2" w:author="Yunzhe Li" w:date="2024-11-05T02:19:19Z" w:initials="">
+  <w:comment w:id="1" w:author="Yunzhe Li" w:date="2024-11-05T02:19:19Z" w:initials="">
     <w:p>
       <w:pPr>
         <w:pStyle w:val="3"/>
@@ -5773,7 +5229,7 @@
       </w:r>
     </w:p>
   </w:comment>
-  <w:comment w:id="3" w:author="Yunzhe Li" w:date="2024-11-05T02:19:46Z" w:initials="">
+  <w:comment w:id="2" w:author="Yunzhe Li" w:date="2024-11-05T02:19:46Z" w:initials="">
     <w:p>
       <w:pPr>
         <w:pStyle w:val="3"/>
@@ -5823,16 +5279,15 @@
       </w:r>
     </w:p>
   </w:comment>
-  <w:comment w:id="4" w:author="Yunzhe Li" w:date="2024-11-05T02:20:32Z" w:initials="">
+  <w:comment w:id="3" w:author="Yunzhe Li" w:date="2024-11-06T16:22:52Z" w:initials="">
     <w:p>
       <w:pPr>
         <w:pStyle w:val="3"/>
         <w:numPr>
-          <w:ilvl w:val="0"/>
-          <w:numId w:val="1"/>
+          <w:numId w:val="0"/>
         </w:numPr>
         <w:rPr>
-          <w:rFonts w:hint="eastAsia"/>
+          <w:rFonts w:hint="default" w:eastAsiaTheme="minorEastAsia"/>
           <w:lang w:val="en-US" w:eastAsia="zh-CN"/>
         </w:rPr>
       </w:pPr>
@@ -5841,9 +5296,11 @@
           <w:rFonts w:hint="eastAsia"/>
           <w:lang w:val="en-US" w:eastAsia="zh-CN"/>
         </w:rPr>
-        <w:t>Change to MealMate with more quantification</w:t>
+        <w:t>1-Polish</w:t>
       </w:r>
     </w:p>
+  </w:comment>
+  <w:comment w:id="4" w:author="Yunzhe Li" w:date="2024-11-06T16:22:19Z" w:initials="">
     <w:p>
       <w:pPr>
         <w:pStyle w:val="3"/>
@@ -5857,21 +5314,7 @@
           <w:rFonts w:hint="eastAsia"/>
           <w:lang w:val="en-US" w:eastAsia="zh-CN"/>
         </w:rPr>
-        <w:t>See jasper</w:t>
-      </w:r>
-      <w:r>
-        <w:rPr>
-          <w:rFonts w:hint="default"/>
-          <w:lang w:val="en-US" w:eastAsia="zh-CN"/>
-        </w:rPr>
-        <w:t>’</w:t>
-      </w:r>
-      <w:r>
-        <w:rPr>
-          <w:rFonts w:hint="eastAsia"/>
-          <w:lang w:val="en-US" w:eastAsia="zh-CN"/>
-        </w:rPr>
-        <w:t>s report</w:t>
+        <w:t>Done</w:t>
       </w:r>
     </w:p>
   </w:comment>
@@ -5907,7 +5350,7 @@
           <w:rFonts w:hint="eastAsia"/>
           <w:lang w:val="en-US" w:eastAsia="zh-CN"/>
         </w:rPr>
-        <w:t>4 - Polish quantification</w:t>
+        <w:t>2 - Polish quantification</w:t>
       </w:r>
     </w:p>
   </w:comment>
@@ -5917,10 +5360,10 @@
 <file path=word/commentsExtended.xml><?xml version="1.0" encoding="utf-8"?>
 <w15:commentsEx xmlns:wpc="http://schemas.microsoft.com/office/word/2010/wordprocessingCanvas" xmlns:mc="http://schemas.openxmlformats.org/markup-compatibility/2006" xmlns:o="urn:schemas-microsoft-com:office:office" xmlns:r="http://schemas.openxmlformats.org/officeDocument/2006/relationships" xmlns:m="http://schemas.openxmlformats.org/officeDocument/2006/math" xmlns:v="urn:schemas-microsoft-com:vml" xmlns:wp14="http://schemas.microsoft.com/office/word/2010/wordprocessingDrawing" xmlns:wp="http://schemas.openxmlformats.org/drawingml/2006/wordprocessingDrawing" xmlns:w="http://schemas.openxmlformats.org/wordprocessingml/2006/main" xmlns:w14="http://schemas.microsoft.com/office/word/2010/wordml" xmlns:w15="http://schemas.microsoft.com/office/word/2012/wordml" xmlns:w10="urn:schemas-microsoft-com:office:word" xmlns:wpg="http://schemas.microsoft.com/office/word/2010/wordprocessingGroup" xmlns:wpi="http://schemas.microsoft.com/office/word/2010/wordprocessingInk" xmlns:wne="http://schemas.microsoft.com/office/word/2006/wordml" xmlns:wps="http://schemas.microsoft.com/office/word/2010/wordprocessingShape" xmlns:wpsCustomData="http://www.wps.cn/officeDocument/2013/wpsCustomData" mc:Ignorable="w14 w15 wp14">
   <w15:commentEx w15:paraId="22629C16" w15:done="1"/>
-  <w15:commentEx w15:paraId="42382EA6" w15:done="0"/>
   <w15:commentEx w15:paraId="03A478C5" w15:done="1"/>
-  <w15:commentEx w15:paraId="496DAD1F" w15:done="0"/>
-  <w15:commentEx w15:paraId="53F6291A" w15:done="0"/>
+  <w15:commentEx w15:paraId="496DAD1F" w15:done="1"/>
+  <w15:commentEx w15:paraId="2FCE5AB5" w15:done="0"/>
+  <w15:commentEx w15:paraId="506A1333" w15:done="1"/>
   <w15:commentEx w15:paraId="29A390EC" w15:done="1"/>
   <w15:commentEx w15:paraId="66C4E17D" w15:done="0"/>
 </w15:commentsEx>
@@ -7006,18 +6449,6 @@
 <file path=word/numbering.xml><?xml version="1.0" encoding="utf-8"?>
 <w:numbering xmlns:wpc="http://schemas.microsoft.com/office/word/2010/wordprocessingCanvas" xmlns:mc="http://schemas.openxmlformats.org/markup-compatibility/2006" xmlns:o="urn:schemas-microsoft-com:office:office" xmlns:r="http://schemas.openxmlformats.org/officeDocument/2006/relationships" xmlns:m="http://schemas.openxmlformats.org/officeDocument/2006/math" xmlns:v="urn:schemas-microsoft-com:vml" xmlns:wp14="http://schemas.microsoft.com/office/word/2010/wordprocessingDrawing" xmlns:wp="http://schemas.openxmlformats.org/drawingml/2006/wordprocessingDrawing" xmlns:w10="urn:schemas-microsoft-com:office:word" xmlns:w="http://schemas.openxmlformats.org/wordprocessingml/2006/main" xmlns:w14="http://schemas.microsoft.com/office/word/2010/wordml" xmlns:wpg="http://schemas.microsoft.com/office/word/2010/wordprocessingGroup" xmlns:wpi="http://schemas.microsoft.com/office/word/2010/wordprocessingInk" xmlns:wne="http://schemas.microsoft.com/office/word/2006/wordml" xmlns:wps="http://schemas.microsoft.com/office/word/2010/wordprocessingShape" xmlns:wpsCustomData="http://www.wps.cn/officeDocument/2013/wpsCustomData" mc:Ignorable="w14 wp14">
   <w:abstractNum w:abstractNumId="0">
-    <w:nsid w:val="E7CC1ACE"/>
-    <w:multiLevelType w:val="singleLevel"/>
-    <w:tmpl w:val="E7CC1ACE"/>
-    <w:lvl w:ilvl="0" w:tentative="0">
-      <w:start w:val="3"/>
-      <w:numFmt w:val="decimal"/>
-      <w:suff w:val="space"/>
-      <w:lvlText w:val="%1-"/>
-      <w:lvlJc w:val="left"/>
-    </w:lvl>
-  </w:abstractNum>
-  <w:abstractNum w:abstractNumId="1">
     <w:nsid w:val="54AAA519"/>
     <w:multiLevelType w:val="singleLevel"/>
     <w:tmpl w:val="54AAA519"/>
@@ -7037,9 +6468,6 @@
   </w:abstractNum>
   <w:num w:numId="1">
     <w:abstractNumId w:val="0"/>
-  </w:num>
-  <w:num w:numId="2">
-    <w:abstractNumId w:val="1"/>
   </w:num>
 </w:numbering>
 </file>

</xml_diff>

<commit_message>
Update Resume and update velocity cheatsheet.
</commit_message>
<xml_diff>
--- a/Resume/241102-SWE-Link-Resume-Jonas Li.docx
+++ b/Resume/241102-SWE-Link-Resume-Jonas Li.docx
@@ -37,12 +37,6 @@
             <w:insideH w:val="single" w:color="auto" w:sz="4" w:space="0"/>
             <w:insideV w:val="single" w:color="auto" w:sz="4" w:space="0"/>
           </w:tblBorders>
-          <w:tblCellMar>
-            <w:top w:w="0" w:type="dxa"/>
-            <w:left w:w="108" w:type="dxa"/>
-            <w:bottom w:w="0" w:type="dxa"/>
-            <w:right w:w="108" w:type="dxa"/>
-          </w:tblCellMar>
         </w:tblPrEx>
         <w:tc>
           <w:tcPr>
@@ -108,8 +102,6 @@
               </w:rPr>
               <w:t>EXPERIENCE</w:t>
             </w:r>
-            <w:bookmarkStart w:id="0" w:name="_GoBack"/>
-            <w:bookmarkEnd w:id="0"/>
           </w:p>
         </w:tc>
         <w:tc>
@@ -254,11 +246,12 @@
                 <w:bCs/>
               </w:rPr>
             </w:pPr>
+            <w:bookmarkStart w:id="0" w:name="_GoBack"/>
             <w:r>
               <w:rPr>
                 <w:rFonts w:ascii="Cambria" w:hAnsi="Cambria" w:eastAsia="黑体" w:cs="Cambria"/>
-                <w:b/>
-                <w:bCs/>
+                <w:b w:val="0"/>
+                <w:bCs w:val="0"/>
                 <w:i/>
                 <w:iCs/>
                 <w:sz w:val="20"/>
@@ -269,8 +262,8 @@
             <w:r>
               <w:rPr>
                 <w:rFonts w:hint="eastAsia" w:ascii="Cambria" w:hAnsi="Cambria" w:eastAsia="黑体" w:cs="Cambria"/>
-                <w:b/>
-                <w:bCs/>
+                <w:b w:val="0"/>
+                <w:bCs w:val="0"/>
                 <w:i/>
                 <w:iCs/>
                 <w:sz w:val="20"/>
@@ -281,8 +274,8 @@
             <w:r>
               <w:rPr>
                 <w:rFonts w:hint="default" w:ascii="Cambria" w:hAnsi="Cambria" w:eastAsia="黑体" w:cs="Cambria"/>
-                <w:b/>
-                <w:bCs/>
+                <w:b w:val="0"/>
+                <w:bCs w:val="0"/>
                 <w:i/>
                 <w:iCs/>
                 <w:sz w:val="20"/>
@@ -294,8 +287,8 @@
             <w:r>
               <w:rPr>
                 <w:rFonts w:hint="eastAsia" w:ascii="Cambria" w:hAnsi="Cambria" w:eastAsia="黑体" w:cs="Cambria"/>
-                <w:b/>
-                <w:bCs/>
+                <w:b w:val="0"/>
+                <w:bCs w:val="0"/>
                 <w:i/>
                 <w:iCs/>
                 <w:sz w:val="20"/>
@@ -303,6 +296,7 @@
               </w:rPr>
               <w:t xml:space="preserve"> 2024</w:t>
             </w:r>
+            <w:bookmarkEnd w:id="0"/>
           </w:p>
         </w:tc>
       </w:tr>
@@ -448,7 +442,27 @@
                 <w:szCs w:val="20"/>
                 <w:lang w:val="en-US" w:eastAsia="zh-CN"/>
               </w:rPr>
-              <w:t xml:space="preserve"> of GM Cadillac Lyric </w:t>
+              <w:t xml:space="preserve"> of </w:t>
+            </w:r>
+            <w:r>
+              <w:rPr>
+                <w:rFonts w:hint="eastAsia" w:ascii="Cambria" w:hAnsi="Cambria" w:eastAsia="黑体" w:cs="Cambria"/>
+                <w:b/>
+                <w:bCs/>
+                <w:sz w:val="20"/>
+                <w:szCs w:val="20"/>
+                <w:lang w:val="en-US" w:eastAsia="zh-CN"/>
+              </w:rPr>
+              <w:t>GM Cadillac Lyric</w:t>
+            </w:r>
+            <w:r>
+              <w:rPr>
+                <w:rFonts w:hint="eastAsia" w:ascii="Cambria" w:hAnsi="Cambria" w:eastAsia="黑体" w:cs="Cambria"/>
+                <w:sz w:val="20"/>
+                <w:szCs w:val="20"/>
+                <w:lang w:val="en-US" w:eastAsia="zh-CN"/>
+              </w:rPr>
+              <w:t xml:space="preserve"> </w:t>
             </w:r>
             <w:r>
               <w:rPr>
@@ -469,8 +483,8 @@
             <w:r>
               <w:rPr>
                 <w:rFonts w:ascii="Cambria" w:hAnsi="Cambria" w:eastAsia="黑体" w:cs="Cambria"/>
-                <w:b/>
-                <w:bCs/>
+                <w:b w:val="0"/>
+                <w:bCs w:val="0"/>
                 <w:sz w:val="20"/>
                 <w:szCs w:val="20"/>
               </w:rPr>
@@ -488,8 +502,8 @@
             <w:r>
               <w:rPr>
                 <w:rFonts w:hint="eastAsia" w:ascii="Cambria" w:hAnsi="Cambria" w:eastAsia="黑体" w:cs="Cambria"/>
-                <w:b/>
-                <w:bCs/>
+                <w:b w:val="0"/>
+                <w:bCs w:val="0"/>
                 <w:sz w:val="20"/>
                 <w:szCs w:val="20"/>
                 <w:lang w:val="en-US" w:eastAsia="zh-CN"/>
@@ -523,24 +537,35 @@
                 <w:szCs w:val="20"/>
                 <w:lang w:val="en-US" w:eastAsia="zh-CN"/>
               </w:rPr>
-              <w:t xml:space="preserve"> parking test </w:t>
-            </w:r>
-            <w:r>
-              <w:rPr>
-                <w:rFonts w:hint="eastAsia" w:ascii="Cambria" w:hAnsi="Cambria" w:eastAsia="黑体" w:cs="Cambria"/>
-                <w:b w:val="0"/>
-                <w:bCs w:val="0"/>
-                <w:sz w:val="20"/>
-                <w:szCs w:val="20"/>
-                <w:lang w:val="en-US" w:eastAsia="zh-CN"/>
-              </w:rPr>
-              <w:t xml:space="preserve">cases in </w:t>
-            </w:r>
-            <w:r>
-              <w:rPr>
-                <w:rFonts w:hint="eastAsia" w:ascii="Cambria" w:hAnsi="Cambria" w:eastAsia="黑体" w:cs="Cambria"/>
-                <w:b/>
-                <w:bCs/>
+              <w:t xml:space="preserve"> parking</w:t>
+            </w:r>
+            <w:r>
+              <w:rPr>
+                <w:rFonts w:hint="eastAsia" w:ascii="Cambria" w:hAnsi="Cambria" w:eastAsia="黑体" w:cs="Cambria"/>
+                <w:b/>
+                <w:bCs/>
+                <w:sz w:val="20"/>
+                <w:szCs w:val="20"/>
+                <w:lang w:val="en-US" w:eastAsia="zh-CN"/>
+              </w:rPr>
+              <w:t xml:space="preserve"> test cases</w:t>
+            </w:r>
+            <w:r>
+              <w:rPr>
+                <w:rFonts w:hint="eastAsia" w:ascii="Cambria" w:hAnsi="Cambria" w:eastAsia="黑体" w:cs="Cambria"/>
+                <w:b w:val="0"/>
+                <w:bCs w:val="0"/>
+                <w:sz w:val="20"/>
+                <w:szCs w:val="20"/>
+                <w:lang w:val="en-US" w:eastAsia="zh-CN"/>
+              </w:rPr>
+              <w:t xml:space="preserve"> in </w:t>
+            </w:r>
+            <w:r>
+              <w:rPr>
+                <w:rFonts w:hint="eastAsia" w:ascii="Cambria" w:hAnsi="Cambria" w:eastAsia="黑体" w:cs="Cambria"/>
+                <w:b w:val="0"/>
+                <w:bCs w:val="0"/>
                 <w:sz w:val="20"/>
                 <w:szCs w:val="20"/>
                 <w:lang w:val="en-US" w:eastAsia="zh-CN"/>
@@ -567,8 +592,8 @@
             <w:r>
               <w:rPr>
                 <w:rFonts w:hint="eastAsia" w:ascii="Cambria" w:hAnsi="Cambria" w:eastAsia="黑体" w:cs="Cambria"/>
-                <w:b/>
-                <w:bCs/>
+                <w:b w:val="0"/>
+                <w:bCs w:val="0"/>
                 <w:sz w:val="20"/>
                 <w:szCs w:val="20"/>
               </w:rPr>
@@ -577,8 +602,8 @@
             <w:r>
               <w:rPr>
                 <w:rFonts w:ascii="Cambria" w:hAnsi="Cambria" w:eastAsia="黑体" w:cs="Cambria"/>
-                <w:b/>
-                <w:bCs/>
+                <w:b w:val="0"/>
+                <w:bCs w:val="0"/>
                 <w:sz w:val="20"/>
                 <w:szCs w:val="20"/>
               </w:rPr>
@@ -628,13 +653,31 @@
                 <w:sz w:val="20"/>
                 <w:szCs w:val="20"/>
               </w:rPr>
-              <w:t xml:space="preserve">a robust checker to detect prolonged braking stops, achieving </w:t>
-            </w:r>
-            <w:r>
-              <w:rPr>
-                <w:rFonts w:hint="eastAsia" w:ascii="Cambria" w:hAnsi="Cambria" w:eastAsia="黑体" w:cs="Cambria"/>
-                <w:b/>
-                <w:bCs/>
+              <w:t xml:space="preserve">a </w:t>
+            </w:r>
+            <w:r>
+              <w:rPr>
+                <w:rFonts w:hint="eastAsia" w:ascii="Cambria" w:hAnsi="Cambria" w:eastAsia="黑体" w:cs="Cambria"/>
+                <w:b/>
+                <w:bCs/>
+                <w:sz w:val="20"/>
+                <w:szCs w:val="20"/>
+              </w:rPr>
+              <w:t>robust checker</w:t>
+            </w:r>
+            <w:r>
+              <w:rPr>
+                <w:rFonts w:hint="eastAsia" w:ascii="Cambria" w:hAnsi="Cambria" w:eastAsia="黑体" w:cs="Cambria"/>
+                <w:sz w:val="20"/>
+                <w:szCs w:val="20"/>
+              </w:rPr>
+              <w:t xml:space="preserve"> to detect prolonged braking stops, achieving </w:t>
+            </w:r>
+            <w:r>
+              <w:rPr>
+                <w:rFonts w:hint="eastAsia" w:ascii="Cambria" w:hAnsi="Cambria" w:eastAsia="黑体" w:cs="Cambria"/>
+                <w:b w:val="0"/>
+                <w:bCs w:val="0"/>
                 <w:sz w:val="20"/>
                 <w:szCs w:val="20"/>
               </w:rPr>
@@ -646,13 +689,31 @@
                 <w:sz w:val="20"/>
                 <w:szCs w:val="20"/>
               </w:rPr>
-              <w:t xml:space="preserve"> accuracy in identifying stuck states and reducing false positives by </w:t>
-            </w:r>
-            <w:r>
-              <w:rPr>
-                <w:rFonts w:hint="eastAsia" w:ascii="Cambria" w:hAnsi="Cambria" w:eastAsia="黑体" w:cs="Cambria"/>
-                <w:b/>
-                <w:bCs/>
+              <w:t xml:space="preserve"> accuracy in identifying </w:t>
+            </w:r>
+            <w:r>
+              <w:rPr>
+                <w:rFonts w:hint="eastAsia" w:ascii="Cambria" w:hAnsi="Cambria" w:eastAsia="黑体" w:cs="Cambria"/>
+                <w:b/>
+                <w:bCs/>
+                <w:sz w:val="20"/>
+                <w:szCs w:val="20"/>
+              </w:rPr>
+              <w:t>stuck states</w:t>
+            </w:r>
+            <w:r>
+              <w:rPr>
+                <w:rFonts w:hint="eastAsia" w:ascii="Cambria" w:hAnsi="Cambria" w:eastAsia="黑体" w:cs="Cambria"/>
+                <w:sz w:val="20"/>
+                <w:szCs w:val="20"/>
+              </w:rPr>
+              <w:t xml:space="preserve"> and reducing false positives by </w:t>
+            </w:r>
+            <w:r>
+              <w:rPr>
+                <w:rFonts w:hint="eastAsia" w:ascii="Cambria" w:hAnsi="Cambria" w:eastAsia="黑体" w:cs="Cambria"/>
+                <w:b w:val="0"/>
+                <w:bCs w:val="0"/>
                 <w:sz w:val="20"/>
                 <w:szCs w:val="20"/>
               </w:rPr>
@@ -695,8 +756,8 @@
             <w:r>
               <w:rPr>
                 <w:rFonts w:hint="eastAsia" w:ascii="Cambria" w:hAnsi="Cambria" w:eastAsia="黑体" w:cs="Cambria"/>
-                <w:b/>
-                <w:bCs/>
+                <w:b w:val="0"/>
+                <w:bCs w:val="0"/>
                 <w:sz w:val="20"/>
                 <w:szCs w:val="20"/>
                 <w:lang w:val="en-US" w:eastAsia="zh-CN"/>
@@ -778,26 +839,36 @@
             <w:r>
               <w:rPr>
                 <w:rFonts w:hint="eastAsia" w:ascii="Cambria" w:hAnsi="Cambria" w:eastAsia="黑体" w:cs="Cambria"/>
-                <w:b/>
-                <w:bCs/>
-                <w:sz w:val="20"/>
-                <w:szCs w:val="20"/>
-              </w:rPr>
-              <w:t>36,000+</w:t>
-            </w:r>
-            <w:r>
-              <w:rPr>
-                <w:rFonts w:hint="eastAsia" w:ascii="Cambria" w:hAnsi="Cambria" w:eastAsia="黑体" w:cs="Cambria"/>
-                <w:sz w:val="20"/>
-                <w:szCs w:val="20"/>
-              </w:rPr>
-              <w:t xml:space="preserve"> simulation reports across </w:t>
-            </w:r>
-            <w:r>
-              <w:rPr>
-                <w:rFonts w:hint="eastAsia" w:ascii="Cambria" w:hAnsi="Cambria" w:eastAsia="黑体" w:cs="Cambria"/>
-                <w:b/>
-                <w:bCs/>
+                <w:b w:val="0"/>
+                <w:bCs w:val="0"/>
+                <w:sz w:val="20"/>
+                <w:szCs w:val="20"/>
+              </w:rPr>
+              <w:t xml:space="preserve">36,000+ </w:t>
+            </w:r>
+            <w:r>
+              <w:rPr>
+                <w:rFonts w:hint="eastAsia" w:ascii="Cambria" w:hAnsi="Cambria" w:eastAsia="黑体" w:cs="Cambria"/>
+                <w:b/>
+                <w:bCs/>
+                <w:sz w:val="20"/>
+                <w:szCs w:val="20"/>
+              </w:rPr>
+              <w:t>simulation reports</w:t>
+            </w:r>
+            <w:r>
+              <w:rPr>
+                <w:rFonts w:hint="eastAsia" w:ascii="Cambria" w:hAnsi="Cambria" w:eastAsia="黑体" w:cs="Cambria"/>
+                <w:sz w:val="20"/>
+                <w:szCs w:val="20"/>
+              </w:rPr>
+              <w:t xml:space="preserve"> across </w:t>
+            </w:r>
+            <w:r>
+              <w:rPr>
+                <w:rFonts w:hint="eastAsia" w:ascii="Cambria" w:hAnsi="Cambria" w:eastAsia="黑体" w:cs="Cambria"/>
+                <w:b w:val="0"/>
+                <w:bCs w:val="0"/>
                 <w:sz w:val="20"/>
                 <w:szCs w:val="20"/>
                 <w:lang w:val="en-US" w:eastAsia="zh-CN"/>
@@ -815,8 +886,8 @@
             <w:r>
               <w:rPr>
                 <w:rFonts w:hint="eastAsia" w:ascii="Cambria" w:hAnsi="Cambria" w:eastAsia="黑体" w:cs="Cambria"/>
-                <w:b/>
-                <w:bCs/>
+                <w:b w:val="0"/>
+                <w:bCs w:val="0"/>
                 <w:sz w:val="20"/>
                 <w:szCs w:val="20"/>
               </w:rPr>
@@ -1050,8 +1121,8 @@
               <w:textAlignment w:val="auto"/>
               <w:rPr>
                 <w:rFonts w:ascii="Cambria" w:hAnsi="Cambria" w:eastAsia="黑体" w:cs="Cambria"/>
-                <w:b/>
-                <w:bCs/>
+                <w:b w:val="0"/>
+                <w:bCs w:val="0"/>
                 <w:color w:val="auto"/>
                 <w:sz w:val="20"/>
                 <w:szCs w:val="20"/>
@@ -1060,8 +1131,8 @@
             <w:r>
               <w:rPr>
                 <w:rFonts w:hint="default" w:ascii="Cambria" w:hAnsi="Cambria" w:eastAsia="黑体" w:cs="Cambria"/>
-                <w:b/>
-                <w:bCs/>
+                <w:b w:val="0"/>
+                <w:bCs w:val="0"/>
                 <w:i/>
                 <w:iCs/>
                 <w:color w:val="auto"/>
@@ -1074,8 +1145,8 @@
             <w:r>
               <w:rPr>
                 <w:rFonts w:ascii="Cambria" w:hAnsi="Cambria" w:eastAsia="黑体" w:cs="Cambria"/>
-                <w:b/>
-                <w:bCs/>
+                <w:b w:val="0"/>
+                <w:bCs w:val="0"/>
                 <w:i/>
                 <w:iCs/>
                 <w:color w:val="auto"/>
@@ -1087,8 +1158,8 @@
             <w:r>
               <w:rPr>
                 <w:rFonts w:hint="eastAsia" w:ascii="Cambria" w:hAnsi="Cambria" w:eastAsia="黑体" w:cs="Cambria"/>
-                <w:b/>
-                <w:bCs/>
+                <w:b w:val="0"/>
+                <w:bCs w:val="0"/>
                 <w:i/>
                 <w:iCs/>
                 <w:color w:val="auto"/>
@@ -1101,8 +1172,8 @@
             <w:r>
               <w:rPr>
                 <w:rFonts w:ascii="Cambria" w:hAnsi="Cambria" w:eastAsia="黑体" w:cs="Cambria"/>
-                <w:b/>
-                <w:bCs/>
+                <w:b w:val="0"/>
+                <w:bCs w:val="0"/>
                 <w:i/>
                 <w:iCs/>
                 <w:color w:val="auto"/>
@@ -1114,8 +1185,8 @@
             <w:r>
               <w:rPr>
                 <w:rFonts w:hint="eastAsia" w:ascii="Cambria" w:hAnsi="Cambria" w:eastAsia="黑体" w:cs="Cambria"/>
-                <w:b/>
-                <w:bCs/>
+                <w:b w:val="0"/>
+                <w:bCs w:val="0"/>
                 <w:i/>
                 <w:iCs/>
                 <w:color w:val="auto"/>
@@ -1128,8 +1199,8 @@
             <w:r>
               <w:rPr>
                 <w:rFonts w:hint="eastAsia" w:ascii="Cambria" w:hAnsi="Cambria" w:eastAsia="黑体" w:cs="Cambria"/>
-                <w:b/>
-                <w:bCs/>
+                <w:b w:val="0"/>
+                <w:bCs w:val="0"/>
                 <w:i/>
                 <w:iCs/>
                 <w:color w:val="auto"/>
@@ -1271,7 +1342,27 @@
                 <w:sz w:val="20"/>
                 <w:szCs w:val="20"/>
               </w:rPr>
-              <w:t xml:space="preserve"> system with 3 LLM agents using </w:t>
+              <w:t xml:space="preserve"> system with 3 </w:t>
+            </w:r>
+            <w:r>
+              <w:rPr>
+                <w:rFonts w:hint="eastAsia" w:ascii="Cambria" w:hAnsi="Cambria" w:eastAsia="黑体" w:cs="Cambria"/>
+                <w:b/>
+                <w:bCs/>
+                <w:color w:val="auto"/>
+                <w:sz w:val="20"/>
+                <w:szCs w:val="20"/>
+              </w:rPr>
+              <w:t>LLM agents</w:t>
+            </w:r>
+            <w:r>
+              <w:rPr>
+                <w:rFonts w:hint="eastAsia" w:ascii="Cambria" w:hAnsi="Cambria" w:eastAsia="黑体" w:cs="Cambria"/>
+                <w:color w:val="auto"/>
+                <w:sz w:val="20"/>
+                <w:szCs w:val="20"/>
+              </w:rPr>
+              <w:t xml:space="preserve"> using </w:t>
             </w:r>
             <w:r>
               <w:rPr>
@@ -1296,8 +1387,8 @@
             <w:r>
               <w:rPr>
                 <w:rFonts w:hint="eastAsia" w:ascii="Cambria" w:hAnsi="Cambria" w:eastAsia="黑体" w:cs="Cambria"/>
-                <w:b/>
-                <w:bCs/>
+                <w:b w:val="0"/>
+                <w:bCs w:val="0"/>
                 <w:color w:val="auto"/>
                 <w:sz w:val="20"/>
                 <w:szCs w:val="20"/>
@@ -1316,8 +1407,8 @@
             <w:r>
               <w:rPr>
                 <w:rFonts w:hint="eastAsia" w:ascii="Cambria" w:hAnsi="Cambria" w:eastAsia="黑体" w:cs="Cambria"/>
-                <w:b/>
-                <w:bCs/>
+                <w:b w:val="0"/>
+                <w:bCs w:val="0"/>
                 <w:color w:val="auto"/>
                 <w:sz w:val="20"/>
                 <w:szCs w:val="20"/>
@@ -1336,13 +1427,24 @@
             <w:r>
               <w:rPr>
                 <w:rFonts w:hint="eastAsia" w:ascii="Cambria" w:hAnsi="Cambria" w:eastAsia="黑体" w:cs="Cambria"/>
-                <w:b/>
-                <w:bCs/>
-                <w:color w:val="auto"/>
-                <w:sz w:val="20"/>
-                <w:szCs w:val="20"/>
-              </w:rPr>
-              <w:t>0.8811</w:t>
+                <w:b w:val="0"/>
+                <w:bCs w:val="0"/>
+                <w:color w:val="auto"/>
+                <w:sz w:val="20"/>
+                <w:szCs w:val="20"/>
+              </w:rPr>
+              <w:t>0.881</w:t>
+            </w:r>
+            <w:r>
+              <w:rPr>
+                <w:rFonts w:hint="eastAsia" w:ascii="Cambria" w:hAnsi="Cambria" w:eastAsia="黑体" w:cs="Cambria"/>
+                <w:b/>
+                <w:bCs/>
+                <w:color w:val="auto"/>
+                <w:sz w:val="20"/>
+                <w:szCs w:val="20"/>
+              </w:rPr>
+              <w:t>1</w:t>
             </w:r>
             <w:r>
               <w:rPr>
@@ -1409,7 +1511,27 @@
                 <w:sz w:val="20"/>
                 <w:szCs w:val="20"/>
               </w:rPr>
-              <w:t xml:space="preserve"> for LLM agents, and integrated </w:t>
+              <w:t xml:space="preserve"> for </w:t>
+            </w:r>
+            <w:r>
+              <w:rPr>
+                <w:rFonts w:hint="eastAsia" w:ascii="Cambria" w:hAnsi="Cambria" w:eastAsia="黑体" w:cs="Cambria"/>
+                <w:b/>
+                <w:bCs/>
+                <w:color w:val="auto"/>
+                <w:sz w:val="20"/>
+                <w:szCs w:val="20"/>
+              </w:rPr>
+              <w:t>LLM agents</w:t>
+            </w:r>
+            <w:r>
+              <w:rPr>
+                <w:rFonts w:hint="eastAsia" w:ascii="Cambria" w:hAnsi="Cambria" w:eastAsia="黑体" w:cs="Cambria"/>
+                <w:color w:val="auto"/>
+                <w:sz w:val="20"/>
+                <w:szCs w:val="20"/>
+              </w:rPr>
+              <w:t xml:space="preserve">, and integrated </w:t>
             </w:r>
             <w:r>
               <w:rPr>
@@ -1468,11 +1590,42 @@
             <w:r>
               <w:rPr>
                 <w:rFonts w:hint="eastAsia" w:ascii="Cambria" w:hAnsi="Cambria" w:eastAsia="黑体" w:cs="Cambria"/>
-                <w:color w:val="auto"/>
-                <w:sz w:val="20"/>
-                <w:szCs w:val="20"/>
-              </w:rPr>
-              <w:t xml:space="preserve">backend to convert speech to text for </w:t>
+                <w:b/>
+                <w:bCs/>
+                <w:color w:val="auto"/>
+                <w:sz w:val="20"/>
+                <w:szCs w:val="20"/>
+              </w:rPr>
+              <w:t>backend</w:t>
+            </w:r>
+            <w:r>
+              <w:rPr>
+                <w:rFonts w:hint="eastAsia" w:ascii="Cambria" w:hAnsi="Cambria" w:eastAsia="黑体" w:cs="Cambria"/>
+                <w:color w:val="auto"/>
+                <w:sz w:val="20"/>
+                <w:szCs w:val="20"/>
+              </w:rPr>
+              <w:t xml:space="preserve"> to convert </w:t>
+            </w:r>
+            <w:r>
+              <w:rPr>
+                <w:rFonts w:hint="eastAsia" w:ascii="Cambria" w:hAnsi="Cambria" w:eastAsia="黑体" w:cs="Cambria"/>
+                <w:b/>
+                <w:bCs/>
+                <w:color w:val="auto"/>
+                <w:sz w:val="20"/>
+                <w:szCs w:val="20"/>
+              </w:rPr>
+              <w:t>speech to text</w:t>
+            </w:r>
+            <w:r>
+              <w:rPr>
+                <w:rFonts w:hint="eastAsia" w:ascii="Cambria" w:hAnsi="Cambria" w:eastAsia="黑体" w:cs="Cambria"/>
+                <w:color w:val="auto"/>
+                <w:sz w:val="20"/>
+                <w:szCs w:val="20"/>
+              </w:rPr>
+              <w:t xml:space="preserve"> for </w:t>
             </w:r>
             <w:r>
               <w:rPr>
@@ -1507,24 +1660,24 @@
             <w:r>
               <w:rPr>
                 <w:rFonts w:hint="eastAsia" w:ascii="Cambria" w:hAnsi="Cambria" w:eastAsia="黑体" w:cs="Cambria"/>
-                <w:b/>
-                <w:bCs/>
-                <w:color w:val="auto"/>
-                <w:sz w:val="20"/>
-                <w:szCs w:val="20"/>
-                <w:lang w:val="en-US" w:eastAsia="zh-CN"/>
-              </w:rPr>
-              <w:t>85%</w:t>
-            </w:r>
-            <w:r>
-              <w:rPr>
-                <w:rFonts w:hint="eastAsia" w:ascii="Cambria" w:hAnsi="Cambria" w:eastAsia="黑体" w:cs="Cambria"/>
-                <w:color w:val="auto"/>
-                <w:sz w:val="20"/>
-                <w:szCs w:val="20"/>
-                <w:lang w:val="en-US" w:eastAsia="zh-CN"/>
-              </w:rPr>
-              <w:t xml:space="preserve"> successful transactions</w:t>
+                <w:b w:val="0"/>
+                <w:bCs w:val="0"/>
+                <w:color w:val="auto"/>
+                <w:sz w:val="20"/>
+                <w:szCs w:val="20"/>
+                <w:lang w:val="en-US" w:eastAsia="zh-CN"/>
+              </w:rPr>
+              <w:t xml:space="preserve">85% </w:t>
+            </w:r>
+            <w:r>
+              <w:rPr>
+                <w:rFonts w:hint="eastAsia" w:ascii="Cambria" w:hAnsi="Cambria" w:eastAsia="黑体" w:cs="Cambria"/>
+                <w:color w:val="auto"/>
+                <w:sz w:val="20"/>
+                <w:szCs w:val="20"/>
+                <w:lang w:val="en-US" w:eastAsia="zh-CN"/>
+              </w:rPr>
+              <w:t>successful transactions</w:t>
             </w:r>
           </w:p>
         </w:tc>
@@ -1702,8 +1855,8 @@
               <w:textAlignment w:val="auto"/>
               <w:rPr>
                 <w:rFonts w:hint="default" w:ascii="Cambria" w:hAnsi="Cambria" w:eastAsia="黑体" w:cs="Cambria"/>
-                <w:b/>
-                <w:bCs/>
+                <w:b w:val="0"/>
+                <w:bCs w:val="0"/>
                 <w:color w:val="auto"/>
                 <w:sz w:val="20"/>
                 <w:szCs w:val="20"/>
@@ -1714,8 +1867,8 @@
             <w:r>
               <w:rPr>
                 <w:rFonts w:hint="default" w:ascii="Cambria" w:hAnsi="Cambria" w:eastAsia="黑体" w:cs="Cambria"/>
-                <w:b/>
-                <w:bCs/>
+                <w:b w:val="0"/>
+                <w:bCs w:val="0"/>
                 <w:i/>
                 <w:iCs/>
                 <w:sz w:val="20"/>
@@ -1727,8 +1880,8 @@
             <w:r>
               <w:rPr>
                 <w:rFonts w:ascii="Cambria" w:hAnsi="Cambria" w:eastAsia="黑体" w:cs="Cambria"/>
-                <w:b/>
-                <w:bCs/>
+                <w:b w:val="0"/>
+                <w:bCs w:val="0"/>
                 <w:i/>
                 <w:iCs/>
                 <w:sz w:val="20"/>
@@ -1739,8 +1892,8 @@
             <w:r>
               <w:rPr>
                 <w:rFonts w:hint="default" w:ascii="Cambria" w:hAnsi="Cambria" w:eastAsia="黑体" w:cs="Cambria"/>
-                <w:b/>
-                <w:bCs/>
+                <w:b w:val="0"/>
+                <w:bCs w:val="0"/>
                 <w:i/>
                 <w:iCs/>
                 <w:sz w:val="20"/>
@@ -1752,8 +1905,8 @@
             <w:r>
               <w:rPr>
                 <w:rFonts w:ascii="Cambria" w:hAnsi="Cambria" w:eastAsia="黑体" w:cs="Cambria"/>
-                <w:b/>
-                <w:bCs/>
+                <w:b w:val="0"/>
+                <w:bCs w:val="0"/>
                 <w:i/>
                 <w:iCs/>
                 <w:sz w:val="20"/>
@@ -1764,8 +1917,8 @@
             <w:r>
               <w:rPr>
                 <w:rFonts w:hint="eastAsia" w:ascii="Cambria" w:hAnsi="Cambria" w:eastAsia="黑体" w:cs="Cambria"/>
-                <w:b/>
-                <w:bCs/>
+                <w:b w:val="0"/>
+                <w:bCs w:val="0"/>
                 <w:i/>
                 <w:iCs/>
                 <w:sz w:val="20"/>
@@ -1777,8 +1930,8 @@
             <w:r>
               <w:rPr>
                 <w:rFonts w:hint="eastAsia" w:ascii="Cambria" w:hAnsi="Cambria" w:eastAsia="黑体" w:cs="Cambria"/>
-                <w:b/>
-                <w:bCs/>
+                <w:b w:val="0"/>
+                <w:bCs w:val="0"/>
                 <w:i/>
                 <w:iCs/>
                 <w:sz w:val="20"/>
@@ -2078,8 +2231,8 @@
             <w:r>
               <w:rPr>
                 <w:rFonts w:hint="eastAsia" w:ascii="Cambria" w:hAnsi="Cambria" w:eastAsia="黑体" w:cs="Cambria"/>
-                <w:b/>
-                <w:bCs/>
+                <w:b w:val="0"/>
+                <w:bCs w:val="0"/>
                 <w:i w:val="0"/>
                 <w:iCs w:val="0"/>
                 <w:sz w:val="20"/>
@@ -2133,8 +2286,8 @@
             <w:r>
               <w:rPr>
                 <w:rFonts w:hint="eastAsia" w:ascii="Cambria" w:hAnsi="Cambria" w:eastAsia="黑体" w:cs="Cambria"/>
-                <w:b/>
-                <w:bCs/>
+                <w:b w:val="0"/>
+                <w:bCs w:val="0"/>
                 <w:i w:val="0"/>
                 <w:iCs w:val="0"/>
                 <w:sz w:val="20"/>
@@ -2509,8 +2662,8 @@
             <w:r>
               <w:rPr>
                 <w:rFonts w:hint="eastAsia" w:ascii="Cambria" w:hAnsi="Cambria" w:eastAsia="黑体" w:cs="Cambria"/>
-                <w:b/>
-                <w:bCs/>
+                <w:b w:val="0"/>
+                <w:bCs w:val="0"/>
                 <w:sz w:val="20"/>
                 <w:szCs w:val="20"/>
                 <w:lang w:val="en-US" w:eastAsia="zh-CN"/>
@@ -2546,8 +2699,8 @@
             <w:r>
               <w:rPr>
                 <w:rFonts w:hint="eastAsia" w:ascii="Cambria" w:hAnsi="Cambria" w:eastAsia="黑体" w:cs="Cambria"/>
-                <w:b/>
-                <w:bCs/>
+                <w:b w:val="0"/>
+                <w:bCs w:val="0"/>
                 <w:sz w:val="20"/>
                 <w:szCs w:val="20"/>
                 <w:lang w:val="en-US" w:eastAsia="zh-CN"/>
@@ -2654,7 +2807,18 @@
                 <w:szCs w:val="20"/>
                 <w:lang w:val="en-US" w:eastAsia="zh-CN"/>
               </w:rPr>
-              <w:t xml:space="preserve"> for object detection</w:t>
+              <w:t xml:space="preserve"> for </w:t>
+            </w:r>
+            <w:r>
+              <w:rPr>
+                <w:rFonts w:hint="eastAsia" w:ascii="Cambria" w:hAnsi="Cambria" w:eastAsia="黑体" w:cs="Cambria"/>
+                <w:b/>
+                <w:bCs/>
+                <w:sz w:val="20"/>
+                <w:szCs w:val="20"/>
+                <w:lang w:val="en-US" w:eastAsia="zh-CN"/>
+              </w:rPr>
+              <w:t>object detection</w:t>
             </w:r>
           </w:p>
           <w:p>
@@ -2774,8 +2938,8 @@
             <w:r>
               <w:rPr>
                 <w:rFonts w:hint="eastAsia" w:ascii="Cambria" w:hAnsi="Cambria" w:eastAsia="黑体" w:cs="Cambria"/>
-                <w:b/>
-                <w:bCs/>
+                <w:b w:val="0"/>
+                <w:bCs w:val="0"/>
                 <w:sz w:val="20"/>
                 <w:szCs w:val="20"/>
               </w:rPr>
@@ -2945,8 +3109,8 @@
             <w:r>
               <w:rPr>
                 <w:rFonts w:hint="default" w:ascii="Cambria" w:hAnsi="Cambria" w:eastAsia="黑体" w:cs="Cambria"/>
-                <w:b/>
-                <w:bCs/>
+                <w:b w:val="0"/>
+                <w:bCs w:val="0"/>
                 <w:i/>
                 <w:iCs/>
                 <w:sz w:val="20"/>
@@ -2958,8 +3122,8 @@
             <w:r>
               <w:rPr>
                 <w:rFonts w:ascii="Cambria" w:hAnsi="Cambria" w:eastAsia="黑体" w:cs="Cambria"/>
-                <w:b/>
-                <w:bCs/>
+                <w:b w:val="0"/>
+                <w:bCs w:val="0"/>
                 <w:i/>
                 <w:iCs/>
                 <w:sz w:val="20"/>
@@ -2970,8 +3134,8 @@
             <w:r>
               <w:rPr>
                 <w:rFonts w:hint="eastAsia" w:ascii="Cambria" w:hAnsi="Cambria" w:eastAsia="黑体" w:cs="Cambria"/>
-                <w:b/>
-                <w:bCs/>
+                <w:b w:val="0"/>
+                <w:bCs w:val="0"/>
                 <w:i/>
                 <w:iCs/>
                 <w:sz w:val="20"/>
@@ -2983,8 +3147,8 @@
             <w:r>
               <w:rPr>
                 <w:rFonts w:ascii="Cambria" w:hAnsi="Cambria" w:eastAsia="黑体" w:cs="Cambria"/>
-                <w:b/>
-                <w:bCs/>
+                <w:b w:val="0"/>
+                <w:bCs w:val="0"/>
                 <w:i/>
                 <w:iCs/>
                 <w:sz w:val="20"/>
@@ -2995,8 +3159,8 @@
             <w:r>
               <w:rPr>
                 <w:rFonts w:hint="eastAsia" w:ascii="Cambria" w:hAnsi="Cambria" w:eastAsia="黑体" w:cs="Cambria"/>
-                <w:b/>
-                <w:bCs/>
+                <w:b w:val="0"/>
+                <w:bCs w:val="0"/>
                 <w:i/>
                 <w:iCs/>
                 <w:sz w:val="20"/>
@@ -3008,8 +3172,8 @@
             <w:r>
               <w:rPr>
                 <w:rFonts w:hint="eastAsia" w:ascii="Cambria" w:hAnsi="Cambria" w:eastAsia="黑体" w:cs="Cambria"/>
-                <w:b/>
-                <w:bCs/>
+                <w:b w:val="0"/>
+                <w:bCs w:val="0"/>
                 <w:i/>
                 <w:iCs/>
                 <w:sz w:val="20"/>
@@ -3020,8 +3184,8 @@
             <w:r>
               <w:rPr>
                 <w:rFonts w:hint="eastAsia" w:ascii="Cambria" w:hAnsi="Cambria" w:eastAsia="黑体" w:cs="Cambria"/>
-                <w:b/>
-                <w:bCs/>
+                <w:b w:val="0"/>
+                <w:bCs w:val="0"/>
                 <w:i/>
                 <w:iCs/>
                 <w:sz w:val="20"/>
@@ -3363,7 +3527,7 @@
                 <w:vertAlign w:val="baseline"/>
                 <w:lang w:val="en-US" w:eastAsia="zh-CN"/>
               </w:rPr>
-              <w:t xml:space="preserve">/TensorFlow SDK for control and </w:t>
+              <w:t>/</w:t>
             </w:r>
             <w:r>
               <w:rPr>
@@ -3379,6 +3543,36 @@
                 <w:vertAlign w:val="baseline"/>
                 <w:lang w:val="en-US" w:eastAsia="zh-CN"/>
               </w:rPr>
+              <w:t>TensorFlow SDK</w:t>
+            </w:r>
+            <w:r>
+              <w:rPr>
+                <w:rFonts w:hint="eastAsia" w:ascii="Cambria" w:hAnsi="Cambria" w:eastAsia="宋体" w:cs="Cambria"/>
+                <w:i w:val="0"/>
+                <w:iCs w:val="0"/>
+                <w:color w:val="000000"/>
+                <w:sz w:val="20"/>
+                <w:szCs w:val="20"/>
+                <w:u w:val="none"/>
+                <w:vertAlign w:val="baseline"/>
+                <w:lang w:val="en-US" w:eastAsia="zh-CN"/>
+              </w:rPr>
+              <w:t xml:space="preserve"> for control and </w:t>
+            </w:r>
+            <w:r>
+              <w:rPr>
+                <w:rFonts w:hint="eastAsia" w:ascii="Cambria" w:hAnsi="Cambria" w:eastAsia="宋体" w:cs="Cambria"/>
+                <w:b w:val="0"/>
+                <w:bCs w:val="0"/>
+                <w:i w:val="0"/>
+                <w:iCs w:val="0"/>
+                <w:color w:val="000000"/>
+                <w:sz w:val="20"/>
+                <w:szCs w:val="20"/>
+                <w:u w:val="none"/>
+                <w:vertAlign w:val="baseline"/>
+                <w:lang w:val="en-US" w:eastAsia="zh-CN"/>
+              </w:rPr>
               <w:t>95%+</w:t>
             </w:r>
             <w:r>
@@ -3393,7 +3587,37 @@
                 <w:vertAlign w:val="baseline"/>
                 <w:lang w:val="en-US" w:eastAsia="zh-CN"/>
               </w:rPr>
-              <w:t xml:space="preserve"> accurate detection, achieving </w:t>
+              <w:t xml:space="preserve"> accurate </w:t>
+            </w:r>
+            <w:r>
+              <w:rPr>
+                <w:rFonts w:hint="eastAsia" w:ascii="Cambria" w:hAnsi="Cambria" w:eastAsia="宋体" w:cs="Cambria"/>
+                <w:b/>
+                <w:bCs/>
+                <w:i w:val="0"/>
+                <w:iCs w:val="0"/>
+                <w:color w:val="000000"/>
+                <w:sz w:val="20"/>
+                <w:szCs w:val="20"/>
+                <w:u w:val="none"/>
+                <w:vertAlign w:val="baseline"/>
+                <w:lang w:val="en-US" w:eastAsia="zh-CN"/>
+              </w:rPr>
+              <w:t>detection</w:t>
+            </w:r>
+            <w:r>
+              <w:rPr>
+                <w:rFonts w:hint="eastAsia" w:ascii="Cambria" w:hAnsi="Cambria" w:eastAsia="宋体" w:cs="Cambria"/>
+                <w:i w:val="0"/>
+                <w:iCs w:val="0"/>
+                <w:color w:val="000000"/>
+                <w:sz w:val="20"/>
+                <w:szCs w:val="20"/>
+                <w:u w:val="none"/>
+                <w:vertAlign w:val="baseline"/>
+                <w:lang w:val="en-US" w:eastAsia="zh-CN"/>
+              </w:rPr>
+              <w:t xml:space="preserve">, achieving </w:t>
             </w:r>
             <w:r>
               <w:rPr>
@@ -4086,6 +4310,8 @@
               <w:textAlignment w:val="auto"/>
               <w:rPr>
                 <w:rFonts w:hint="eastAsia" w:eastAsia="Times New Roman" w:asciiTheme="minorHAnsi" w:hAnsiTheme="minorHAnsi" w:cstheme="minorBidi"/>
+                <w:b w:val="0"/>
+                <w:bCs w:val="0"/>
                 <w:color w:val="auto"/>
                 <w:kern w:val="2"/>
                 <w:sz w:val="21"/>
@@ -4097,8 +4323,8 @@
             <w:r>
               <w:rPr>
                 <w:rFonts w:ascii="Cambria" w:hAnsi="Cambria" w:eastAsia="黑体" w:cs="Cambria"/>
-                <w:b/>
-                <w:bCs/>
+                <w:b w:val="0"/>
+                <w:bCs w:val="0"/>
                 <w:i/>
                 <w:iCs/>
                 <w:color w:val="auto"/>
@@ -4110,8 +4336,8 @@
             <w:r>
               <w:rPr>
                 <w:rFonts w:hint="default" w:ascii="Cambria" w:hAnsi="Cambria" w:eastAsia="黑体" w:cs="Cambria"/>
-                <w:b/>
-                <w:bCs/>
+                <w:b w:val="0"/>
+                <w:bCs w:val="0"/>
                 <w:i/>
                 <w:iCs/>
                 <w:color w:val="auto"/>
@@ -4124,8 +4350,8 @@
             <w:r>
               <w:rPr>
                 <w:rFonts w:ascii="Cambria" w:hAnsi="Cambria" w:eastAsia="黑体" w:cs="Cambria"/>
-                <w:b/>
-                <w:bCs/>
+                <w:b w:val="0"/>
+                <w:bCs w:val="0"/>
                 <w:i/>
                 <w:iCs/>
                 <w:color w:val="auto"/>
@@ -4137,8 +4363,8 @@
             <w:r>
               <w:rPr>
                 <w:rFonts w:hint="eastAsia" w:ascii="Cambria" w:hAnsi="Cambria" w:eastAsia="黑体" w:cs="Cambria"/>
-                <w:b/>
-                <w:bCs/>
+                <w:b w:val="0"/>
+                <w:bCs w:val="0"/>
                 <w:i/>
                 <w:iCs/>
                 <w:color w:val="auto"/>
@@ -4151,8 +4377,8 @@
             <w:r>
               <w:rPr>
                 <w:rFonts w:hint="eastAsia" w:ascii="Cambria" w:hAnsi="Cambria" w:eastAsia="黑体" w:cs="Cambria"/>
-                <w:b/>
-                <w:bCs/>
+                <w:b w:val="0"/>
+                <w:bCs w:val="0"/>
                 <w:i/>
                 <w:iCs/>
                 <w:color w:val="auto"/>
@@ -4515,8 +4741,8 @@
             <w:r>
               <w:rPr>
                 <w:rFonts w:hint="eastAsia" w:ascii="Cambria" w:hAnsi="Cambria" w:eastAsia="黑体" w:cs="Cambria"/>
-                <w:b/>
-                <w:bCs/>
+                <w:b w:val="0"/>
+                <w:bCs w:val="0"/>
                 <w:color w:val="auto"/>
                 <w:sz w:val="20"/>
                 <w:szCs w:val="20"/>
@@ -4535,8 +4761,8 @@
             <w:r>
               <w:rPr>
                 <w:rFonts w:hint="eastAsia" w:ascii="Cambria" w:hAnsi="Cambria" w:eastAsia="黑体" w:cs="Cambria"/>
-                <w:b/>
-                <w:bCs/>
+                <w:b w:val="0"/>
+                <w:bCs w:val="0"/>
                 <w:color w:val="auto"/>
                 <w:sz w:val="20"/>
                 <w:szCs w:val="20"/>
@@ -4555,13 +4781,35 @@
             <w:r>
               <w:rPr>
                 <w:rFonts w:hint="eastAsia" w:ascii="Cambria" w:hAnsi="Cambria" w:eastAsia="黑体" w:cs="Cambria"/>
-                <w:b/>
-                <w:bCs/>
-                <w:color w:val="auto"/>
-                <w:sz w:val="20"/>
-                <w:szCs w:val="20"/>
-              </w:rPr>
-              <w:t>20 ImageNet classes</w:t>
+                <w:b w:val="0"/>
+                <w:bCs w:val="0"/>
+                <w:color w:val="auto"/>
+                <w:sz w:val="20"/>
+                <w:szCs w:val="20"/>
+              </w:rPr>
+              <w:t>20</w:t>
+            </w:r>
+            <w:r>
+              <w:rPr>
+                <w:rFonts w:hint="eastAsia" w:ascii="Cambria" w:hAnsi="Cambria" w:eastAsia="黑体" w:cs="Cambria"/>
+                <w:b/>
+                <w:bCs/>
+                <w:color w:val="auto"/>
+                <w:sz w:val="20"/>
+                <w:szCs w:val="20"/>
+              </w:rPr>
+              <w:t xml:space="preserve"> ImageNet </w:t>
+            </w:r>
+            <w:r>
+              <w:rPr>
+                <w:rFonts w:hint="eastAsia" w:ascii="Cambria" w:hAnsi="Cambria" w:eastAsia="黑体" w:cs="Cambria"/>
+                <w:b w:val="0"/>
+                <w:bCs w:val="0"/>
+                <w:color w:val="auto"/>
+                <w:sz w:val="20"/>
+                <w:szCs w:val="20"/>
+              </w:rPr>
+              <w:t>classes</w:t>
             </w:r>
           </w:p>
           <w:p>
@@ -4944,6 +5192,8 @@
               <w:textAlignment w:val="auto"/>
               <w:rPr>
                 <w:rFonts w:hint="eastAsia" w:eastAsia="Times New Roman" w:asciiTheme="minorHAnsi" w:hAnsiTheme="minorHAnsi" w:cstheme="minorBidi"/>
+                <w:b w:val="0"/>
+                <w:bCs w:val="0"/>
                 <w:color w:val="auto"/>
                 <w:kern w:val="2"/>
                 <w:sz w:val="21"/>
@@ -4955,8 +5205,8 @@
             <w:r>
               <w:rPr>
                 <w:rFonts w:ascii="Cambria" w:hAnsi="Cambria" w:eastAsia="黑体" w:cs="Cambria"/>
-                <w:b/>
-                <w:bCs/>
+                <w:b w:val="0"/>
+                <w:bCs w:val="0"/>
                 <w:i/>
                 <w:iCs/>
                 <w:color w:val="auto"/>
@@ -4968,8 +5218,8 @@
             <w:r>
               <w:rPr>
                 <w:rFonts w:hint="default" w:ascii="Cambria" w:hAnsi="Cambria" w:eastAsia="黑体" w:cs="Cambria"/>
-                <w:b/>
-                <w:bCs/>
+                <w:b w:val="0"/>
+                <w:bCs w:val="0"/>
                 <w:i/>
                 <w:iCs/>
                 <w:color w:val="auto"/>
@@ -4982,8 +5232,8 @@
             <w:r>
               <w:rPr>
                 <w:rFonts w:ascii="Cambria" w:hAnsi="Cambria" w:eastAsia="黑体" w:cs="Cambria"/>
-                <w:b/>
-                <w:bCs/>
+                <w:b w:val="0"/>
+                <w:bCs w:val="0"/>
                 <w:i/>
                 <w:iCs/>
                 <w:color w:val="auto"/>
@@ -4995,8 +5245,8 @@
             <w:r>
               <w:rPr>
                 <w:rFonts w:hint="eastAsia" w:ascii="Cambria" w:hAnsi="Cambria" w:eastAsia="黑体" w:cs="Cambria"/>
-                <w:b/>
-                <w:bCs/>
+                <w:b w:val="0"/>
+                <w:bCs w:val="0"/>
                 <w:i/>
                 <w:iCs/>
                 <w:color w:val="auto"/>
@@ -5008,8 +5258,8 @@
             <w:r>
               <w:rPr>
                 <w:rFonts w:ascii="Cambria" w:hAnsi="Cambria" w:eastAsia="黑体" w:cs="Cambria"/>
-                <w:b/>
-                <w:bCs/>
+                <w:b w:val="0"/>
+                <w:bCs w:val="0"/>
                 <w:i/>
                 <w:iCs/>
                 <w:color w:val="auto"/>
@@ -5151,8 +5401,8 @@
             <w:r>
               <w:rPr>
                 <w:rFonts w:hint="eastAsia" w:ascii="Cambria" w:hAnsi="Cambria" w:eastAsia="黑体" w:cs="Cambria"/>
-                <w:b/>
-                <w:bCs/>
+                <w:b w:val="0"/>
+                <w:bCs w:val="0"/>
                 <w:i w:val="0"/>
                 <w:iCs w:val="0"/>
                 <w:color w:val="auto"/>
@@ -5170,7 +5420,31 @@
                 <w:sz w:val="20"/>
                 <w:szCs w:val="20"/>
               </w:rPr>
-              <w:t xml:space="preserve"> high-quality NASICON literature sentences, improving Named Entity Recognition (NER) model performance</w:t>
+              <w:t xml:space="preserve"> high-quality NASICON literature sentences, improving </w:t>
+            </w:r>
+            <w:r>
+              <w:rPr>
+                <w:rFonts w:hint="eastAsia" w:ascii="Cambria" w:hAnsi="Cambria" w:eastAsia="黑体" w:cs="Cambria"/>
+                <w:b/>
+                <w:bCs/>
+                <w:i w:val="0"/>
+                <w:iCs w:val="0"/>
+                <w:color w:val="auto"/>
+                <w:sz w:val="20"/>
+                <w:szCs w:val="20"/>
+              </w:rPr>
+              <w:t>Named Entity Recognition</w:t>
+            </w:r>
+            <w:r>
+              <w:rPr>
+                <w:rFonts w:hint="eastAsia" w:ascii="Cambria" w:hAnsi="Cambria" w:eastAsia="黑体" w:cs="Cambria"/>
+                <w:i w:val="0"/>
+                <w:iCs w:val="0"/>
+                <w:color w:val="auto"/>
+                <w:sz w:val="20"/>
+                <w:szCs w:val="20"/>
+              </w:rPr>
+              <w:t xml:space="preserve"> (NER) model performance</w:t>
             </w:r>
             <w:r>
               <w:rPr>
@@ -5187,8 +5461,8 @@
             <w:r>
               <w:rPr>
                 <w:rFonts w:hint="eastAsia" w:ascii="Cambria" w:hAnsi="Cambria" w:eastAsia="黑体" w:cs="Cambria"/>
-                <w:b/>
-                <w:bCs/>
+                <w:b w:val="0"/>
+                <w:bCs w:val="0"/>
                 <w:i w:val="0"/>
                 <w:iCs w:val="0"/>
                 <w:color w:val="auto"/>
@@ -5208,7 +5482,21 @@
                 <w:szCs w:val="20"/>
                 <w:lang w:val="en-US" w:eastAsia="zh-CN"/>
               </w:rPr>
-              <w:t xml:space="preserve"> in precision, </w:t>
+              <w:t xml:space="preserve"> in precision,</w:t>
+            </w:r>
+            <w:r>
+              <w:rPr>
+                <w:rFonts w:hint="eastAsia" w:ascii="Cambria" w:hAnsi="Cambria" w:eastAsia="黑体" w:cs="Cambria"/>
+                <w:b/>
+                <w:bCs/>
+                <w:i w:val="0"/>
+                <w:iCs w:val="0"/>
+                <w:color w:val="auto"/>
+                <w:sz w:val="20"/>
+                <w:szCs w:val="20"/>
+                <w:lang w:val="en-US" w:eastAsia="zh-CN"/>
+              </w:rPr>
+              <w:t xml:space="preserve"> </w:t>
             </w:r>
             <w:r>
               <w:rPr>
@@ -5239,8 +5527,8 @@
             <w:r>
               <w:rPr>
                 <w:rFonts w:hint="eastAsia" w:ascii="Cambria" w:hAnsi="Cambria" w:eastAsia="黑体" w:cs="Cambria"/>
-                <w:b/>
-                <w:bCs/>
+                <w:b w:val="0"/>
+                <w:bCs w:val="0"/>
                 <w:i w:val="0"/>
                 <w:iCs w:val="0"/>
                 <w:color w:val="auto"/>
@@ -5316,22 +5604,13 @@
                 <w:sz w:val="20"/>
                 <w:szCs w:val="20"/>
               </w:rPr>
-              <w:t>BERT</w:t>
-            </w:r>
-            <w:r>
-              <w:rPr>
-                <w:rFonts w:hint="eastAsia" w:ascii="Cambria" w:hAnsi="Cambria" w:eastAsia="黑体" w:cs="Cambria"/>
-                <w:i w:val="0"/>
-                <w:iCs w:val="0"/>
-                <w:color w:val="auto"/>
-                <w:sz w:val="20"/>
-                <w:szCs w:val="20"/>
-              </w:rPr>
-              <w:t>-based</w:t>
-            </w:r>
-            <w:r>
-              <w:rPr>
-                <w:rFonts w:hint="eastAsia" w:ascii="Cambria" w:hAnsi="Cambria" w:eastAsia="黑体" w:cs="Cambria"/>
+              <w:t>BERT-based</w:t>
+            </w:r>
+            <w:r>
+              <w:rPr>
+                <w:rFonts w:hint="eastAsia" w:ascii="Cambria" w:hAnsi="Cambria" w:eastAsia="黑体" w:cs="Cambria"/>
+                <w:b/>
+                <w:bCs/>
                 <w:i w:val="0"/>
                 <w:iCs w:val="0"/>
                 <w:color w:val="auto"/>
@@ -5344,13 +5623,26 @@
             <w:r>
               <w:rPr>
                 <w:rFonts w:hint="eastAsia" w:ascii="Cambria" w:hAnsi="Cambria" w:eastAsia="黑体" w:cs="Cambria"/>
-                <w:i w:val="0"/>
-                <w:iCs w:val="0"/>
-                <w:color w:val="auto"/>
-                <w:sz w:val="20"/>
-                <w:szCs w:val="20"/>
-              </w:rPr>
-              <w:t xml:space="preserve">data processing pipeline </w:t>
+                <w:b/>
+                <w:bCs/>
+                <w:i w:val="0"/>
+                <w:iCs w:val="0"/>
+                <w:color w:val="auto"/>
+                <w:sz w:val="20"/>
+                <w:szCs w:val="20"/>
+              </w:rPr>
+              <w:t>data processing pipeline</w:t>
+            </w:r>
+            <w:r>
+              <w:rPr>
+                <w:rFonts w:hint="eastAsia" w:ascii="Cambria" w:hAnsi="Cambria" w:eastAsia="黑体" w:cs="Cambria"/>
+                <w:i w:val="0"/>
+                <w:iCs w:val="0"/>
+                <w:color w:val="auto"/>
+                <w:sz w:val="20"/>
+                <w:szCs w:val="20"/>
+              </w:rPr>
+              <w:t xml:space="preserve"> </w:t>
             </w:r>
             <w:r>
               <w:rPr>
@@ -5378,8 +5670,8 @@
             <w:r>
               <w:rPr>
                 <w:rFonts w:hint="eastAsia" w:ascii="Cambria" w:hAnsi="Cambria" w:eastAsia="黑体" w:cs="Cambria"/>
-                <w:b/>
-                <w:bCs/>
+                <w:b w:val="0"/>
+                <w:bCs w:val="0"/>
                 <w:i w:val="0"/>
                 <w:iCs w:val="0"/>
                 <w:color w:val="auto"/>
@@ -5402,8 +5694,8 @@
             <w:r>
               <w:rPr>
                 <w:rFonts w:hint="eastAsia" w:ascii="Cambria" w:hAnsi="Cambria" w:eastAsia="黑体" w:cs="Cambria"/>
-                <w:b/>
-                <w:bCs/>
+                <w:b w:val="0"/>
+                <w:bCs w:val="0"/>
                 <w:i w:val="0"/>
                 <w:iCs w:val="0"/>
                 <w:color w:val="auto"/>
@@ -5426,8 +5718,8 @@
             <w:r>
               <w:rPr>
                 <w:rFonts w:hint="eastAsia" w:ascii="Cambria" w:hAnsi="Cambria" w:eastAsia="黑体" w:cs="Cambria"/>
-                <w:b/>
-                <w:bCs/>
+                <w:b w:val="0"/>
+                <w:bCs w:val="0"/>
                 <w:i w:val="0"/>
                 <w:iCs w:val="0"/>
                 <w:color w:val="auto"/>
@@ -5529,7 +5821,21 @@
                 <w:szCs w:val="20"/>
                 <w:lang w:val="en-US" w:eastAsia="zh-CN"/>
               </w:rPr>
-              <w:t xml:space="preserve"> as backend database</w:t>
+              <w:t xml:space="preserve"> as </w:t>
+            </w:r>
+            <w:r>
+              <w:rPr>
+                <w:rFonts w:hint="eastAsia" w:ascii="Cambria" w:hAnsi="Cambria" w:eastAsia="黑体" w:cs="Cambria"/>
+                <w:b/>
+                <w:bCs/>
+                <w:i w:val="0"/>
+                <w:iCs w:val="0"/>
+                <w:color w:val="auto"/>
+                <w:sz w:val="20"/>
+                <w:szCs w:val="20"/>
+                <w:lang w:val="en-US" w:eastAsia="zh-CN"/>
+              </w:rPr>
+              <w:t>backend database</w:t>
             </w:r>
           </w:p>
           <w:p>
@@ -7175,12 +7481,6 @@
           <w:insideH w:val="none" w:color="auto" w:sz="0" w:space="0"/>
           <w:insideV w:val="none" w:color="auto" w:sz="0" w:space="0"/>
         </w:tblBorders>
-        <w:tblCellMar>
-          <w:top w:w="0" w:type="dxa"/>
-          <w:left w:w="108" w:type="dxa"/>
-          <w:bottom w:w="0" w:type="dxa"/>
-          <w:right w:w="108" w:type="dxa"/>
-        </w:tblCellMar>
       </w:tblPrEx>
       <w:tc>
         <w:tcPr>
@@ -7595,7 +7895,7 @@
     <w:lsdException w:uiPriority="99" w:name="Document Map"/>
     <w:lsdException w:uiPriority="99" w:name="Plain Text"/>
     <w:lsdException w:uiPriority="99" w:name="E-mail Signature"/>
-    <w:lsdException w:uiPriority="99" w:name="Normal (Web)"/>
+    <w:lsdException w:qFormat="1" w:uiPriority="99" w:name="Normal (Web)"/>
     <w:lsdException w:uiPriority="99" w:name="HTML Acronym"/>
     <w:lsdException w:uiPriority="99" w:name="HTML Address"/>
     <w:lsdException w:uiPriority="99" w:name="HTML Cite"/>
@@ -7870,6 +8170,7 @@
     <w:basedOn w:val="1"/>
     <w:semiHidden/>
     <w:unhideWhenUsed/>
+    <w:qFormat/>
     <w:uiPriority w:val="99"/>
     <w:pPr>
       <w:spacing w:before="0" w:beforeAutospacing="1" w:after="0" w:afterAutospacing="1"/>

</xml_diff>